<commit_message>
Major updates to Jint
</commit_message>
<xml_diff>
--- a/Documentation/Summary.docx
+++ b/Documentation/Summary.docx
@@ -131,10 +131,10 @@
             <v:path o:extrusionok="f" gradientshapeok="t" o:connecttype="rect"/>
             <o:lock v:ext="edit" aspectratio="t"/>
           </v:shapetype>
-          <v:shape id="_x0000_i2939" type="#_x0000_t75" style="width:96.4pt;height:28.8pt" o:ole="">
+          <v:shape id="_x0000_i1025" type="#_x0000_t75" style="width:96.2pt;height:28.8pt" o:ole="">
             <v:imagedata r:id="rId6" o:title=""/>
           </v:shape>
-          <o:OLEObject Type="Embed" ProgID="Equation.DSMT4" ShapeID="_x0000_i2939" DrawAspect="Content" ObjectID="_1630413692" r:id="rId7"/>
+          <o:OLEObject Type="Embed" ProgID="Equation.DSMT4" ShapeID="_x0000_i1025" DrawAspect="Content" ObjectID="_1630758921" r:id="rId7"/>
         </w:object>
       </w:r>
       <w:r>
@@ -198,10 +198,10 @@
           <w:position w:val="-4"/>
         </w:rPr>
         <w:object w:dxaOrig="220" w:dyaOrig="240" w14:anchorId="4F2ECDBB">
-          <v:shape id="_x0000_i2940" type="#_x0000_t75" style="width:10pt;height:11.9pt" o:ole="">
+          <v:shape id="_x0000_i1026" type="#_x0000_t75" style="width:9.8pt;height:12.1pt" o:ole="">
             <v:imagedata r:id="rId8" o:title=""/>
           </v:shape>
-          <o:OLEObject Type="Embed" ProgID="Equation.DSMT4" ShapeID="_x0000_i2940" DrawAspect="Content" ObjectID="_1630413693" r:id="rId9"/>
+          <o:OLEObject Type="Embed" ProgID="Equation.DSMT4" ShapeID="_x0000_i1026" DrawAspect="Content" ObjectID="_1630758922" r:id="rId9"/>
         </w:object>
       </w:r>
       <w:r>
@@ -212,10 +212,10 @@
           <w:position w:val="-6"/>
         </w:rPr>
         <w:object w:dxaOrig="680" w:dyaOrig="279" w14:anchorId="226360C1">
-          <v:shape id="_x0000_i2941" type="#_x0000_t75" style="width:33.8pt;height:13.75pt" o:ole="">
+          <v:shape id="_x0000_i1027" type="#_x0000_t75" style="width:34pt;height:13.8pt" o:ole="">
             <v:imagedata r:id="rId10" o:title=""/>
           </v:shape>
-          <o:OLEObject Type="Embed" ProgID="Equation.DSMT4" ShapeID="_x0000_i2941" DrawAspect="Content" ObjectID="_1630413694" r:id="rId11"/>
+          <o:OLEObject Type="Embed" ProgID="Equation.DSMT4" ShapeID="_x0000_i1027" DrawAspect="Content" ObjectID="_1630758923" r:id="rId11"/>
         </w:object>
       </w:r>
       <w:r>
@@ -232,10 +232,10 @@
           <w:position w:val="-4"/>
         </w:rPr>
         <w:object w:dxaOrig="220" w:dyaOrig="240" w14:anchorId="5CD6F61E">
-          <v:shape id="_x0000_i2942" type="#_x0000_t75" style="width:10pt;height:11.9pt" o:ole="">
+          <v:shape id="_x0000_i1028" type="#_x0000_t75" style="width:9.8pt;height:12.1pt" o:ole="">
             <v:imagedata r:id="rId12" o:title=""/>
           </v:shape>
-          <o:OLEObject Type="Embed" ProgID="Equation.DSMT4" ShapeID="_x0000_i2942" DrawAspect="Content" ObjectID="_1630413695" r:id="rId13"/>
+          <o:OLEObject Type="Embed" ProgID="Equation.DSMT4" ShapeID="_x0000_i1028" DrawAspect="Content" ObjectID="_1630758924" r:id="rId13"/>
         </w:object>
       </w:r>
       <w:r>
@@ -252,10 +252,10 @@
           <w:position w:val="-10"/>
         </w:rPr>
         <w:object w:dxaOrig="200" w:dyaOrig="260" w14:anchorId="54E63E06">
-          <v:shape id="_x0000_i2943" type="#_x0000_t75" style="width:9.4pt;height:13.15pt" o:ole="">
+          <v:shape id="_x0000_i1029" type="#_x0000_t75" style="width:9.2pt;height:13.25pt" o:ole="">
             <v:imagedata r:id="rId14" o:title=""/>
           </v:shape>
-          <o:OLEObject Type="Embed" ProgID="Equation.DSMT4" ShapeID="_x0000_i2943" DrawAspect="Content" ObjectID="_1630413696" r:id="rId15"/>
+          <o:OLEObject Type="Embed" ProgID="Equation.DSMT4" ShapeID="_x0000_i1029" DrawAspect="Content" ObjectID="_1630758925" r:id="rId15"/>
         </w:object>
       </w:r>
       <w:r>
@@ -269,10 +269,10 @@
           <w:position w:val="-4"/>
         </w:rPr>
         <w:object w:dxaOrig="200" w:dyaOrig="200" w14:anchorId="5EA89A5C">
-          <v:shape id="_x0000_i2944" type="#_x0000_t75" style="width:9.4pt;height:9.4pt" o:ole="">
+          <v:shape id="_x0000_i1030" type="#_x0000_t75" style="width:9.2pt;height:9.2pt" o:ole="">
             <v:imagedata r:id="rId16" o:title=""/>
           </v:shape>
-          <o:OLEObject Type="Embed" ProgID="Equation.DSMT4" ShapeID="_x0000_i2944" DrawAspect="Content" ObjectID="_1630413697" r:id="rId17"/>
+          <o:OLEObject Type="Embed" ProgID="Equation.DSMT4" ShapeID="_x0000_i1030" DrawAspect="Content" ObjectID="_1630758926" r:id="rId17"/>
         </w:object>
       </w:r>
       <w:r>
@@ -283,10 +283,10 @@
           <w:position w:val="-4"/>
         </w:rPr>
         <w:object w:dxaOrig="220" w:dyaOrig="240" w14:anchorId="377D9F6B">
-          <v:shape id="_x0000_i2945" type="#_x0000_t75" style="width:10pt;height:11.9pt" o:ole="">
+          <v:shape id="_x0000_i1031" type="#_x0000_t75" style="width:9.8pt;height:12.1pt" o:ole="">
             <v:imagedata r:id="rId18" o:title=""/>
           </v:shape>
-          <o:OLEObject Type="Embed" ProgID="Equation.DSMT4" ShapeID="_x0000_i2945" DrawAspect="Content" ObjectID="_1630413698" r:id="rId19"/>
+          <o:OLEObject Type="Embed" ProgID="Equation.DSMT4" ShapeID="_x0000_i1031" DrawAspect="Content" ObjectID="_1630758927" r:id="rId19"/>
         </w:object>
       </w:r>
       <w:r>
@@ -297,14 +297,22 @@
           <w:position w:val="-4"/>
         </w:rPr>
         <w:object w:dxaOrig="260" w:dyaOrig="260" w14:anchorId="6A7885E5">
-          <v:shape id="_x0000_i2946" type="#_x0000_t75" style="width:13.15pt;height:13.15pt" o:ole="">
+          <v:shape id="_x0000_i1032" type="#_x0000_t75" style="width:13.25pt;height:13.25pt" o:ole="">
             <v:imagedata r:id="rId20" o:title=""/>
           </v:shape>
-          <o:OLEObject Type="Embed" ProgID="Equation.DSMT4" ShapeID="_x0000_i2946" DrawAspect="Content" ObjectID="_1630413699" r:id="rId21"/>
-        </w:object>
-      </w:r>
-      <w:r>
-        <w:t>, which is the Eshelby’s energy-momentum tensor</w:t>
+          <o:OLEObject Type="Embed" ProgID="Equation.DSMT4" ShapeID="_x0000_i1032" DrawAspect="Content" ObjectID="_1630758928" r:id="rId21"/>
+        </w:object>
+      </w:r>
+      <w:r>
+        <w:t xml:space="preserve">, which is the </w:t>
+      </w:r>
+      <w:proofErr w:type="spellStart"/>
+      <w:r>
+        <w:t>Eshelby’s</w:t>
+      </w:r>
+      <w:proofErr w:type="spellEnd"/>
+      <w:r>
+        <w:t xml:space="preserve"> energy-momentum tensor</w:t>
       </w:r>
       <w:r>
         <w:t xml:space="preserve"> is given </w:t>
@@ -328,10 +336,10 @@
           <w:position w:val="-24"/>
         </w:rPr>
         <w:object w:dxaOrig="1600" w:dyaOrig="620" w14:anchorId="63DB74B1">
-          <v:shape id="_x0000_i3058" type="#_x0000_t75" style="width:80.15pt;height:30.7pt" o:ole="">
+          <v:shape id="_x0000_i1033" type="#_x0000_t75" style="width:80.05pt;height:30.55pt" o:ole="">
             <v:imagedata r:id="rId22" o:title=""/>
           </v:shape>
-          <o:OLEObject Type="Embed" ProgID="Equation.DSMT4" ShapeID="_x0000_i3058" DrawAspect="Content" ObjectID="_1630413700" r:id="rId23"/>
+          <o:OLEObject Type="Embed" ProgID="Equation.DSMT4" ShapeID="_x0000_i1033" DrawAspect="Content" ObjectID="_1630758929" r:id="rId23"/>
         </w:object>
       </w:r>
       <w:r>
@@ -406,10 +414,10 @@
           <w:position w:val="-6"/>
         </w:rPr>
         <w:object w:dxaOrig="279" w:dyaOrig="279" w14:anchorId="6660BF9A">
-          <v:shape id="_x0000_i2947" type="#_x0000_t75" style="width:13.75pt;height:13.75pt" o:ole="">
+          <v:shape id="_x0000_i1034" type="#_x0000_t75" style="width:13.8pt;height:13.8pt" o:ole="">
             <v:imagedata r:id="rId24" o:title=""/>
           </v:shape>
-          <o:OLEObject Type="Embed" ProgID="Equation.DSMT4" ShapeID="_x0000_i2947" DrawAspect="Content" ObjectID="_1630413701" r:id="rId25"/>
+          <o:OLEObject Type="Embed" ProgID="Equation.DSMT4" ShapeID="_x0000_i1034" DrawAspect="Content" ObjectID="_1630758930" r:id="rId25"/>
         </w:object>
       </w:r>
       <w:r>
@@ -426,10 +434,10 @@
           <w:position w:val="-4"/>
         </w:rPr>
         <w:object w:dxaOrig="200" w:dyaOrig="200" w14:anchorId="0107FC6B">
-          <v:shape id="_x0000_i2948" type="#_x0000_t75" style="width:9.4pt;height:9.4pt" o:ole="">
+          <v:shape id="_x0000_i1035" type="#_x0000_t75" style="width:9.2pt;height:9.2pt" o:ole="">
             <v:imagedata r:id="rId26" o:title=""/>
           </v:shape>
-          <o:OLEObject Type="Embed" ProgID="Equation.DSMT4" ShapeID="_x0000_i2948" DrawAspect="Content" ObjectID="_1630413702" r:id="rId27"/>
+          <o:OLEObject Type="Embed" ProgID="Equation.DSMT4" ShapeID="_x0000_i1035" DrawAspect="Content" ObjectID="_1630758931" r:id="rId27"/>
         </w:object>
       </w:r>
       <w:r>
@@ -500,10 +508,10 @@
           <w:position w:val="-6"/>
         </w:rPr>
         <w:object w:dxaOrig="279" w:dyaOrig="279" w14:anchorId="2676AE2B">
-          <v:shape id="_x0000_i9149" type="#_x0000_t75" style="width:13.75pt;height:13.75pt" o:ole="">
+          <v:shape id="_x0000_i1036" type="#_x0000_t75" style="width:13.8pt;height:13.8pt" o:ole="">
             <v:imagedata r:id="rId24" o:title=""/>
           </v:shape>
-          <o:OLEObject Type="Embed" ProgID="Equation.DSMT4" ShapeID="_x0000_i9149" DrawAspect="Content" ObjectID="_1630413703" r:id="rId28"/>
+          <o:OLEObject Type="Embed" ProgID="Equation.DSMT4" ShapeID="_x0000_i1036" DrawAspect="Content" ObjectID="_1630758932" r:id="rId28"/>
         </w:object>
       </w:r>
       <w:r>
@@ -642,10 +650,10 @@
           <w:position w:val="-24"/>
         </w:rPr>
         <w:object w:dxaOrig="4500" w:dyaOrig="620" w14:anchorId="71FA8E88">
-          <v:shape id="_x0000_i2949" type="#_x0000_t75" style="width:225.4pt;height:30.7pt" o:ole="">
+          <v:shape id="_x0000_i1037" type="#_x0000_t75" style="width:225.2pt;height:30.55pt" o:ole="">
             <v:imagedata r:id="rId29" o:title=""/>
           </v:shape>
-          <o:OLEObject Type="Embed" ProgID="Equation.DSMT4" ShapeID="_x0000_i2949" DrawAspect="Content" ObjectID="_1630413704" r:id="rId30"/>
+          <o:OLEObject Type="Embed" ProgID="Equation.DSMT4" ShapeID="_x0000_i1037" DrawAspect="Content" ObjectID="_1630758933" r:id="rId30"/>
         </w:object>
       </w:r>
       <w:r>
@@ -709,10 +717,10 @@
           <w:position w:val="-6"/>
         </w:rPr>
         <w:object w:dxaOrig="160" w:dyaOrig="260" w14:anchorId="7704D845">
-          <v:shape id="_x0000_i2950" type="#_x0000_t75" style="width:8.15pt;height:13.15pt" o:ole="">
+          <v:shape id="_x0000_i1038" type="#_x0000_t75" style="width:8.05pt;height:13.25pt" o:ole="">
             <v:imagedata r:id="rId31" o:title=""/>
           </v:shape>
-          <o:OLEObject Type="Embed" ProgID="Equation.DSMT4" ShapeID="_x0000_i2950" DrawAspect="Content" ObjectID="_1630413705" r:id="rId32"/>
+          <o:OLEObject Type="Embed" ProgID="Equation.DSMT4" ShapeID="_x0000_i1038" DrawAspect="Content" ObjectID="_1630758934" r:id="rId32"/>
         </w:object>
       </w:r>
       <w:r>
@@ -723,10 +731,10 @@
           <w:position w:val="-10"/>
         </w:rPr>
         <w:object w:dxaOrig="200" w:dyaOrig="300" w14:anchorId="6059D80C">
-          <v:shape id="_x0000_i2951" type="#_x0000_t75" style="width:9.4pt;height:15.05pt" o:ole="">
+          <v:shape id="_x0000_i1039" type="#_x0000_t75" style="width:9.2pt;height:15pt" o:ole="">
             <v:imagedata r:id="rId33" o:title=""/>
           </v:shape>
-          <o:OLEObject Type="Embed" ProgID="Equation.DSMT4" ShapeID="_x0000_i2951" DrawAspect="Content" ObjectID="_1630413706" r:id="rId34"/>
+          <o:OLEObject Type="Embed" ProgID="Equation.DSMT4" ShapeID="_x0000_i1039" DrawAspect="Content" ObjectID="_1630758935" r:id="rId34"/>
         </w:object>
       </w:r>
       <w:r>
@@ -743,10 +751,10 @@
           <w:position w:val="-12"/>
         </w:rPr>
         <w:object w:dxaOrig="1579" w:dyaOrig="360" w14:anchorId="4DA4F384">
-          <v:shape id="_x0000_i2952" type="#_x0000_t75" style="width:78.9pt;height:17.55pt" o:ole="">
+          <v:shape id="_x0000_i1040" type="#_x0000_t75" style="width:78.9pt;height:17.3pt" o:ole="">
             <v:imagedata r:id="rId35" o:title=""/>
           </v:shape>
-          <o:OLEObject Type="Embed" ProgID="Equation.DSMT4" ShapeID="_x0000_i2952" DrawAspect="Content" ObjectID="_1630413707" r:id="rId36"/>
+          <o:OLEObject Type="Embed" ProgID="Equation.DSMT4" ShapeID="_x0000_i1040" DrawAspect="Content" ObjectID="_1630758936" r:id="rId36"/>
         </w:object>
       </w:r>
       <w:r>
@@ -757,10 +765,10 @@
           <w:position w:val="-4"/>
         </w:rPr>
         <w:object w:dxaOrig="139" w:dyaOrig="260" w14:anchorId="2A1B09B6">
-          <v:shape id="_x0000_i2953" type="#_x0000_t75" style="width:6.9pt;height:13.15pt" o:ole="">
+          <v:shape id="_x0000_i1041" type="#_x0000_t75" style="width:6.9pt;height:13.25pt" o:ole="">
             <v:imagedata r:id="rId37" o:title=""/>
           </v:shape>
-          <o:OLEObject Type="Embed" ProgID="Equation.DSMT4" ShapeID="_x0000_i2953" DrawAspect="Content" ObjectID="_1630413708" r:id="rId38"/>
+          <o:OLEObject Type="Embed" ProgID="Equation.DSMT4" ShapeID="_x0000_i1041" DrawAspect="Content" ObjectID="_1630758937" r:id="rId38"/>
         </w:object>
       </w:r>
       <w:r>
@@ -771,10 +779,10 @@
           <w:position w:val="-4"/>
         </w:rPr>
         <w:object w:dxaOrig="220" w:dyaOrig="240" w14:anchorId="390FF710">
-          <v:shape id="_x0000_i2954" type="#_x0000_t75" style="width:10pt;height:11.9pt" o:ole="">
+          <v:shape id="_x0000_i1042" type="#_x0000_t75" style="width:9.8pt;height:12.1pt" o:ole="">
             <v:imagedata r:id="rId39" o:title=""/>
           </v:shape>
-          <o:OLEObject Type="Embed" ProgID="Equation.DSMT4" ShapeID="_x0000_i2954" DrawAspect="Content" ObjectID="_1630413709" r:id="rId40"/>
+          <o:OLEObject Type="Embed" ProgID="Equation.DSMT4" ShapeID="_x0000_i1042" DrawAspect="Content" ObjectID="_1630758938" r:id="rId40"/>
         </w:object>
       </w:r>
       <w:r>
@@ -785,10 +793,10 @@
           <w:position w:val="-12"/>
         </w:rPr>
         <w:object w:dxaOrig="279" w:dyaOrig="360" w14:anchorId="7C95D403">
-          <v:shape id="_x0000_i2955" type="#_x0000_t75" style="width:13.75pt;height:17.55pt" o:ole="">
+          <v:shape id="_x0000_i1043" type="#_x0000_t75" style="width:13.8pt;height:17.3pt" o:ole="">
             <v:imagedata r:id="rId41" o:title=""/>
           </v:shape>
-          <o:OLEObject Type="Embed" ProgID="Equation.DSMT4" ShapeID="_x0000_i2955" DrawAspect="Content" ObjectID="_1630413710" r:id="rId42"/>
+          <o:OLEObject Type="Embed" ProgID="Equation.DSMT4" ShapeID="_x0000_i1043" DrawAspect="Content" ObjectID="_1630758939" r:id="rId42"/>
         </w:object>
       </w:r>
       <w:r>
@@ -879,10 +887,10 @@
           <w:position w:val="-10"/>
         </w:rPr>
         <w:object w:dxaOrig="200" w:dyaOrig="300" w14:anchorId="3C2FB161">
-          <v:shape id="_x0000_i2956" type="#_x0000_t75" style="width:9.4pt;height:15.05pt" o:ole="">
+          <v:shape id="_x0000_i1044" type="#_x0000_t75" style="width:9.2pt;height:15pt" o:ole="">
             <v:imagedata r:id="rId43" o:title=""/>
           </v:shape>
-          <o:OLEObject Type="Embed" ProgID="Equation.DSMT4" ShapeID="_x0000_i2956" DrawAspect="Content" ObjectID="_1630413711" r:id="rId44"/>
+          <o:OLEObject Type="Embed" ProgID="Equation.DSMT4" ShapeID="_x0000_i1044" DrawAspect="Content" ObjectID="_1630758940" r:id="rId44"/>
         </w:object>
       </w:r>
       <w:r>
@@ -896,10 +904,10 @@
           <w:position w:val="-12"/>
         </w:rPr>
         <w:object w:dxaOrig="279" w:dyaOrig="360" w14:anchorId="197D30E8">
-          <v:shape id="_x0000_i2957" type="#_x0000_t75" style="width:13.75pt;height:17.55pt" o:ole="">
+          <v:shape id="_x0000_i1045" type="#_x0000_t75" style="width:13.8pt;height:17.3pt" o:ole="">
             <v:imagedata r:id="rId45" o:title=""/>
           </v:shape>
-          <o:OLEObject Type="Embed" ProgID="Equation.DSMT4" ShapeID="_x0000_i2957" DrawAspect="Content" ObjectID="_1630413712" r:id="rId46"/>
+          <o:OLEObject Type="Embed" ProgID="Equation.DSMT4" ShapeID="_x0000_i1045" DrawAspect="Content" ObjectID="_1630758941" r:id="rId46"/>
         </w:object>
       </w:r>
       <w:r>
@@ -910,10 +918,10 @@
           <w:position w:val="-4"/>
         </w:rPr>
         <w:object w:dxaOrig="220" w:dyaOrig="240" w14:anchorId="51FFF91F">
-          <v:shape id="_x0000_i2958" type="#_x0000_t75" style="width:10pt;height:11.9pt" o:ole="">
+          <v:shape id="_x0000_i1046" type="#_x0000_t75" style="width:9.8pt;height:12.1pt" o:ole="">
             <v:imagedata r:id="rId39" o:title=""/>
           </v:shape>
-          <o:OLEObject Type="Embed" ProgID="Equation.DSMT4" ShapeID="_x0000_i2958" DrawAspect="Content" ObjectID="_1630413713" r:id="rId47"/>
+          <o:OLEObject Type="Embed" ProgID="Equation.DSMT4" ShapeID="_x0000_i1046" DrawAspect="Content" ObjectID="_1630758942" r:id="rId47"/>
         </w:object>
       </w:r>
       <w:r>
@@ -936,10 +944,10 @@
           <w:position w:val="-12"/>
         </w:rPr>
         <w:object w:dxaOrig="780" w:dyaOrig="360" w14:anchorId="0E8F2AF6">
-          <v:shape id="_x0000_i2959" type="#_x0000_t75" style="width:39.45pt;height:17.55pt" o:ole="">
+          <v:shape id="_x0000_i1047" type="#_x0000_t75" style="width:39.75pt;height:17.3pt" o:ole="">
             <v:imagedata r:id="rId48" o:title=""/>
           </v:shape>
-          <o:OLEObject Type="Embed" ProgID="Equation.DSMT4" ShapeID="_x0000_i2959" DrawAspect="Content" ObjectID="_1630413714" r:id="rId49"/>
+          <o:OLEObject Type="Embed" ProgID="Equation.DSMT4" ShapeID="_x0000_i1047" DrawAspect="Content" ObjectID="_1630758943" r:id="rId49"/>
         </w:object>
       </w:r>
       <w:r>
@@ -1112,10 +1120,10 @@
           <w:position w:val="-144"/>
         </w:rPr>
         <w:object w:dxaOrig="5820" w:dyaOrig="3900" w14:anchorId="0B9620DB">
-          <v:shape id="_x0000_i2960" type="#_x0000_t75" style="width:291.75pt;height:194.7pt" o:ole="">
+          <v:shape id="_x0000_i1048" type="#_x0000_t75" style="width:292.05pt;height:194.7pt" o:ole="">
             <v:imagedata r:id="rId51" o:title=""/>
           </v:shape>
-          <o:OLEObject Type="Embed" ProgID="Equation.DSMT4" ShapeID="_x0000_i2960" DrawAspect="Content" ObjectID="_1630413715" r:id="rId52"/>
+          <o:OLEObject Type="Embed" ProgID="Equation.DSMT4" ShapeID="_x0000_i1048" DrawAspect="Content" ObjectID="_1630758944" r:id="rId52"/>
         </w:object>
       </w:r>
       <w:r>
@@ -1249,10 +1257,10 @@
           <w:position w:val="-18"/>
         </w:rPr>
         <w:object w:dxaOrig="2840" w:dyaOrig="460" w14:anchorId="5B26C715">
-          <v:shape id="_x0000_i2961" type="#_x0000_t75" style="width:142.1pt;height:23.15pt" o:ole="">
+          <v:shape id="_x0000_i1049" type="#_x0000_t75" style="width:142.25pt;height:23.05pt" o:ole="">
             <v:imagedata r:id="rId53" o:title=""/>
           </v:shape>
-          <o:OLEObject Type="Embed" ProgID="Equation.DSMT4" ShapeID="_x0000_i2961" DrawAspect="Content" ObjectID="_1630413716" r:id="rId54"/>
+          <o:OLEObject Type="Embed" ProgID="Equation.DSMT4" ShapeID="_x0000_i1049" DrawAspect="Content" ObjectID="_1630758945" r:id="rId54"/>
         </w:object>
       </w:r>
       <w:r>
@@ -1401,10 +1409,10 @@
           <w:position w:val="-6"/>
         </w:rPr>
         <w:object w:dxaOrig="220" w:dyaOrig="279" w14:anchorId="40B6F234">
-          <v:shape id="_x0000_i2962" type="#_x0000_t75" style="width:11.25pt;height:13.75pt" o:ole="">
+          <v:shape id="_x0000_i1050" type="#_x0000_t75" style="width:11.5pt;height:13.8pt" o:ole="">
             <v:imagedata r:id="rId55" o:title=""/>
           </v:shape>
-          <o:OLEObject Type="Embed" ProgID="Equation.DSMT4" ShapeID="_x0000_i2962" DrawAspect="Content" ObjectID="_1630413717" r:id="rId56"/>
+          <o:OLEObject Type="Embed" ProgID="Equation.DSMT4" ShapeID="_x0000_i1050" DrawAspect="Content" ObjectID="_1630758946" r:id="rId56"/>
         </w:object>
       </w:r>
       <w:r>
@@ -1433,10 +1441,10 @@
           <w:position w:val="-20"/>
         </w:rPr>
         <w:object w:dxaOrig="3280" w:dyaOrig="480" w14:anchorId="684CE3EB">
-          <v:shape id="_x0000_i9151" type="#_x0000_t75" style="width:164.05pt;height:24.4pt" o:ole="">
+          <v:shape id="_x0000_i1051" type="#_x0000_t75" style="width:164.15pt;height:24.2pt" o:ole="">
             <v:imagedata r:id="rId57" o:title=""/>
           </v:shape>
-          <o:OLEObject Type="Embed" ProgID="Equation.DSMT4" ShapeID="_x0000_i9151" DrawAspect="Content" ObjectID="_1630413718" r:id="rId58"/>
+          <o:OLEObject Type="Embed" ProgID="Equation.DSMT4" ShapeID="_x0000_i1051" DrawAspect="Content" ObjectID="_1630758947" r:id="rId58"/>
         </w:object>
       </w:r>
       <w:r>
@@ -1596,10 +1604,10 @@
           <w:position w:val="-14"/>
         </w:rPr>
         <w:object w:dxaOrig="540" w:dyaOrig="400" w14:anchorId="012E00D4">
-          <v:shape id="_x0000_i2964" type="#_x0000_t75" style="width:26.9pt;height:20.05pt" o:ole="">
+          <v:shape id="_x0000_i1052" type="#_x0000_t75" style="width:27.05pt;height:20.15pt" o:ole="">
             <v:imagedata r:id="rId60" o:title=""/>
           </v:shape>
-          <o:OLEObject Type="Embed" ProgID="Equation.DSMT4" ShapeID="_x0000_i2964" DrawAspect="Content" ObjectID="_1630413719" r:id="rId61"/>
+          <o:OLEObject Type="Embed" ProgID="Equation.DSMT4" ShapeID="_x0000_i1052" DrawAspect="Content" ObjectID="_1630758948" r:id="rId61"/>
         </w:object>
       </w:r>
       <w:r>
@@ -1774,10 +1782,10 @@
           <w:position w:val="-20"/>
         </w:rPr>
         <w:object w:dxaOrig="4860" w:dyaOrig="480" w14:anchorId="128049BF">
-          <v:shape id="_x0000_i2965" type="#_x0000_t75" style="width:242.9pt;height:24.4pt" o:ole="">
+          <v:shape id="_x0000_i1053" type="#_x0000_t75" style="width:243.05pt;height:24.2pt" o:ole="">
             <v:imagedata r:id="rId62" o:title=""/>
           </v:shape>
-          <o:OLEObject Type="Embed" ProgID="Equation.DSMT4" ShapeID="_x0000_i2965" DrawAspect="Content" ObjectID="_1630413720" r:id="rId63"/>
+          <o:OLEObject Type="Embed" ProgID="Equation.DSMT4" ShapeID="_x0000_i1053" DrawAspect="Content" ObjectID="_1630758949" r:id="rId63"/>
         </w:object>
       </w:r>
       <w:r>
@@ -1841,10 +1849,10 @@
           <w:position w:val="-12"/>
         </w:rPr>
         <w:object w:dxaOrig="840" w:dyaOrig="360" w14:anchorId="5C902283">
-          <v:shape id="_x0000_i2966" type="#_x0000_t75" style="width:41.95pt;height:17.55pt" o:ole="">
+          <v:shape id="_x0000_i1054" type="#_x0000_t75" style="width:42.05pt;height:17.3pt" o:ole="">
             <v:imagedata r:id="rId64" o:title=""/>
           </v:shape>
-          <o:OLEObject Type="Embed" ProgID="Equation.DSMT4" ShapeID="_x0000_i2966" DrawAspect="Content" ObjectID="_1630413721" r:id="rId65"/>
+          <o:OLEObject Type="Embed" ProgID="Equation.DSMT4" ShapeID="_x0000_i1054" DrawAspect="Content" ObjectID="_1630758950" r:id="rId65"/>
         </w:object>
       </w:r>
       <w:r>
@@ -1855,10 +1863,10 @@
           <w:position w:val="-14"/>
         </w:rPr>
         <w:object w:dxaOrig="540" w:dyaOrig="400" w14:anchorId="072F1F67">
-          <v:shape id="_x0000_i2967" type="#_x0000_t75" style="width:26.9pt;height:20.05pt" o:ole="">
+          <v:shape id="_x0000_i1055" type="#_x0000_t75" style="width:27.05pt;height:20.15pt" o:ole="">
             <v:imagedata r:id="rId66" o:title=""/>
           </v:shape>
-          <o:OLEObject Type="Embed" ProgID="Equation.DSMT4" ShapeID="_x0000_i2967" DrawAspect="Content" ObjectID="_1630413722" r:id="rId67"/>
+          <o:OLEObject Type="Embed" ProgID="Equation.DSMT4" ShapeID="_x0000_i1055" DrawAspect="Content" ObjectID="_1630758951" r:id="rId67"/>
         </w:object>
       </w:r>
       <w:r>
@@ -1869,10 +1877,10 @@
           <w:position w:val="-12"/>
         </w:rPr>
         <w:object w:dxaOrig="260" w:dyaOrig="360" w14:anchorId="6653CC84">
-          <v:shape id="_x0000_i2968" type="#_x0000_t75" style="width:13.15pt;height:17.55pt" o:ole="">
+          <v:shape id="_x0000_i1056" type="#_x0000_t75" style="width:13.25pt;height:17.3pt" o:ole="">
             <v:imagedata r:id="rId68" o:title=""/>
           </v:shape>
-          <o:OLEObject Type="Embed" ProgID="Equation.DSMT4" ShapeID="_x0000_i2968" DrawAspect="Content" ObjectID="_1630413723" r:id="rId69"/>
+          <o:OLEObject Type="Embed" ProgID="Equation.DSMT4" ShapeID="_x0000_i1056" DrawAspect="Content" ObjectID="_1630758952" r:id="rId69"/>
         </w:object>
       </w:r>
       <w:r>
@@ -1883,10 +1891,10 @@
           <w:position w:val="-6"/>
         </w:rPr>
         <w:object w:dxaOrig="180" w:dyaOrig="220" w14:anchorId="5FBBADE0">
-          <v:shape id="_x0000_i2969" type="#_x0000_t75" style="width:9.4pt;height:11.25pt" o:ole="">
+          <v:shape id="_x0000_i1057" type="#_x0000_t75" style="width:9.2pt;height:11.5pt" o:ole="">
             <v:imagedata r:id="rId70" o:title=""/>
           </v:shape>
-          <o:OLEObject Type="Embed" ProgID="Equation.DSMT4" ShapeID="_x0000_i2969" DrawAspect="Content" ObjectID="_1630413724" r:id="rId71"/>
+          <o:OLEObject Type="Embed" ProgID="Equation.DSMT4" ShapeID="_x0000_i1057" DrawAspect="Content" ObjectID="_1630758953" r:id="rId71"/>
         </w:object>
       </w:r>
       <w:r>
@@ -2038,10 +2046,10 @@
           <w:position w:val="-14"/>
         </w:rPr>
         <w:object w:dxaOrig="2140" w:dyaOrig="400" w14:anchorId="4EFF3718">
-          <v:shape id="_x0000_i2970" type="#_x0000_t75" style="width:107.05pt;height:20.05pt" o:ole="">
+          <v:shape id="_x0000_i1058" type="#_x0000_t75" style="width:107.15pt;height:20.15pt" o:ole="">
             <v:imagedata r:id="rId73" o:title=""/>
           </v:shape>
-          <o:OLEObject Type="Embed" ProgID="Equation.DSMT4" ShapeID="_x0000_i2970" DrawAspect="Content" ObjectID="_1630413725" r:id="rId74"/>
+          <o:OLEObject Type="Embed" ProgID="Equation.DSMT4" ShapeID="_x0000_i1058" DrawAspect="Content" ObjectID="_1630758954" r:id="rId74"/>
         </w:object>
       </w:r>
       <w:r>
@@ -2106,10 +2114,10 @@
           <w:position w:val="-6"/>
         </w:rPr>
         <w:object w:dxaOrig="340" w:dyaOrig="279" w14:anchorId="2A3E9899">
-          <v:shape id="_x0000_i2971" type="#_x0000_t75" style="width:17.55pt;height:13.75pt" o:ole="">
+          <v:shape id="_x0000_i1059" type="#_x0000_t75" style="width:17.3pt;height:13.8pt" o:ole="">
             <v:imagedata r:id="rId75" o:title=""/>
           </v:shape>
-          <o:OLEObject Type="Embed" ProgID="Equation.DSMT4" ShapeID="_x0000_i2971" DrawAspect="Content" ObjectID="_1630413726" r:id="rId76"/>
+          <o:OLEObject Type="Embed" ProgID="Equation.DSMT4" ShapeID="_x0000_i1059" DrawAspect="Content" ObjectID="_1630758955" r:id="rId76"/>
         </w:object>
       </w:r>
       <w:r>
@@ -2120,10 +2128,10 @@
           <w:position w:val="-14"/>
         </w:rPr>
         <w:object w:dxaOrig="560" w:dyaOrig="400" w14:anchorId="0E6CA31A">
-          <v:shape id="_x0000_i2972" type="#_x0000_t75" style="width:28.15pt;height:20.05pt" o:ole="">
+          <v:shape id="_x0000_i1060" type="#_x0000_t75" style="width:28.2pt;height:20.15pt" o:ole="">
             <v:imagedata r:id="rId77" o:title=""/>
           </v:shape>
-          <o:OLEObject Type="Embed" ProgID="Equation.DSMT4" ShapeID="_x0000_i2972" DrawAspect="Content" ObjectID="_1630413727" r:id="rId78"/>
+          <o:OLEObject Type="Embed" ProgID="Equation.DSMT4" ShapeID="_x0000_i1060" DrawAspect="Content" ObjectID="_1630758956" r:id="rId78"/>
         </w:object>
       </w:r>
       <w:r>
@@ -2134,10 +2142,10 @@
           <w:position w:val="-14"/>
         </w:rPr>
         <w:object w:dxaOrig="600" w:dyaOrig="400" w14:anchorId="10ADD815">
-          <v:shape id="_x0000_i2973" type="#_x0000_t75" style="width:30.05pt;height:20.05pt" o:ole="">
+          <v:shape id="_x0000_i1061" type="#_x0000_t75" style="width:29.95pt;height:20.15pt" o:ole="">
             <v:imagedata r:id="rId79" o:title=""/>
           </v:shape>
-          <o:OLEObject Type="Embed" ProgID="Equation.DSMT4" ShapeID="_x0000_i2973" DrawAspect="Content" ObjectID="_1630413728" r:id="rId80"/>
+          <o:OLEObject Type="Embed" ProgID="Equation.DSMT4" ShapeID="_x0000_i1061" DrawAspect="Content" ObjectID="_1630758957" r:id="rId80"/>
         </w:object>
       </w:r>
       <w:r>
@@ -2219,10 +2227,10 @@
           <w:position w:val="-34"/>
         </w:rPr>
         <w:object w:dxaOrig="5260" w:dyaOrig="620" w14:anchorId="7F65DF05">
-          <v:shape id="_x0000_i2974" type="#_x0000_t75" style="width:262.95pt;height:30.7pt" o:ole="">
+          <v:shape id="_x0000_i1062" type="#_x0000_t75" style="width:263.25pt;height:30.55pt" o:ole="">
             <v:imagedata r:id="rId81" o:title=""/>
           </v:shape>
-          <o:OLEObject Type="Embed" ProgID="Equation.DSMT4" ShapeID="_x0000_i2974" DrawAspect="Content" ObjectID="_1630413729" r:id="rId82"/>
+          <o:OLEObject Type="Embed" ProgID="Equation.DSMT4" ShapeID="_x0000_i1062" DrawAspect="Content" ObjectID="_1630758958" r:id="rId82"/>
         </w:object>
       </w:r>
       <w:r>
@@ -2291,10 +2299,10 @@
           <w:position w:val="-6"/>
         </w:rPr>
         <w:object w:dxaOrig="240" w:dyaOrig="320" w14:anchorId="31BCC8C2">
-          <v:shape id="_x0000_i2975" type="#_x0000_t75" style="width:11.9pt;height:16.3pt" o:ole="">
+          <v:shape id="_x0000_i1063" type="#_x0000_t75" style="width:12.1pt;height:16.15pt" o:ole="">
             <v:imagedata r:id="rId83" o:title=""/>
           </v:shape>
-          <o:OLEObject Type="Embed" ProgID="Equation.DSMT4" ShapeID="_x0000_i2975" DrawAspect="Content" ObjectID="_1630413730" r:id="rId84"/>
+          <o:OLEObject Type="Embed" ProgID="Equation.DSMT4" ShapeID="_x0000_i1063" DrawAspect="Content" ObjectID="_1630758959" r:id="rId84"/>
         </w:object>
       </w:r>
       <w:r>
@@ -2305,10 +2313,10 @@
           <w:position w:val="-12"/>
         </w:rPr>
         <w:object w:dxaOrig="300" w:dyaOrig="360" w14:anchorId="55A33CAB">
-          <v:shape id="_x0000_i2976" type="#_x0000_t75" style="width:15.05pt;height:17.55pt" o:ole="">
+          <v:shape id="_x0000_i1064" type="#_x0000_t75" style="width:15pt;height:17.3pt" o:ole="">
             <v:imagedata r:id="rId85" o:title=""/>
           </v:shape>
-          <o:OLEObject Type="Embed" ProgID="Equation.DSMT4" ShapeID="_x0000_i2976" DrawAspect="Content" ObjectID="_1630413731" r:id="rId86"/>
+          <o:OLEObject Type="Embed" ProgID="Equation.DSMT4" ShapeID="_x0000_i1064" DrawAspect="Content" ObjectID="_1630758960" r:id="rId86"/>
         </w:object>
       </w:r>
       <w:r>
@@ -2319,10 +2327,10 @@
           <w:position w:val="-14"/>
         </w:rPr>
         <w:object w:dxaOrig="600" w:dyaOrig="400" w14:anchorId="05D82B64">
-          <v:shape id="_x0000_i2977" type="#_x0000_t75" style="width:30.05pt;height:20.05pt" o:ole="">
+          <v:shape id="_x0000_i1065" type="#_x0000_t75" style="width:29.95pt;height:20.15pt" o:ole="">
             <v:imagedata r:id="rId87" o:title=""/>
           </v:shape>
-          <o:OLEObject Type="Embed" ProgID="Equation.DSMT4" ShapeID="_x0000_i2977" DrawAspect="Content" ObjectID="_1630413732" r:id="rId88"/>
+          <o:OLEObject Type="Embed" ProgID="Equation.DSMT4" ShapeID="_x0000_i1065" DrawAspect="Content" ObjectID="_1630758961" r:id="rId88"/>
         </w:object>
       </w:r>
       <w:r>
@@ -2398,10 +2406,10 @@
           <w:position w:val="-34"/>
         </w:rPr>
         <w:object w:dxaOrig="5480" w:dyaOrig="660" w14:anchorId="6B9D19A6">
-          <v:shape id="_x0000_i2978" type="#_x0000_t75" style="width:274.25pt;height:32.55pt" o:ole="">
+          <v:shape id="_x0000_i1066" type="#_x0000_t75" style="width:274.2pt;height:32.25pt" o:ole="">
             <v:imagedata r:id="rId89" o:title=""/>
           </v:shape>
-          <o:OLEObject Type="Embed" ProgID="Equation.DSMT4" ShapeID="_x0000_i2978" DrawAspect="Content" ObjectID="_1630413733" r:id="rId90"/>
+          <o:OLEObject Type="Embed" ProgID="Equation.DSMT4" ShapeID="_x0000_i1066" DrawAspect="Content" ObjectID="_1630758962" r:id="rId90"/>
         </w:object>
       </w:r>
       <w:r>
@@ -2469,10 +2477,10 @@
           <w:position w:val="-12"/>
         </w:rPr>
         <w:object w:dxaOrig="260" w:dyaOrig="360" w14:anchorId="02F7C0AF">
-          <v:shape id="_x0000_i2979" type="#_x0000_t75" style="width:13.15pt;height:17.55pt" o:ole="">
+          <v:shape id="_x0000_i1067" type="#_x0000_t75" style="width:13.25pt;height:17.3pt" o:ole="">
             <v:imagedata r:id="rId91" o:title=""/>
           </v:shape>
-          <o:OLEObject Type="Embed" ProgID="Equation.DSMT4" ShapeID="_x0000_i2979" DrawAspect="Content" ObjectID="_1630413734" r:id="rId92"/>
+          <o:OLEObject Type="Embed" ProgID="Equation.DSMT4" ShapeID="_x0000_i1067" DrawAspect="Content" ObjectID="_1630758963" r:id="rId92"/>
         </w:object>
       </w:r>
       <w:r>
@@ -2506,10 +2514,10 @@
           <w:position w:val="-34"/>
         </w:rPr>
         <w:object w:dxaOrig="3640" w:dyaOrig="620" w14:anchorId="3C1B2DA1">
-          <v:shape id="_x0000_i2980" type="#_x0000_t75" style="width:182.2pt;height:30.7pt" o:ole="">
+          <v:shape id="_x0000_i1068" type="#_x0000_t75" style="width:182pt;height:30.55pt" o:ole="">
             <v:imagedata r:id="rId93" o:title=""/>
           </v:shape>
-          <o:OLEObject Type="Embed" ProgID="Equation.DSMT4" ShapeID="_x0000_i2980" DrawAspect="Content" ObjectID="_1630413735" r:id="rId94"/>
+          <o:OLEObject Type="Embed" ProgID="Equation.DSMT4" ShapeID="_x0000_i1068" DrawAspect="Content" ObjectID="_1630758964" r:id="rId94"/>
         </w:object>
       </w:r>
       <w:r>
@@ -2584,10 +2592,10 @@
           <w:position w:val="-12"/>
         </w:rPr>
         <w:object w:dxaOrig="260" w:dyaOrig="360" w14:anchorId="39361D6A">
-          <v:shape id="_x0000_i2981" type="#_x0000_t75" style="width:13.15pt;height:17.55pt" o:ole="">
+          <v:shape id="_x0000_i1069" type="#_x0000_t75" style="width:13.25pt;height:17.3pt" o:ole="">
             <v:imagedata r:id="rId95" o:title=""/>
           </v:shape>
-          <o:OLEObject Type="Embed" ProgID="Equation.DSMT4" ShapeID="_x0000_i2981" DrawAspect="Content" ObjectID="_1630413736" r:id="rId96"/>
+          <o:OLEObject Type="Embed" ProgID="Equation.DSMT4" ShapeID="_x0000_i1069" DrawAspect="Content" ObjectID="_1630758965" r:id="rId96"/>
         </w:object>
       </w:r>
       <w:r>
@@ -2604,10 +2612,10 @@
           <w:position w:val="-6"/>
         </w:rPr>
         <w:object w:dxaOrig="240" w:dyaOrig="279" w14:anchorId="0B4D4CAF">
-          <v:shape id="_x0000_i2982" type="#_x0000_t75" style="width:11.9pt;height:13.75pt" o:ole="">
+          <v:shape id="_x0000_i1070" type="#_x0000_t75" style="width:12.1pt;height:13.8pt" o:ole="">
             <v:imagedata r:id="rId97" o:title=""/>
           </v:shape>
-          <o:OLEObject Type="Embed" ProgID="Equation.DSMT4" ShapeID="_x0000_i2982" DrawAspect="Content" ObjectID="_1630413737" r:id="rId98"/>
+          <o:OLEObject Type="Embed" ProgID="Equation.DSMT4" ShapeID="_x0000_i1070" DrawAspect="Content" ObjectID="_1630758966" r:id="rId98"/>
         </w:object>
       </w:r>
       <w:r>
@@ -2624,10 +2632,10 @@
           <w:position w:val="-12"/>
         </w:rPr>
         <w:object w:dxaOrig="220" w:dyaOrig="360" w14:anchorId="3542B120">
-          <v:shape id="_x0000_i2983" type="#_x0000_t75" style="width:11.25pt;height:17.55pt" o:ole="">
+          <v:shape id="_x0000_i1071" type="#_x0000_t75" style="width:11.5pt;height:17.3pt" o:ole="">
             <v:imagedata r:id="rId99" o:title=""/>
           </v:shape>
-          <o:OLEObject Type="Embed" ProgID="Equation.DSMT4" ShapeID="_x0000_i2983" DrawAspect="Content" ObjectID="_1630413738" r:id="rId100"/>
+          <o:OLEObject Type="Embed" ProgID="Equation.DSMT4" ShapeID="_x0000_i1071" DrawAspect="Content" ObjectID="_1630758967" r:id="rId100"/>
         </w:object>
       </w:r>
       <w:r>
@@ -2638,10 +2646,10 @@
           <w:position w:val="-12"/>
         </w:rPr>
         <w:object w:dxaOrig="260" w:dyaOrig="360" w14:anchorId="73D62911">
-          <v:shape id="_x0000_i2984" type="#_x0000_t75" style="width:13.15pt;height:17.55pt" o:ole="">
+          <v:shape id="_x0000_i1072" type="#_x0000_t75" style="width:13.25pt;height:17.3pt" o:ole="">
             <v:imagedata r:id="rId91" o:title=""/>
           </v:shape>
-          <o:OLEObject Type="Embed" ProgID="Equation.DSMT4" ShapeID="_x0000_i2984" DrawAspect="Content" ObjectID="_1630413739" r:id="rId101"/>
+          <o:OLEObject Type="Embed" ProgID="Equation.DSMT4" ShapeID="_x0000_i1072" DrawAspect="Content" ObjectID="_1630758968" r:id="rId101"/>
         </w:object>
       </w:r>
       <w:r>
@@ -2652,10 +2660,10 @@
           <w:position w:val="-12"/>
         </w:rPr>
         <w:object w:dxaOrig="920" w:dyaOrig="360" w14:anchorId="4CC7A409">
-          <v:shape id="_x0000_i2985" type="#_x0000_t75" style="width:45.7pt;height:17.55pt" o:ole="">
+          <v:shape id="_x0000_i1073" type="#_x0000_t75" style="width:45.5pt;height:17.3pt" o:ole="">
             <v:imagedata r:id="rId102" o:title=""/>
           </v:shape>
-          <o:OLEObject Type="Embed" ProgID="Equation.DSMT4" ShapeID="_x0000_i2985" DrawAspect="Content" ObjectID="_1630413740" r:id="rId103"/>
+          <o:OLEObject Type="Embed" ProgID="Equation.DSMT4" ShapeID="_x0000_i1073" DrawAspect="Content" ObjectID="_1630758969" r:id="rId103"/>
         </w:object>
       </w:r>
       <w:r>
@@ -2740,10 +2748,10 @@
           <w:position w:val="-32"/>
         </w:rPr>
         <w:object w:dxaOrig="2799" w:dyaOrig="600" w14:anchorId="545A1B1B">
-          <v:shape id="_x0000_i2986" type="#_x0000_t75" style="width:140.25pt;height:30.05pt" o:ole="">
+          <v:shape id="_x0000_i1074" type="#_x0000_t75" style="width:139.95pt;height:29.95pt" o:ole="">
             <v:imagedata r:id="rId104" o:title=""/>
           </v:shape>
-          <o:OLEObject Type="Embed" ProgID="Equation.DSMT4" ShapeID="_x0000_i2986" DrawAspect="Content" ObjectID="_1630413741" r:id="rId105"/>
+          <o:OLEObject Type="Embed" ProgID="Equation.DSMT4" ShapeID="_x0000_i1074" DrawAspect="Content" ObjectID="_1630758970" r:id="rId105"/>
         </w:object>
       </w:r>
       <w:r>
@@ -2888,10 +2896,10 @@
           <w:position w:val="-32"/>
         </w:rPr>
         <w:object w:dxaOrig="2720" w:dyaOrig="600" w14:anchorId="569A3C0D">
-          <v:shape id="_x0000_i8315" type="#_x0000_t75" style="width:135.85pt;height:30.05pt" o:ole="">
+          <v:shape id="_x0000_i1075" type="#_x0000_t75" style="width:135.95pt;height:29.95pt" o:ole="">
             <v:imagedata r:id="rId107" o:title=""/>
           </v:shape>
-          <o:OLEObject Type="Embed" ProgID="Equation.DSMT4" ShapeID="_x0000_i8315" DrawAspect="Content" ObjectID="_1630413742" r:id="rId108"/>
+          <o:OLEObject Type="Embed" ProgID="Equation.DSMT4" ShapeID="_x0000_i1075" DrawAspect="Content" ObjectID="_1630758971" r:id="rId108"/>
         </w:object>
       </w:r>
       <w:r>
@@ -2960,10 +2968,10 @@
           <w:position w:val="-6"/>
         </w:rPr>
         <w:object w:dxaOrig="240" w:dyaOrig="320" w14:anchorId="49191FED">
-          <v:shape id="_x0000_i8313" type="#_x0000_t75" style="width:11.9pt;height:16.3pt" o:ole="">
+          <v:shape id="_x0000_i1076" type="#_x0000_t75" style="width:12.1pt;height:16.15pt" o:ole="">
             <v:imagedata r:id="rId109" o:title=""/>
           </v:shape>
-          <o:OLEObject Type="Embed" ProgID="Equation.DSMT4" ShapeID="_x0000_i8313" DrawAspect="Content" ObjectID="_1630413743" r:id="rId110"/>
+          <o:OLEObject Type="Embed" ProgID="Equation.DSMT4" ShapeID="_x0000_i1076" DrawAspect="Content" ObjectID="_1630758972" r:id="rId110"/>
         </w:object>
       </w:r>
       <w:r>
@@ -2974,10 +2982,10 @@
           <w:position w:val="-14"/>
         </w:rPr>
         <w:object w:dxaOrig="540" w:dyaOrig="400" w14:anchorId="62017512">
-          <v:shape id="_x0000_i2989" type="#_x0000_t75" style="width:26.9pt;height:20.05pt" o:ole="">
+          <v:shape id="_x0000_i1077" type="#_x0000_t75" style="width:27.05pt;height:20.15pt" o:ole="">
             <v:imagedata r:id="rId111" o:title=""/>
           </v:shape>
-          <o:OLEObject Type="Embed" ProgID="Equation.DSMT4" ShapeID="_x0000_i2989" DrawAspect="Content" ObjectID="_1630413744" r:id="rId112"/>
+          <o:OLEObject Type="Embed" ProgID="Equation.DSMT4" ShapeID="_x0000_i1077" DrawAspect="Content" ObjectID="_1630758973" r:id="rId112"/>
         </w:object>
       </w:r>
       <w:r>
@@ -2988,10 +2996,10 @@
           <w:position w:val="-14"/>
         </w:rPr>
         <w:object w:dxaOrig="540" w:dyaOrig="400" w14:anchorId="0E8E95EF">
-          <v:shape id="_x0000_i2990" type="#_x0000_t75" style="width:26.9pt;height:20.05pt" o:ole="">
+          <v:shape id="_x0000_i1078" type="#_x0000_t75" style="width:27.05pt;height:20.15pt" o:ole="">
             <v:imagedata r:id="rId111" o:title=""/>
           </v:shape>
-          <o:OLEObject Type="Embed" ProgID="Equation.DSMT4" ShapeID="_x0000_i2990" DrawAspect="Content" ObjectID="_1630413745" r:id="rId113"/>
+          <o:OLEObject Type="Embed" ProgID="Equation.DSMT4" ShapeID="_x0000_i1078" DrawAspect="Content" ObjectID="_1630758974" r:id="rId113"/>
         </w:object>
       </w:r>
       <w:r>
@@ -3008,10 +3016,10 @@
           <w:position w:val="-12"/>
         </w:rPr>
         <w:object w:dxaOrig="300" w:dyaOrig="360" w14:anchorId="4D08CE05">
-          <v:shape id="_x0000_i2991" type="#_x0000_t75" style="width:15.05pt;height:17.55pt" o:ole="">
+          <v:shape id="_x0000_i1079" type="#_x0000_t75" style="width:15pt;height:17.3pt" o:ole="">
             <v:imagedata r:id="rId85" o:title=""/>
           </v:shape>
-          <o:OLEObject Type="Embed" ProgID="Equation.DSMT4" ShapeID="_x0000_i2991" DrawAspect="Content" ObjectID="_1630413746" r:id="rId114"/>
+          <o:OLEObject Type="Embed" ProgID="Equation.DSMT4" ShapeID="_x0000_i1079" DrawAspect="Content" ObjectID="_1630758975" r:id="rId114"/>
         </w:object>
       </w:r>
       <w:r>
@@ -3084,10 +3092,10 @@
           <w:position w:val="-56"/>
         </w:rPr>
         <w:object w:dxaOrig="2340" w:dyaOrig="960" w14:anchorId="58563BAD">
-          <v:shape id="_x0000_i2992" type="#_x0000_t75" style="width:117.1pt;height:47.6pt" o:ole="">
+          <v:shape id="_x0000_i1080" type="#_x0000_t75" style="width:116.95pt;height:47.8pt" o:ole="">
             <v:imagedata r:id="rId115" o:title=""/>
           </v:shape>
-          <o:OLEObject Type="Embed" ProgID="Equation.DSMT4" ShapeID="_x0000_i2992" DrawAspect="Content" ObjectID="_1630413747" r:id="rId116"/>
+          <o:OLEObject Type="Embed" ProgID="Equation.DSMT4" ShapeID="_x0000_i1080" DrawAspect="Content" ObjectID="_1630758976" r:id="rId116"/>
         </w:object>
       </w:r>
       <w:r>
@@ -3159,10 +3167,10 @@
           <w:position w:val="-14"/>
         </w:rPr>
         <w:object w:dxaOrig="360" w:dyaOrig="400" w14:anchorId="0F4BE550">
-          <v:shape id="_x0000_i8318" type="#_x0000_t75" style="width:18.15pt;height:20.05pt" o:ole="">
+          <v:shape id="_x0000_i1081" type="#_x0000_t75" style="width:17.85pt;height:20.15pt" o:ole="">
             <v:imagedata r:id="rId117" o:title=""/>
           </v:shape>
-          <o:OLEObject Type="Embed" ProgID="Equation.DSMT4" ShapeID="_x0000_i8318" DrawAspect="Content" ObjectID="_1630413748" r:id="rId118"/>
+          <o:OLEObject Type="Embed" ProgID="Equation.DSMT4" ShapeID="_x0000_i1081" DrawAspect="Content" ObjectID="_1630758977" r:id="rId118"/>
         </w:object>
       </w:r>
       <w:r>
@@ -3193,10 +3201,10 @@
           <w:position w:val="-24"/>
         </w:rPr>
         <w:object w:dxaOrig="5480" w:dyaOrig="520" w14:anchorId="49E79AF1">
-          <v:shape id="_x0000_i6019" type="#_x0000_t75" style="width:274.25pt;height:26.3pt" o:ole="">
+          <v:shape id="_x0000_i1082" type="#_x0000_t75" style="width:274.2pt;height:26.5pt" o:ole="">
             <v:imagedata r:id="rId119" o:title=""/>
           </v:shape>
-          <o:OLEObject Type="Embed" ProgID="Equation.DSMT4" ShapeID="_x0000_i6019" DrawAspect="Content" ObjectID="_1630413749" r:id="rId120"/>
+          <o:OLEObject Type="Embed" ProgID="Equation.DSMT4" ShapeID="_x0000_i1082" DrawAspect="Content" ObjectID="_1630758978" r:id="rId120"/>
         </w:object>
       </w:r>
       <w:r>
@@ -3411,13 +3419,13 @@
       </w:r>
       <w:r>
         <w:rPr>
-          <w:position w:val="-32"/>
-        </w:rPr>
-        <w:object w:dxaOrig="6340" w:dyaOrig="600" w14:anchorId="3E61AF24">
-          <v:shape id="_x0000_i6564" type="#_x0000_t75" style="width:316.8pt;height:30.05pt" o:ole="">
+          <w:position w:val="-36"/>
+        </w:rPr>
+        <w:object w:dxaOrig="6440" w:dyaOrig="639" w14:anchorId="3E61AF24">
+          <v:shape id="_x0000_i1170" type="#_x0000_t75" style="width:321.4pt;height:32.25pt" o:ole="">
             <v:imagedata r:id="rId122" o:title=""/>
           </v:shape>
-          <o:OLEObject Type="Embed" ProgID="Equation.DSMT4" ShapeID="_x0000_i6564" DrawAspect="Content" ObjectID="_1630413750" r:id="rId123"/>
+          <o:OLEObject Type="Embed" ProgID="Equation.DSMT4" ShapeID="_x0000_i1170" DrawAspect="Content" ObjectID="_1630758979" r:id="rId123"/>
         </w:object>
       </w:r>
       <w:r>
@@ -3480,6 +3488,9 @@
         <w:t>inhomogeneity</w:t>
       </w:r>
       <w:r>
+        <w:t>, but also some of the contributions around the inhomogeneity</w:t>
+      </w:r>
+      <w:r>
         <w:t>.</w:t>
       </w:r>
       <w:r>
@@ -3535,14 +3546,17 @@
       </w:r>
       <w:r>
         <w:rPr>
-          <w:position w:val="-12"/>
-        </w:rPr>
-        <w:object w:dxaOrig="360" w:dyaOrig="380" w14:anchorId="049D9D7E">
-          <v:shape id="_x0000_i6566" type="#_x0000_t75" style="width:18.15pt;height:18.8pt" o:ole="">
+          <w:position w:val="-14"/>
+        </w:rPr>
+        <w:object w:dxaOrig="1020" w:dyaOrig="400" w14:anchorId="049D9D7E">
+          <v:shape id="_x0000_i1172" type="#_x0000_t75" style="width:51.25pt;height:19.6pt" o:ole="">
             <v:imagedata r:id="rId124" o:title=""/>
           </v:shape>
-          <o:OLEObject Type="Embed" ProgID="Equation.DSMT4" ShapeID="_x0000_i6566" DrawAspect="Content" ObjectID="_1630413751" r:id="rId125"/>
-        </w:object>
+          <o:OLEObject Type="Embed" ProgID="Equation.DSMT4" ShapeID="_x0000_i1172" DrawAspect="Content" ObjectID="_1630758980" r:id="rId125"/>
+        </w:object>
+      </w:r>
+      <w:r>
+        <w:t xml:space="preserve">and </w:t>
       </w:r>
       <w:r>
         <w:t>needs to be</w:t>
@@ -3555,10 +3569,10 @@
           <w:position w:val="-4"/>
         </w:rPr>
         <w:object w:dxaOrig="220" w:dyaOrig="240" w14:anchorId="7305DC03">
-          <v:shape id="_x0000_i6862" type="#_x0000_t75" style="width:11.25pt;height:11.9pt" o:ole="">
+          <v:shape id="_x0000_i1085" type="#_x0000_t75" style="width:11.5pt;height:12.1pt" o:ole="">
             <v:imagedata r:id="rId126" o:title=""/>
           </v:shape>
-          <o:OLEObject Type="Embed" ProgID="Equation.DSMT4" ShapeID="_x0000_i6862" DrawAspect="Content" ObjectID="_1630413752" r:id="rId127"/>
+          <o:OLEObject Type="Embed" ProgID="Equation.DSMT4" ShapeID="_x0000_i1085" DrawAspect="Content" ObjectID="_1630758981" r:id="rId127"/>
         </w:object>
       </w:r>
       <w:r>
@@ -3578,13 +3592,13 @@
       </w:r>
       <w:r>
         <w:rPr>
-          <w:position w:val="-32"/>
-        </w:rPr>
-        <w:object w:dxaOrig="5260" w:dyaOrig="600" w14:anchorId="3AE319D2">
-          <v:shape id="_x0000_i9153" type="#_x0000_t75" style="width:262.95pt;height:30.05pt" o:ole="">
+          <w:position w:val="-36"/>
+        </w:rPr>
+        <w:object w:dxaOrig="5340" w:dyaOrig="639" w14:anchorId="3AE319D2">
+          <v:shape id="_x0000_i1174" type="#_x0000_t75" style="width:267.25pt;height:32.25pt" o:ole="">
             <v:imagedata r:id="rId128" o:title=""/>
           </v:shape>
-          <o:OLEObject Type="Embed" ProgID="Equation.DSMT4" ShapeID="_x0000_i9153" DrawAspect="Content" ObjectID="_1630413753" r:id="rId129"/>
+          <o:OLEObject Type="Embed" ProgID="Equation.DSMT4" ShapeID="_x0000_i1174" DrawAspect="Content" ObjectID="_1630758982" r:id="rId129"/>
         </w:object>
       </w:r>
       <w:r>
@@ -3653,10 +3667,10 @@
           <w:position w:val="-12"/>
         </w:rPr>
         <w:object w:dxaOrig="260" w:dyaOrig="360" w14:anchorId="705DE0CC">
-          <v:shape id="_x0000_i9155" type="#_x0000_t75" style="width:13.15pt;height:18.15pt" o:ole="">
+          <v:shape id="_x0000_i1087" type="#_x0000_t75" style="width:13.25pt;height:17.85pt" o:ole="">
             <v:imagedata r:id="rId130" o:title=""/>
           </v:shape>
-          <o:OLEObject Type="Embed" ProgID="Equation.DSMT4" ShapeID="_x0000_i9155" DrawAspect="Content" ObjectID="_1630413754" r:id="rId131"/>
+          <o:OLEObject Type="Embed" ProgID="Equation.DSMT4" ShapeID="_x0000_i1087" DrawAspect="Content" ObjectID="_1630758983" r:id="rId131"/>
         </w:object>
       </w:r>
       <w:r>
@@ -3691,10 +3705,10 @@
           <w:position w:val="-12"/>
         </w:rPr>
         <w:object w:dxaOrig="279" w:dyaOrig="360" w14:anchorId="3FD5D54B">
-          <v:shape id="_x0000_i6847" type="#_x0000_t75" style="width:13.75pt;height:18.15pt" o:ole="">
+          <v:shape id="_x0000_i1166" type="#_x0000_t75" style="width:13.8pt;height:17.85pt" o:ole="">
             <v:imagedata r:id="rId132" o:title=""/>
           </v:shape>
-          <o:OLEObject Type="Embed" ProgID="Equation.DSMT4" ShapeID="_x0000_i6847" DrawAspect="Content" ObjectID="_1630413755" r:id="rId133"/>
+          <o:OLEObject Type="Embed" ProgID="Equation.DSMT4" ShapeID="_x0000_i1166" DrawAspect="Content" ObjectID="_1630758984" r:id="rId133"/>
         </w:object>
       </w:r>
       <w:r>
@@ -3933,10 +3947,10 @@
           <w:position w:val="-56"/>
         </w:rPr>
         <w:object w:dxaOrig="2340" w:dyaOrig="960" w14:anchorId="529E56D0">
-          <v:shape id="_x0000_i7739" type="#_x0000_t75" style="width:117.1pt;height:48.2pt" o:ole="">
+          <v:shape id="_x0000_i1089" type="#_x0000_t75" style="width:116.95pt;height:48.4pt" o:ole="">
             <v:imagedata r:id="rId134" o:title=""/>
           </v:shape>
-          <o:OLEObject Type="Embed" ProgID="Equation.DSMT4" ShapeID="_x0000_i7739" DrawAspect="Content" ObjectID="_1630413756" r:id="rId135"/>
+          <o:OLEObject Type="Embed" ProgID="Equation.DSMT4" ShapeID="_x0000_i1089" DrawAspect="Content" ObjectID="_1630758985" r:id="rId135"/>
         </w:object>
       </w:r>
       <w:r>
@@ -4052,10 +4066,10 @@
           <w:position w:val="-12"/>
         </w:rPr>
         <w:object w:dxaOrig="260" w:dyaOrig="360" w14:anchorId="01C1F2F2">
-          <v:shape id="_x0000_i2999" type="#_x0000_t75" style="width:13.15pt;height:17.55pt" o:ole="">
+          <v:shape id="_x0000_i1090" type="#_x0000_t75" style="width:13.25pt;height:17.3pt" o:ole="">
             <v:imagedata r:id="rId136" o:title=""/>
           </v:shape>
-          <o:OLEObject Type="Embed" ProgID="Equation.DSMT4" ShapeID="_x0000_i2999" DrawAspect="Content" ObjectID="_1630413757" r:id="rId137"/>
+          <o:OLEObject Type="Embed" ProgID="Equation.DSMT4" ShapeID="_x0000_i1090" DrawAspect="Content" ObjectID="_1630758986" r:id="rId137"/>
         </w:object>
       </w:r>
       <w:r>
@@ -4074,10 +4088,10 @@
           <w:position w:val="-28"/>
         </w:rPr>
         <w:object w:dxaOrig="1260" w:dyaOrig="680" w14:anchorId="0891EA63">
-          <v:shape id="_x0000_i3000" type="#_x0000_t75" style="width:63.25pt;height:33.8pt" o:ole="">
+          <v:shape id="_x0000_i1091" type="#_x0000_t75" style="width:63.35pt;height:34pt" o:ole="">
             <v:imagedata r:id="rId138" o:title=""/>
           </v:shape>
-          <o:OLEObject Type="Embed" ProgID="Equation.DSMT4" ShapeID="_x0000_i3000" DrawAspect="Content" ObjectID="_1630413758" r:id="rId139"/>
+          <o:OLEObject Type="Embed" ProgID="Equation.DSMT4" ShapeID="_x0000_i1091" DrawAspect="Content" ObjectID="_1630758987" r:id="rId139"/>
         </w:object>
       </w:r>
       <w:r>
@@ -4139,10 +4153,10 @@
           <w:position w:val="-12"/>
         </w:rPr>
         <w:object w:dxaOrig="260" w:dyaOrig="360" w14:anchorId="60D97B7B">
-          <v:shape id="_x0000_i3001" type="#_x0000_t75" style="width:12.5pt;height:17.55pt" o:ole="">
+          <v:shape id="_x0000_i1092" type="#_x0000_t75" style="width:12.65pt;height:17.3pt" o:ole="">
             <v:imagedata r:id="rId140" o:title=""/>
           </v:shape>
-          <o:OLEObject Type="Embed" ProgID="Equation.DSMT4" ShapeID="_x0000_i3001" DrawAspect="Content" ObjectID="_1630413759" r:id="rId141"/>
+          <o:OLEObject Type="Embed" ProgID="Equation.DSMT4" ShapeID="_x0000_i1092" DrawAspect="Content" ObjectID="_1630758988" r:id="rId141"/>
         </w:object>
       </w:r>
       <w:r>
@@ -4153,10 +4167,10 @@
           <w:position w:val="-12"/>
         </w:rPr>
         <w:object w:dxaOrig="660" w:dyaOrig="380" w14:anchorId="12631244">
-          <v:shape id="_x0000_i3002" type="#_x0000_t75" style="width:33.8pt;height:18.8pt" o:ole="">
+          <v:shape id="_x0000_i1093" type="#_x0000_t75" style="width:34pt;height:19pt" o:ole="">
             <v:imagedata r:id="rId142" o:title=""/>
           </v:shape>
-          <o:OLEObject Type="Embed" ProgID="Equation.DSMT4" ShapeID="_x0000_i3002" DrawAspect="Content" ObjectID="_1630413760" r:id="rId143"/>
+          <o:OLEObject Type="Embed" ProgID="Equation.DSMT4" ShapeID="_x0000_i1093" DrawAspect="Content" ObjectID="_1630758989" r:id="rId143"/>
         </w:object>
       </w:r>
       <w:r>
@@ -4167,10 +4181,10 @@
           <w:position w:val="-12"/>
         </w:rPr>
         <w:object w:dxaOrig="880" w:dyaOrig="360" w14:anchorId="7DC0772B">
-          <v:shape id="_x0000_i3003" type="#_x0000_t75" style="width:43.85pt;height:17.55pt" o:ole="">
+          <v:shape id="_x0000_i1094" type="#_x0000_t75" style="width:43.8pt;height:17.3pt" o:ole="">
             <v:imagedata r:id="rId144" o:title=""/>
           </v:shape>
-          <o:OLEObject Type="Embed" ProgID="Equation.DSMT4" ShapeID="_x0000_i3003" DrawAspect="Content" ObjectID="_1630413761" r:id="rId145"/>
+          <o:OLEObject Type="Embed" ProgID="Equation.DSMT4" ShapeID="_x0000_i1094" DrawAspect="Content" ObjectID="_1630758990" r:id="rId145"/>
         </w:object>
       </w:r>
       <w:r>
@@ -4178,10 +4192,10 @@
           <w:position w:val="-12"/>
         </w:rPr>
         <w:object w:dxaOrig="639" w:dyaOrig="380" w14:anchorId="5BA89CDD">
-          <v:shape id="_x0000_i3004" type="#_x0000_t75" style="width:31.95pt;height:18.8pt" o:ole="">
+          <v:shape id="_x0000_i1095" type="#_x0000_t75" style="width:31.7pt;height:19pt" o:ole="">
             <v:imagedata r:id="rId146" o:title=""/>
           </v:shape>
-          <o:OLEObject Type="Embed" ProgID="Equation.DSMT4" ShapeID="_x0000_i3004" DrawAspect="Content" ObjectID="_1630413762" r:id="rId147"/>
+          <o:OLEObject Type="Embed" ProgID="Equation.DSMT4" ShapeID="_x0000_i1095" DrawAspect="Content" ObjectID="_1630758991" r:id="rId147"/>
         </w:object>
       </w:r>
       <w:r>
@@ -4198,10 +4212,10 @@
           <w:position w:val="-12"/>
         </w:rPr>
         <w:object w:dxaOrig="260" w:dyaOrig="380" w14:anchorId="6E96A805">
-          <v:shape id="_x0000_i3005" type="#_x0000_t75" style="width:12.5pt;height:18.8pt" o:ole="">
+          <v:shape id="_x0000_i1096" type="#_x0000_t75" style="width:12.65pt;height:19pt" o:ole="">
             <v:imagedata r:id="rId148" o:title=""/>
           </v:shape>
-          <o:OLEObject Type="Embed" ProgID="Equation.DSMT4" ShapeID="_x0000_i3005" DrawAspect="Content" ObjectID="_1630413763" r:id="rId149"/>
+          <o:OLEObject Type="Embed" ProgID="Equation.DSMT4" ShapeID="_x0000_i1096" DrawAspect="Content" ObjectID="_1630758992" r:id="rId149"/>
         </w:object>
       </w:r>
       <w:r>
@@ -4215,10 +4229,10 @@
           <w:position w:val="-14"/>
         </w:rPr>
         <w:object w:dxaOrig="540" w:dyaOrig="400" w14:anchorId="19BD5BF9">
-          <v:shape id="_x0000_i3006" type="#_x0000_t75" style="width:26.9pt;height:20.05pt" o:ole="">
+          <v:shape id="_x0000_i1097" type="#_x0000_t75" style="width:27.05pt;height:20.15pt" o:ole="">
             <v:imagedata r:id="rId150" o:title=""/>
           </v:shape>
-          <o:OLEObject Type="Embed" ProgID="Equation.DSMT4" ShapeID="_x0000_i3006" DrawAspect="Content" ObjectID="_1630413764" r:id="rId151"/>
+          <o:OLEObject Type="Embed" ProgID="Equation.DSMT4" ShapeID="_x0000_i1097" DrawAspect="Content" ObjectID="_1630758993" r:id="rId151"/>
         </w:object>
       </w:r>
       <w:r>
@@ -4235,10 +4249,10 @@
           <w:position w:val="-14"/>
         </w:rPr>
         <w:object w:dxaOrig="540" w:dyaOrig="400" w14:anchorId="0BAF54C3">
-          <v:shape id="_x0000_i3007" type="#_x0000_t75" style="width:26.9pt;height:20.05pt" o:ole="">
+          <v:shape id="_x0000_i1098" type="#_x0000_t75" style="width:27.05pt;height:20.15pt" o:ole="">
             <v:imagedata r:id="rId150" o:title=""/>
           </v:shape>
-          <o:OLEObject Type="Embed" ProgID="Equation.DSMT4" ShapeID="_x0000_i3007" DrawAspect="Content" ObjectID="_1630413765" r:id="rId152"/>
+          <o:OLEObject Type="Embed" ProgID="Equation.DSMT4" ShapeID="_x0000_i1098" DrawAspect="Content" ObjectID="_1630758994" r:id="rId152"/>
         </w:object>
       </w:r>
       <w:r>
@@ -4252,10 +4266,10 @@
           <w:position w:val="-14"/>
         </w:rPr>
         <w:object w:dxaOrig="540" w:dyaOrig="400" w14:anchorId="788282DA">
-          <v:shape id="_x0000_i3059" type="#_x0000_t75" style="width:26.9pt;height:20.05pt" o:ole="">
+          <v:shape id="_x0000_i1099" type="#_x0000_t75" style="width:27.05pt;height:20.15pt" o:ole="">
             <v:imagedata r:id="rId150" o:title=""/>
           </v:shape>
-          <o:OLEObject Type="Embed" ProgID="Equation.DSMT4" ShapeID="_x0000_i3059" DrawAspect="Content" ObjectID="_1630413766" r:id="rId153"/>
+          <o:OLEObject Type="Embed" ProgID="Equation.DSMT4" ShapeID="_x0000_i1099" DrawAspect="Content" ObjectID="_1630758995" r:id="rId153"/>
         </w:object>
       </w:r>
       <w:r>
@@ -4266,10 +4280,10 @@
           <w:position w:val="-14"/>
         </w:rPr>
         <w:object w:dxaOrig="540" w:dyaOrig="400" w14:anchorId="0A18F741">
-          <v:shape id="_x0000_i3060" type="#_x0000_t75" style="width:26.9pt;height:20.05pt" o:ole="">
+          <v:shape id="_x0000_i1100" type="#_x0000_t75" style="width:27.05pt;height:20.15pt" o:ole="">
             <v:imagedata r:id="rId150" o:title=""/>
           </v:shape>
-          <o:OLEObject Type="Embed" ProgID="Equation.DSMT4" ShapeID="_x0000_i3060" DrawAspect="Content" ObjectID="_1630413767" r:id="rId154"/>
+          <o:OLEObject Type="Embed" ProgID="Equation.DSMT4" ShapeID="_x0000_i1100" DrawAspect="Content" ObjectID="_1630758996" r:id="rId154"/>
         </w:object>
       </w:r>
       <w:r>
@@ -4371,10 +4385,10 @@
           <w:position w:val="-12"/>
         </w:rPr>
         <w:object w:dxaOrig="260" w:dyaOrig="360" w14:anchorId="16D86886">
-          <v:shape id="_x0000_i3008" type="#_x0000_t75" style="width:13.15pt;height:17.55pt" o:ole="">
+          <v:shape id="_x0000_i1101" type="#_x0000_t75" style="width:13.25pt;height:17.3pt" o:ole="">
             <v:imagedata r:id="rId156" o:title=""/>
           </v:shape>
-          <o:OLEObject Type="Embed" ProgID="Equation.DSMT4" ShapeID="_x0000_i3008" DrawAspect="Content" ObjectID="_1630413768" r:id="rId157"/>
+          <o:OLEObject Type="Embed" ProgID="Equation.DSMT4" ShapeID="_x0000_i1101" DrawAspect="Content" ObjectID="_1630758997" r:id="rId157"/>
         </w:object>
       </w:r>
       <w:r>
@@ -4431,10 +4445,10 @@
           <w:position w:val="-32"/>
         </w:rPr>
         <w:object w:dxaOrig="5200" w:dyaOrig="720" w14:anchorId="5B748C76">
-          <v:shape id="_x0000_i3009" type="#_x0000_t75" style="width:260.45pt;height:36.3pt" o:ole="">
+          <v:shape id="_x0000_i1102" type="#_x0000_t75" style="width:260.35pt;height:36.3pt" o:ole="">
             <v:imagedata r:id="rId158" o:title=""/>
           </v:shape>
-          <o:OLEObject Type="Embed" ProgID="Equation.DSMT4" ShapeID="_x0000_i3009" DrawAspect="Content" ObjectID="_1630413769" r:id="rId159"/>
+          <o:OLEObject Type="Embed" ProgID="Equation.DSMT4" ShapeID="_x0000_i1102" DrawAspect="Content" ObjectID="_1630758998" r:id="rId159"/>
         </w:object>
       </w:r>
       <w:r>
@@ -4504,10 +4518,10 @@
           <w:position w:val="-30"/>
         </w:rPr>
         <w:object w:dxaOrig="2220" w:dyaOrig="700" w14:anchorId="213D7A83">
-          <v:shape id="_x0000_i3010" type="#_x0000_t75" style="width:111.45pt;height:35.05pt" o:ole="">
+          <v:shape id="_x0000_i1103" type="#_x0000_t75" style="width:111.15pt;height:35.15pt" o:ole="">
             <v:imagedata r:id="rId160" o:title=""/>
           </v:shape>
-          <o:OLEObject Type="Embed" ProgID="Equation.DSMT4" ShapeID="_x0000_i3010" DrawAspect="Content" ObjectID="_1630413770" r:id="rId161"/>
+          <o:OLEObject Type="Embed" ProgID="Equation.DSMT4" ShapeID="_x0000_i1103" DrawAspect="Content" ObjectID="_1630758999" r:id="rId161"/>
         </w:object>
       </w:r>
       <w:r>
@@ -4656,10 +4670,10 @@
           <w:position w:val="-102"/>
         </w:rPr>
         <w:object w:dxaOrig="7660" w:dyaOrig="2160" w14:anchorId="4E91BFCB">
-          <v:shape id="_x0000_i4375" type="#_x0000_t75" style="width:381.9pt;height:107.7pt" o:ole="">
+          <v:shape id="_x0000_i1104" type="#_x0000_t75" style="width:381.9pt;height:107.7pt" o:ole="">
             <v:imagedata r:id="rId162" o:title=""/>
           </v:shape>
-          <o:OLEObject Type="Embed" ProgID="Equation.DSMT4" ShapeID="_x0000_i4375" DrawAspect="Content" ObjectID="_1630413771" r:id="rId163"/>
+          <o:OLEObject Type="Embed" ProgID="Equation.DSMT4" ShapeID="_x0000_i1104" DrawAspect="Content" ObjectID="_1630759000" r:id="rId163"/>
         </w:object>
       </w:r>
       <w:r>
@@ -4713,7 +4727,6 @@
       </w:r>
     </w:p>
     <w:p>
-      <w:commentRangeStart w:id="18"/>
       <w:r>
         <w:rPr>
           <w:iCs/>
@@ -4762,10 +4775,10 @@
           <w:position w:val="-70"/>
         </w:rPr>
         <w:object w:dxaOrig="5460" w:dyaOrig="1520" w14:anchorId="2C1534E5">
-          <v:shape id="_x0000_i3011" type="#_x0000_t75" style="width:272.95pt;height:75.75pt" o:ole="">
+          <v:shape id="_x0000_i1105" type="#_x0000_t75" style="width:273pt;height:76.05pt" o:ole="">
             <v:imagedata r:id="rId164" o:title=""/>
           </v:shape>
-          <o:OLEObject Type="Embed" ProgID="Equation.DSMT4" ShapeID="_x0000_i3011" DrawAspect="Content" ObjectID="_1630413772" r:id="rId165"/>
+          <o:OLEObject Type="Embed" ProgID="Equation.DSMT4" ShapeID="_x0000_i1105" DrawAspect="Content" ObjectID="_1630759001" r:id="rId165"/>
         </w:object>
       </w:r>
       <w:r>
@@ -4789,7 +4802,7 @@
       <w:r>
         <w:fldChar w:fldCharType="end"/>
       </w:r>
-      <w:bookmarkStart w:id="19" w:name="ZEqnNum277429"/>
+      <w:bookmarkStart w:id="18" w:name="ZEqnNum277429"/>
       <w:r>
         <w:instrText>(</w:instrText>
       </w:r>
@@ -4815,7 +4828,7 @@
       <w:r>
         <w:instrText>)</w:instrText>
       </w:r>
-      <w:bookmarkEnd w:id="19"/>
+      <w:bookmarkEnd w:id="18"/>
       <w:r>
         <w:fldChar w:fldCharType="end"/>
       </w:r>
@@ -4888,10 +4901,10 @@
           <w:position w:val="-34"/>
         </w:rPr>
         <w:object w:dxaOrig="6080" w:dyaOrig="760" w14:anchorId="09175F4F">
-          <v:shape id="_x0000_i3012" type="#_x0000_t75" style="width:304.3pt;height:38.2pt" o:ole="">
+          <v:shape id="_x0000_i1106" type="#_x0000_t75" style="width:304.15pt;height:38pt" o:ole="">
             <v:imagedata r:id="rId166" o:title=""/>
           </v:shape>
-          <o:OLEObject Type="Embed" ProgID="Equation.DSMT4" ShapeID="_x0000_i3012" DrawAspect="Content" ObjectID="_1630413773" r:id="rId167"/>
+          <o:OLEObject Type="Embed" ProgID="Equation.DSMT4" ShapeID="_x0000_i1106" DrawAspect="Content" ObjectID="_1630759002" r:id="rId167"/>
         </w:object>
       </w:r>
       <w:r>
@@ -4915,7 +4928,7 @@
       <w:r>
         <w:fldChar w:fldCharType="end"/>
       </w:r>
-      <w:bookmarkStart w:id="20" w:name="ZEqnNum943933"/>
+      <w:bookmarkStart w:id="19" w:name="ZEqnNum943933"/>
       <w:r>
         <w:instrText>(</w:instrText>
       </w:r>
@@ -4941,16 +4954,9 @@
       <w:r>
         <w:instrText>)</w:instrText>
       </w:r>
-      <w:bookmarkEnd w:id="20"/>
-      <w:r>
-        <w:fldChar w:fldCharType="end"/>
-      </w:r>
-      <w:commentRangeEnd w:id="18"/>
-      <w:r>
-        <w:rPr>
-          <w:rStyle w:val="CommentReference"/>
-        </w:rPr>
-        <w:commentReference w:id="18"/>
+      <w:bookmarkEnd w:id="19"/>
+      <w:r>
+        <w:fldChar w:fldCharType="end"/>
       </w:r>
     </w:p>
     <w:p>
@@ -4962,14 +4968,26 @@
           <w:position w:val="-14"/>
         </w:rPr>
         <w:object w:dxaOrig="560" w:dyaOrig="400" w14:anchorId="16BCD09E">
-          <v:shape id="_x0000_i4371" type="#_x0000_t75" style="width:28.15pt;height:20.05pt" o:ole="">
-            <v:imagedata r:id="rId171" o:title=""/>
-          </v:shape>
-          <o:OLEObject Type="Embed" ProgID="Equation.DSMT4" ShapeID="_x0000_i4371" DrawAspect="Content" ObjectID="_1630413774" r:id="rId172"/>
-        </w:object>
-      </w:r>
-      <w:r>
-        <w:t xml:space="preserve">, the straight crackfront, and small strains lend itself to a simple trapezoidal numerical integration in cartesian coordinates. The trapezoidal integration of </w:t>
+          <v:shape id="_x0000_i1107" type="#_x0000_t75" style="width:28.2pt;height:20.15pt" o:ole="">
+            <v:imagedata r:id="rId168" o:title=""/>
+          </v:shape>
+          <o:OLEObject Type="Embed" ProgID="Equation.DSMT4" ShapeID="_x0000_i1107" DrawAspect="Content" ObjectID="_1630759003" r:id="rId169"/>
+        </w:object>
+      </w:r>
+      <w:r>
+        <w:t xml:space="preserve">, the straight </w:t>
+      </w:r>
+      <w:r>
+        <w:t>crack front</w:t>
+      </w:r>
+      <w:r>
+        <w:t>, and small strains lend itself to a simple trapezoidal numerical integration in cartesian coordinates</w:t>
+      </w:r>
+      <w:r>
+        <w:t xml:space="preserve"> using the reference coordinates</w:t>
+      </w:r>
+      <w:r>
+        <w:t xml:space="preserve">. The trapezoidal integration of </w:t>
       </w:r>
       <w:r>
         <w:rPr>
@@ -5128,10 +5146,10 @@
           <w:position w:val="-98"/>
         </w:rPr>
         <w:object w:dxaOrig="1780" w:dyaOrig="2100" w14:anchorId="535E54A0">
-          <v:shape id="_x0000_i9713" type="#_x0000_t75" style="width:88.9pt;height:104.55pt" o:ole="">
-            <v:imagedata r:id="rId173" o:title=""/>
-          </v:shape>
-          <o:OLEObject Type="Embed" ProgID="Equation.DSMT4" ShapeID="_x0000_i9713" DrawAspect="Content" ObjectID="_1630413775" r:id="rId174"/>
+          <v:shape id="_x0000_i1108" type="#_x0000_t75" style="width:88.7pt;height:104.85pt" o:ole="">
+            <v:imagedata r:id="rId170" o:title=""/>
+          </v:shape>
+          <o:OLEObject Type="Embed" ProgID="Equation.DSMT4" ShapeID="_x0000_i1108" DrawAspect="Content" ObjectID="_1630759004" r:id="rId171"/>
         </w:object>
       </w:r>
       <w:r>
@@ -5155,7 +5173,7 @@
       <w:r>
         <w:fldChar w:fldCharType="end"/>
       </w:r>
-      <w:bookmarkStart w:id="21" w:name="ZEqnNum375011"/>
+      <w:bookmarkStart w:id="20" w:name="ZEqnNum375011"/>
       <w:r>
         <w:instrText>(</w:instrText>
       </w:r>
@@ -5181,7 +5199,7 @@
       <w:r>
         <w:instrText>)</w:instrText>
       </w:r>
-      <w:bookmarkEnd w:id="21"/>
+      <w:bookmarkEnd w:id="20"/>
       <w:r>
         <w:fldChar w:fldCharType="end"/>
       </w:r>
@@ -5195,10 +5213,10 @@
           <w:position w:val="-14"/>
         </w:rPr>
         <w:object w:dxaOrig="1180" w:dyaOrig="400" w14:anchorId="0A4F7619">
-          <v:shape id="_x0000_i3014" type="#_x0000_t75" style="width:58.85pt;height:20.05pt" o:ole="">
-            <v:imagedata r:id="rId175" o:title=""/>
-          </v:shape>
-          <o:OLEObject Type="Embed" ProgID="Equation.DSMT4" ShapeID="_x0000_i3014" DrawAspect="Content" ObjectID="_1630413776" r:id="rId176"/>
+          <v:shape id="_x0000_i1109" type="#_x0000_t75" style="width:58.75pt;height:20.15pt" o:ole="">
+            <v:imagedata r:id="rId172" o:title=""/>
+          </v:shape>
+          <o:OLEObject Type="Embed" ProgID="Equation.DSMT4" ShapeID="_x0000_i1109" DrawAspect="Content" ObjectID="_1630759005" r:id="rId173"/>
         </w:object>
       </w:r>
       <w:r>
@@ -5212,10 +5230,10 @@
           <w:position w:val="-14"/>
         </w:rPr>
         <w:object w:dxaOrig="1080" w:dyaOrig="400" w14:anchorId="73FD0E5F">
-          <v:shape id="_x0000_i3015" type="#_x0000_t75" style="width:54.45pt;height:20.05pt" o:ole="">
-            <v:imagedata r:id="rId177" o:title=""/>
-          </v:shape>
-          <o:OLEObject Type="Embed" ProgID="Equation.DSMT4" ShapeID="_x0000_i3015" DrawAspect="Content" ObjectID="_1630413777" r:id="rId178"/>
+          <v:shape id="_x0000_i1110" type="#_x0000_t75" style="width:54.15pt;height:20.15pt" o:ole="">
+            <v:imagedata r:id="rId174" o:title=""/>
+          </v:shape>
+          <o:OLEObject Type="Embed" ProgID="Equation.DSMT4" ShapeID="_x0000_i1110" DrawAspect="Content" ObjectID="_1630759006" r:id="rId175"/>
         </w:object>
       </w:r>
       <w:r>
@@ -5229,10 +5247,10 @@
           <w:position w:val="-12"/>
         </w:rPr>
         <w:object w:dxaOrig="1740" w:dyaOrig="360" w14:anchorId="51C19601">
-          <v:shape id="_x0000_i3016" type="#_x0000_t75" style="width:87.05pt;height:17.55pt" o:ole="">
-            <v:imagedata r:id="rId179" o:title=""/>
-          </v:shape>
-          <o:OLEObject Type="Embed" ProgID="Equation.DSMT4" ShapeID="_x0000_i3016" DrawAspect="Content" ObjectID="_1630413778" r:id="rId180"/>
+          <v:shape id="_x0000_i1111" type="#_x0000_t75" style="width:87pt;height:17.3pt" o:ole="">
+            <v:imagedata r:id="rId176" o:title=""/>
+          </v:shape>
+          <o:OLEObject Type="Embed" ProgID="Equation.DSMT4" ShapeID="_x0000_i1111" DrawAspect="Content" ObjectID="_1630759007" r:id="rId177"/>
         </w:object>
       </w:r>
       <w:r>
@@ -5243,10 +5261,10 @@
           <w:position w:val="-12"/>
         </w:rPr>
         <w:object w:dxaOrig="220" w:dyaOrig="360" w14:anchorId="45BD4187">
-          <v:shape id="_x0000_i3017" type="#_x0000_t75" style="width:10pt;height:17.55pt" o:ole="">
-            <v:imagedata r:id="rId181" o:title=""/>
-          </v:shape>
-          <o:OLEObject Type="Embed" ProgID="Equation.DSMT4" ShapeID="_x0000_i3017" DrawAspect="Content" ObjectID="_1630413779" r:id="rId182"/>
+          <v:shape id="_x0000_i1112" type="#_x0000_t75" style="width:9.8pt;height:17.3pt" o:ole="">
+            <v:imagedata r:id="rId178" o:title=""/>
+          </v:shape>
+          <o:OLEObject Type="Embed" ProgID="Equation.DSMT4" ShapeID="_x0000_i1112" DrawAspect="Content" ObjectID="_1630759008" r:id="rId179"/>
         </w:object>
       </w:r>
       <w:r>
@@ -5266,10 +5284,10 @@
           <w:position w:val="-4"/>
         </w:rPr>
         <w:object w:dxaOrig="180" w:dyaOrig="200" w14:anchorId="5CA33ADE">
-          <v:shape id="_x0000_i3018" type="#_x0000_t75" style="width:9.4pt;height:9.4pt" o:ole="">
-            <v:imagedata r:id="rId183" o:title=""/>
-          </v:shape>
-          <o:OLEObject Type="Embed" ProgID="Equation.DSMT4" ShapeID="_x0000_i3018" DrawAspect="Content" ObjectID="_1630413780" r:id="rId184"/>
+          <v:shape id="_x0000_i1113" type="#_x0000_t75" style="width:9.2pt;height:9.2pt" o:ole="">
+            <v:imagedata r:id="rId180" o:title=""/>
+          </v:shape>
+          <o:OLEObject Type="Embed" ProgID="Equation.DSMT4" ShapeID="_x0000_i1113" DrawAspect="Content" ObjectID="_1630759009" r:id="rId181"/>
         </w:object>
       </w:r>
       <w:r>
@@ -5280,10 +5298,10 @@
           <w:position w:val="-6"/>
         </w:rPr>
         <w:object w:dxaOrig="180" w:dyaOrig="220" w14:anchorId="62EE62F8">
-          <v:shape id="_x0000_i3019" type="#_x0000_t75" style="width:9.4pt;height:10pt" o:ole="">
-            <v:imagedata r:id="rId185" o:title=""/>
-          </v:shape>
-          <o:OLEObject Type="Embed" ProgID="Equation.DSMT4" ShapeID="_x0000_i3019" DrawAspect="Content" ObjectID="_1630413781" r:id="rId186"/>
+          <v:shape id="_x0000_i1114" type="#_x0000_t75" style="width:9.2pt;height:9.8pt" o:ole="">
+            <v:imagedata r:id="rId182" o:title=""/>
+          </v:shape>
+          <o:OLEObject Type="Embed" ProgID="Equation.DSMT4" ShapeID="_x0000_i1114" DrawAspect="Content" ObjectID="_1630759010" r:id="rId183"/>
         </w:object>
       </w:r>
       <w:r>
@@ -5294,10 +5312,10 @@
           <w:position w:val="-6"/>
         </w:rPr>
         <w:object w:dxaOrig="139" w:dyaOrig="240" w14:anchorId="532C146C">
-          <v:shape id="_x0000_i3020" type="#_x0000_t75" style="width:6.9pt;height:11.9pt" o:ole="">
-            <v:imagedata r:id="rId187" o:title=""/>
-          </v:shape>
-          <o:OLEObject Type="Embed" ProgID="Equation.DSMT4" ShapeID="_x0000_i3020" DrawAspect="Content" ObjectID="_1630413782" r:id="rId188"/>
+          <v:shape id="_x0000_i1115" type="#_x0000_t75" style="width:6.9pt;height:12.1pt" o:ole="">
+            <v:imagedata r:id="rId184" o:title=""/>
+          </v:shape>
+          <o:OLEObject Type="Embed" ProgID="Equation.DSMT4" ShapeID="_x0000_i1115" DrawAspect="Content" ObjectID="_1630759011" r:id="rId185"/>
         </w:object>
       </w:r>
       <w:r>
@@ -5308,10 +5326,10 @@
           <w:position w:val="-4"/>
         </w:rPr>
         <w:object w:dxaOrig="300" w:dyaOrig="260" w14:anchorId="770928E4">
-          <v:shape id="_x0000_i3021" type="#_x0000_t75" style="width:15.05pt;height:13.15pt" o:ole="">
-            <v:imagedata r:id="rId189" o:title=""/>
-          </v:shape>
-          <o:OLEObject Type="Embed" ProgID="Equation.DSMT4" ShapeID="_x0000_i3021" DrawAspect="Content" ObjectID="_1630413783" r:id="rId190"/>
+          <v:shape id="_x0000_i1116" type="#_x0000_t75" style="width:15pt;height:13.25pt" o:ole="">
+            <v:imagedata r:id="rId186" o:title=""/>
+          </v:shape>
+          <o:OLEObject Type="Embed" ProgID="Equation.DSMT4" ShapeID="_x0000_i1116" DrawAspect="Content" ObjectID="_1630759012" r:id="rId187"/>
         </w:object>
       </w:r>
       <w:r>
@@ -5322,10 +5340,10 @@
           <w:position w:val="-4"/>
         </w:rPr>
         <w:object w:dxaOrig="300" w:dyaOrig="260" w14:anchorId="1A5A1E3B">
-          <v:shape id="_x0000_i3022" type="#_x0000_t75" style="width:15.05pt;height:13.15pt" o:ole="">
-            <v:imagedata r:id="rId191" o:title=""/>
-          </v:shape>
-          <o:OLEObject Type="Embed" ProgID="Equation.DSMT4" ShapeID="_x0000_i3022" DrawAspect="Content" ObjectID="_1630413784" r:id="rId192"/>
+          <v:shape id="_x0000_i1117" type="#_x0000_t75" style="width:15pt;height:13.25pt" o:ole="">
+            <v:imagedata r:id="rId188" o:title=""/>
+          </v:shape>
+          <o:OLEObject Type="Embed" ProgID="Equation.DSMT4" ShapeID="_x0000_i1117" DrawAspect="Content" ObjectID="_1630759013" r:id="rId189"/>
         </w:object>
       </w:r>
       <w:r>
@@ -5348,10 +5366,10 @@
           <w:position w:val="-12"/>
         </w:rPr>
         <w:object w:dxaOrig="220" w:dyaOrig="360" w14:anchorId="61C7BCA6">
-          <v:shape id="_x0000_i3023" type="#_x0000_t75" style="width:10pt;height:17.55pt" o:ole="">
-            <v:imagedata r:id="rId193" o:title=""/>
-          </v:shape>
-          <o:OLEObject Type="Embed" ProgID="Equation.DSMT4" ShapeID="_x0000_i3023" DrawAspect="Content" ObjectID="_1630413785" r:id="rId194"/>
+          <v:shape id="_x0000_i1118" type="#_x0000_t75" style="width:9.8pt;height:17.3pt" o:ole="">
+            <v:imagedata r:id="rId190" o:title=""/>
+          </v:shape>
+          <o:OLEObject Type="Embed" ProgID="Equation.DSMT4" ShapeID="_x0000_i1118" DrawAspect="Content" ObjectID="_1630759014" r:id="rId191"/>
         </w:object>
       </w:r>
       <w:r>
@@ -5362,10 +5380,10 @@
           <w:position w:val="-6"/>
         </w:rPr>
         <w:object w:dxaOrig="139" w:dyaOrig="260" w14:anchorId="6805914E">
-          <v:shape id="_x0000_i3024" type="#_x0000_t75" style="width:6.9pt;height:13.15pt" o:ole="">
-            <v:imagedata r:id="rId195" o:title=""/>
-          </v:shape>
-          <o:OLEObject Type="Embed" ProgID="Equation.DSMT4" ShapeID="_x0000_i3024" DrawAspect="Content" ObjectID="_1630413786" r:id="rId196"/>
+          <v:shape id="_x0000_i1119" type="#_x0000_t75" style="width:6.9pt;height:13.25pt" o:ole="">
+            <v:imagedata r:id="rId192" o:title=""/>
+          </v:shape>
+          <o:OLEObject Type="Embed" ProgID="Equation.DSMT4" ShapeID="_x0000_i1119" DrawAspect="Content" ObjectID="_1630759015" r:id="rId193"/>
         </w:object>
       </w:r>
       <w:r>
@@ -5389,10 +5407,10 @@
           <w:position w:val="-98"/>
         </w:rPr>
         <w:object w:dxaOrig="1840" w:dyaOrig="2100" w14:anchorId="6FFB5642">
-          <v:shape id="_x0000_i3025" type="#_x0000_t75" style="width:92.05pt;height:104.55pt" o:ole="">
-            <v:imagedata r:id="rId197" o:title=""/>
-          </v:shape>
-          <o:OLEObject Type="Embed" ProgID="Equation.DSMT4" ShapeID="_x0000_i3025" DrawAspect="Content" ObjectID="_1630413787" r:id="rId198"/>
+          <v:shape id="_x0000_i1120" type="#_x0000_t75" style="width:92.15pt;height:104.85pt" o:ole="">
+            <v:imagedata r:id="rId194" o:title=""/>
+          </v:shape>
+          <o:OLEObject Type="Embed" ProgID="Equation.DSMT4" ShapeID="_x0000_i1120" DrawAspect="Content" ObjectID="_1630759016" r:id="rId195"/>
         </w:object>
       </w:r>
       <w:r>
@@ -5416,7 +5434,7 @@
       <w:r>
         <w:fldChar w:fldCharType="end"/>
       </w:r>
-      <w:bookmarkStart w:id="22" w:name="ZEqnNum942534"/>
+      <w:bookmarkStart w:id="21" w:name="ZEqnNum942534"/>
       <w:r>
         <w:instrText>(</w:instrText>
       </w:r>
@@ -5442,7 +5460,7 @@
       <w:r>
         <w:instrText>)</w:instrText>
       </w:r>
-      <w:bookmarkEnd w:id="22"/>
+      <w:bookmarkEnd w:id="21"/>
       <w:r>
         <w:fldChar w:fldCharType="end"/>
       </w:r>
@@ -5456,10 +5474,10 @@
           <w:position w:val="-14"/>
         </w:rPr>
         <w:object w:dxaOrig="1200" w:dyaOrig="400" w14:anchorId="55434B93">
-          <v:shape id="_x0000_i3026" type="#_x0000_t75" style="width:60.1pt;height:20.05pt" o:ole="">
-            <v:imagedata r:id="rId199" o:title=""/>
-          </v:shape>
-          <o:OLEObject Type="Embed" ProgID="Equation.DSMT4" ShapeID="_x0000_i3026" DrawAspect="Content" ObjectID="_1630413788" r:id="rId200"/>
+          <v:shape id="_x0000_i1121" type="#_x0000_t75" style="width:59.9pt;height:20.15pt" o:ole="">
+            <v:imagedata r:id="rId196" o:title=""/>
+          </v:shape>
+          <o:OLEObject Type="Embed" ProgID="Equation.DSMT4" ShapeID="_x0000_i1121" DrawAspect="Content" ObjectID="_1630759017" r:id="rId197"/>
         </w:object>
       </w:r>
       <w:r>
@@ -5488,10 +5506,10 @@
           <w:position w:val="-12"/>
         </w:rPr>
         <w:object w:dxaOrig="1760" w:dyaOrig="360" w14:anchorId="4DF928A8">
-          <v:shape id="_x0000_i3027" type="#_x0000_t75" style="width:88.3pt;height:17.55pt" o:ole="">
-            <v:imagedata r:id="rId201" o:title=""/>
-          </v:shape>
-          <o:OLEObject Type="Embed" ProgID="Equation.DSMT4" ShapeID="_x0000_i3027" DrawAspect="Content" ObjectID="_1630413789" r:id="rId202"/>
+          <v:shape id="_x0000_i1122" type="#_x0000_t75" style="width:88.15pt;height:17.3pt" o:ole="">
+            <v:imagedata r:id="rId198" o:title=""/>
+          </v:shape>
+          <o:OLEObject Type="Embed" ProgID="Equation.DSMT4" ShapeID="_x0000_i1122" DrawAspect="Content" ObjectID="_1630759018" r:id="rId199"/>
         </w:object>
       </w:r>
       <w:r>
@@ -5558,7 +5576,7 @@
                     </pic:cNvPicPr>
                   </pic:nvPicPr>
                   <pic:blipFill>
-                    <a:blip r:embed="rId203">
+                    <a:blip r:embed="rId200">
                       <a:extLst>
                         <a:ext uri="{28A0092B-C50C-407E-A947-70E740481C1C}">
                           <a14:useLocalDpi xmlns:a14="http://schemas.microsoft.com/office/drawing/2010/main" val="0"/>
@@ -5604,9 +5622,17 @@
         </w:r>
       </w:fldSimple>
       <w:r>
-        <w:t xml:space="preserve">. Node ordering, frame, and face labeling from abaqus </w:t>
-      </w:r>
-      <w:hyperlink r:id="rId204" w:anchor="Pg0" w:history="1">
+        <w:t xml:space="preserve">. Node ordering, frame, and face labeling from </w:t>
+      </w:r>
+      <w:proofErr w:type="spellStart"/>
+      <w:r>
+        <w:t>abaqus</w:t>
+      </w:r>
+      <w:proofErr w:type="spellEnd"/>
+      <w:r>
+        <w:t xml:space="preserve"> </w:t>
+      </w:r>
+      <w:hyperlink r:id="rId201" w:anchor="Pg0" w:history="1">
         <w:r>
           <w:rPr>
             <w:rStyle w:val="Hyperlink"/>
@@ -5648,10 +5674,10 @@
           <w:position w:val="-84"/>
         </w:rPr>
         <w:object w:dxaOrig="5940" w:dyaOrig="1800" w14:anchorId="60407CFA">
-          <v:shape id="_x0000_i3028" type="#_x0000_t75" style="width:297.4pt;height:90.8pt" o:ole="">
-            <v:imagedata r:id="rId205" o:title=""/>
-          </v:shape>
-          <o:OLEObject Type="Embed" ProgID="Equation.DSMT4" ShapeID="_x0000_i3028" DrawAspect="Content" ObjectID="_1630413790" r:id="rId206"/>
+          <v:shape id="_x0000_i1123" type="#_x0000_t75" style="width:297.2pt;height:91pt" o:ole="">
+            <v:imagedata r:id="rId202" o:title=""/>
+          </v:shape>
+          <o:OLEObject Type="Embed" ProgID="Equation.DSMT4" ShapeID="_x0000_i1123" DrawAspect="Content" ObjectID="_1630759019" r:id="rId203"/>
         </w:object>
       </w:r>
       <w:r>
@@ -5675,7 +5701,7 @@
       <w:r>
         <w:fldChar w:fldCharType="end"/>
       </w:r>
-      <w:bookmarkStart w:id="23" w:name="ZEqnNum111912"/>
+      <w:bookmarkStart w:id="22" w:name="ZEqnNum111912"/>
       <w:r>
         <w:instrText>(</w:instrText>
       </w:r>
@@ -5701,7 +5727,7 @@
       <w:r>
         <w:instrText>)</w:instrText>
       </w:r>
-      <w:bookmarkEnd w:id="23"/>
+      <w:bookmarkEnd w:id="22"/>
       <w:r>
         <w:fldChar w:fldCharType="end"/>
       </w:r>
@@ -5723,10 +5749,10 @@
           <w:position w:val="-124"/>
         </w:rPr>
         <w:object w:dxaOrig="4280" w:dyaOrig="2360" w14:anchorId="3157EBA6">
-          <v:shape id="_x0000_i3029" type="#_x0000_t75" style="width:213.5pt;height:117.7pt" o:ole="">
-            <v:imagedata r:id="rId207" o:title=""/>
-          </v:shape>
-          <o:OLEObject Type="Embed" ProgID="Equation.DSMT4" ShapeID="_x0000_i3029" DrawAspect="Content" ObjectID="_1630413791" r:id="rId208"/>
+          <v:shape id="_x0000_i1124" type="#_x0000_t75" style="width:213.7pt;height:117.5pt" o:ole="">
+            <v:imagedata r:id="rId204" o:title=""/>
+          </v:shape>
+          <o:OLEObject Type="Embed" ProgID="Equation.DSMT4" ShapeID="_x0000_i1124" DrawAspect="Content" ObjectID="_1630759020" r:id="rId205"/>
         </w:object>
       </w:r>
       <w:r>
@@ -5750,7 +5776,7 @@
       <w:r>
         <w:fldChar w:fldCharType="end"/>
       </w:r>
-      <w:bookmarkStart w:id="24" w:name="ZEqnNum555311"/>
+      <w:bookmarkStart w:id="23" w:name="ZEqnNum555311"/>
       <w:r>
         <w:instrText>(</w:instrText>
       </w:r>
@@ -5776,7 +5802,7 @@
       <w:r>
         <w:instrText>)</w:instrText>
       </w:r>
-      <w:bookmarkEnd w:id="24"/>
+      <w:bookmarkEnd w:id="23"/>
       <w:r>
         <w:fldChar w:fldCharType="end"/>
       </w:r>
@@ -5813,10 +5839,10 @@
           <w:position w:val="-122"/>
         </w:rPr>
         <w:object w:dxaOrig="6880" w:dyaOrig="2560" w14:anchorId="7EF34269">
-          <v:shape id="_x0000_i3030" type="#_x0000_t75" style="width:343.7pt;height:127.7pt" o:ole="">
-            <v:imagedata r:id="rId209" o:title=""/>
-          </v:shape>
-          <o:OLEObject Type="Embed" ProgID="Equation.DSMT4" ShapeID="_x0000_i3030" DrawAspect="Content" ObjectID="_1630413792" r:id="rId210"/>
+          <v:shape id="_x0000_i1125" type="#_x0000_t75" style="width:343.85pt;height:127.85pt" o:ole="">
+            <v:imagedata r:id="rId206" o:title=""/>
+          </v:shape>
+          <o:OLEObject Type="Embed" ProgID="Equation.DSMT4" ShapeID="_x0000_i1125" DrawAspect="Content" ObjectID="_1630759021" r:id="rId207"/>
         </w:object>
       </w:r>
       <w:r>
@@ -5840,7 +5866,7 @@
       <w:r>
         <w:fldChar w:fldCharType="end"/>
       </w:r>
-      <w:bookmarkStart w:id="25" w:name="ZEqnNum823756"/>
+      <w:bookmarkStart w:id="24" w:name="ZEqnNum823756"/>
       <w:r>
         <w:instrText>(</w:instrText>
       </w:r>
@@ -5866,7 +5892,7 @@
       <w:r>
         <w:instrText>)</w:instrText>
       </w:r>
-      <w:bookmarkEnd w:id="25"/>
+      <w:bookmarkEnd w:id="24"/>
       <w:r>
         <w:fldChar w:fldCharType="end"/>
       </w:r>
@@ -5886,10 +5912,10 @@
           <w:position w:val="-12"/>
         </w:rPr>
         <w:object w:dxaOrig="740" w:dyaOrig="360" w14:anchorId="6FD9267D">
-          <v:shape id="_x0000_i3031" type="#_x0000_t75" style="width:36.95pt;height:17.55pt" o:ole="">
-            <v:imagedata r:id="rId211" o:title=""/>
-          </v:shape>
-          <o:OLEObject Type="Embed" ProgID="Equation.DSMT4" ShapeID="_x0000_i3031" DrawAspect="Content" ObjectID="_1630413793" r:id="rId212"/>
+          <v:shape id="_x0000_i1126" type="#_x0000_t75" style="width:36.85pt;height:17.3pt" o:ole="">
+            <v:imagedata r:id="rId208" o:title=""/>
+          </v:shape>
+          <o:OLEObject Type="Embed" ProgID="Equation.DSMT4" ShapeID="_x0000_i1126" DrawAspect="Content" ObjectID="_1630759022" r:id="rId209"/>
         </w:object>
       </w:r>
       <w:r>
@@ -5914,10 +5940,10 @@
           <w:position w:val="-122"/>
         </w:rPr>
         <w:object w:dxaOrig="6600" w:dyaOrig="2560" w14:anchorId="2A043D99">
-          <v:shape id="_x0000_i3032" type="#_x0000_t75" style="width:329.3pt;height:127.7pt" o:ole="">
-            <v:imagedata r:id="rId213" o:title=""/>
-          </v:shape>
-          <o:OLEObject Type="Embed" ProgID="Equation.DSMT4" ShapeID="_x0000_i3032" DrawAspect="Content" ObjectID="_1630413794" r:id="rId214"/>
+          <v:shape id="_x0000_i1127" type="#_x0000_t75" style="width:329.45pt;height:127.85pt" o:ole="">
+            <v:imagedata r:id="rId210" o:title=""/>
+          </v:shape>
+          <o:OLEObject Type="Embed" ProgID="Equation.DSMT4" ShapeID="_x0000_i1127" DrawAspect="Content" ObjectID="_1630759023" r:id="rId211"/>
         </w:object>
       </w:r>
       <w:r>
@@ -5941,7 +5967,7 @@
       <w:r>
         <w:fldChar w:fldCharType="end"/>
       </w:r>
-      <w:bookmarkStart w:id="26" w:name="ZEqnNum771420"/>
+      <w:bookmarkStart w:id="25" w:name="ZEqnNum771420"/>
       <w:r>
         <w:instrText>(</w:instrText>
       </w:r>
@@ -5967,7 +5993,7 @@
       <w:r>
         <w:instrText>)</w:instrText>
       </w:r>
-      <w:bookmarkEnd w:id="26"/>
+      <w:bookmarkEnd w:id="25"/>
       <w:r>
         <w:fldChar w:fldCharType="end"/>
       </w:r>
@@ -5993,10 +6019,10 @@
           <w:position w:val="-122"/>
         </w:rPr>
         <w:object w:dxaOrig="6540" w:dyaOrig="2560" w14:anchorId="51D9E2A2">
-          <v:shape id="_x0000_i3033" type="#_x0000_t75" style="width:326.8pt;height:127.7pt" o:ole="">
-            <v:imagedata r:id="rId215" o:title=""/>
-          </v:shape>
-          <o:OLEObject Type="Embed" ProgID="Equation.DSMT4" ShapeID="_x0000_i3033" DrawAspect="Content" ObjectID="_1630413795" r:id="rId216"/>
+          <v:shape id="_x0000_i1128" type="#_x0000_t75" style="width:326.6pt;height:127.85pt" o:ole="">
+            <v:imagedata r:id="rId212" o:title=""/>
+          </v:shape>
+          <o:OLEObject Type="Embed" ProgID="Equation.DSMT4" ShapeID="_x0000_i1128" DrawAspect="Content" ObjectID="_1630759024" r:id="rId213"/>
         </w:object>
       </w:r>
       <w:r>
@@ -6020,7 +6046,7 @@
       <w:r>
         <w:fldChar w:fldCharType="end"/>
       </w:r>
-      <w:bookmarkStart w:id="27" w:name="ZEqnNum565116"/>
+      <w:bookmarkStart w:id="26" w:name="ZEqnNum565116"/>
       <w:r>
         <w:instrText>(</w:instrText>
       </w:r>
@@ -6046,7 +6072,7 @@
       <w:r>
         <w:instrText>)</w:instrText>
       </w:r>
-      <w:bookmarkEnd w:id="27"/>
+      <w:bookmarkEnd w:id="26"/>
       <w:r>
         <w:fldChar w:fldCharType="end"/>
       </w:r>
@@ -6071,10 +6097,10 @@
           <w:position w:val="-122"/>
         </w:rPr>
         <w:object w:dxaOrig="6580" w:dyaOrig="2560" w14:anchorId="62071D5A">
-          <v:shape id="_x0000_i3034" type="#_x0000_t75" style="width:328.7pt;height:127.7pt" o:ole="">
-            <v:imagedata r:id="rId217" o:title=""/>
-          </v:shape>
-          <o:OLEObject Type="Embed" ProgID="Equation.DSMT4" ShapeID="_x0000_i3034" DrawAspect="Content" ObjectID="_1630413796" r:id="rId218"/>
+          <v:shape id="_x0000_i1129" type="#_x0000_t75" style="width:328.9pt;height:127.85pt" o:ole="">
+            <v:imagedata r:id="rId214" o:title=""/>
+          </v:shape>
+          <o:OLEObject Type="Embed" ProgID="Equation.DSMT4" ShapeID="_x0000_i1129" DrawAspect="Content" ObjectID="_1630759025" r:id="rId215"/>
         </w:object>
       </w:r>
       <w:r>
@@ -6098,7 +6124,7 @@
       <w:r>
         <w:fldChar w:fldCharType="end"/>
       </w:r>
-      <w:bookmarkStart w:id="28" w:name="ZEqnNum853435"/>
+      <w:bookmarkStart w:id="27" w:name="ZEqnNum853435"/>
       <w:r>
         <w:instrText>(</w:instrText>
       </w:r>
@@ -6124,7 +6150,7 @@
       <w:r>
         <w:instrText>)</w:instrText>
       </w:r>
-      <w:bookmarkEnd w:id="28"/>
+      <w:bookmarkEnd w:id="27"/>
       <w:r>
         <w:fldChar w:fldCharType="end"/>
       </w:r>
@@ -6353,10 +6379,10 @@
           <w:position w:val="-50"/>
         </w:rPr>
         <w:object w:dxaOrig="3480" w:dyaOrig="1120" w14:anchorId="42D5BF82">
-          <v:shape id="_x0000_i3035" type="#_x0000_t75" style="width:174.05pt;height:55.7pt" o:ole="">
-            <v:imagedata r:id="rId219" o:title=""/>
-          </v:shape>
-          <o:OLEObject Type="Embed" ProgID="Equation.DSMT4" ShapeID="_x0000_i3035" DrawAspect="Content" ObjectID="_1630413797" r:id="rId220"/>
+          <v:shape id="_x0000_i1130" type="#_x0000_t75" style="width:173.95pt;height:55.85pt" o:ole="">
+            <v:imagedata r:id="rId216" o:title=""/>
+          </v:shape>
+          <o:OLEObject Type="Embed" ProgID="Equation.DSMT4" ShapeID="_x0000_i1130" DrawAspect="Content" ObjectID="_1630759026" r:id="rId217"/>
         </w:object>
       </w:r>
       <w:r>
@@ -6426,10 +6452,10 @@
           <w:position w:val="-88"/>
         </w:rPr>
         <w:object w:dxaOrig="4400" w:dyaOrig="1920" w14:anchorId="3E010091">
-          <v:shape id="_x0000_i3036" type="#_x0000_t75" style="width:219.75pt;height:96.4pt" o:ole="">
-            <v:imagedata r:id="rId221" o:title=""/>
-          </v:shape>
-          <o:OLEObject Type="Embed" ProgID="Equation.DSMT4" ShapeID="_x0000_i3036" DrawAspect="Content" ObjectID="_1630413798" r:id="rId222"/>
+          <v:shape id="_x0000_i1131" type="#_x0000_t75" style="width:220.05pt;height:96.2pt" o:ole="">
+            <v:imagedata r:id="rId218" o:title=""/>
+          </v:shape>
+          <o:OLEObject Type="Embed" ProgID="Equation.DSMT4" ShapeID="_x0000_i1131" DrawAspect="Content" ObjectID="_1630759027" r:id="rId219"/>
         </w:object>
       </w:r>
       <w:r>
@@ -6508,28 +6534,28 @@
           <w:position w:val="-12"/>
         </w:rPr>
         <w:object w:dxaOrig="660" w:dyaOrig="360" w14:anchorId="0F934239">
-          <v:shape id="_x0000_i3037" type="#_x0000_t75" style="width:31.95pt;height:17.55pt" o:ole="">
-            <v:imagedata r:id="rId223" o:title=""/>
-          </v:shape>
-          <o:OLEObject Type="Embed" ProgID="Equation.DSMT4" ShapeID="_x0000_i3037" DrawAspect="Content" ObjectID="_1630413799" r:id="rId224"/>
+          <v:shape id="_x0000_i1132" type="#_x0000_t75" style="width:31.7pt;height:17.3pt" o:ole="">
+            <v:imagedata r:id="rId220" o:title=""/>
+          </v:shape>
+          <o:OLEObject Type="Embed" ProgID="Equation.DSMT4" ShapeID="_x0000_i1132" DrawAspect="Content" ObjectID="_1630759028" r:id="rId221"/>
         </w:object>
       </w:r>
       <w:r>
         <w:t xml:space="preserve"> and weights </w:t>
       </w:r>
-      <w:bookmarkStart w:id="29" w:name="MTBlankEqn"/>
+      <w:bookmarkStart w:id="28" w:name="MTBlankEqn"/>
       <w:r>
         <w:rPr>
           <w:position w:val="-12"/>
         </w:rPr>
         <w:object w:dxaOrig="279" w:dyaOrig="360" w14:anchorId="5B4B6358">
-          <v:shape id="_x0000_i3038" type="#_x0000_t75" style="width:13.75pt;height:17.55pt" o:ole="">
-            <v:imagedata r:id="rId225" o:title=""/>
-          </v:shape>
-          <o:OLEObject Type="Embed" ProgID="Equation.DSMT4" ShapeID="_x0000_i3038" DrawAspect="Content" ObjectID="_1630413800" r:id="rId226"/>
-        </w:object>
-      </w:r>
-      <w:bookmarkEnd w:id="29"/>
+          <v:shape id="_x0000_i1133" type="#_x0000_t75" style="width:13.8pt;height:17.3pt" o:ole="">
+            <v:imagedata r:id="rId222" o:title=""/>
+          </v:shape>
+          <o:OLEObject Type="Embed" ProgID="Equation.DSMT4" ShapeID="_x0000_i1133" DrawAspect="Content" ObjectID="_1630759029" r:id="rId223"/>
+        </w:object>
+      </w:r>
+      <w:bookmarkEnd w:id="28"/>
       <w:r>
         <w:t xml:space="preserve">. The integral </w:t>
       </w:r>
@@ -6553,10 +6579,10 @@
           <w:position w:val="-30"/>
         </w:rPr>
         <w:object w:dxaOrig="6640" w:dyaOrig="720" w14:anchorId="27B1AE90">
-          <v:shape id="_x0000_i3039" type="#_x0000_t75" style="width:331.85pt;height:36.3pt" o:ole="">
-            <v:imagedata r:id="rId227" o:title=""/>
-          </v:shape>
-          <o:OLEObject Type="Embed" ProgID="Equation.DSMT4" ShapeID="_x0000_i3039" DrawAspect="Content" ObjectID="_1630413801" r:id="rId228"/>
+          <v:shape id="_x0000_i1134" type="#_x0000_t75" style="width:331.8pt;height:36.3pt" o:ole="">
+            <v:imagedata r:id="rId224" o:title=""/>
+          </v:shape>
+          <o:OLEObject Type="Embed" ProgID="Equation.DSMT4" ShapeID="_x0000_i1134" DrawAspect="Content" ObjectID="_1630759030" r:id="rId225"/>
         </w:object>
       </w:r>
       <w:r>
@@ -6580,7 +6606,7 @@
       <w:r>
         <w:fldChar w:fldCharType="end"/>
       </w:r>
-      <w:bookmarkStart w:id="30" w:name="ZEqnNum517724"/>
+      <w:bookmarkStart w:id="29" w:name="ZEqnNum517724"/>
       <w:r>
         <w:instrText>(</w:instrText>
       </w:r>
@@ -6606,7 +6632,7 @@
       <w:r>
         <w:instrText>)</w:instrText>
       </w:r>
-      <w:bookmarkEnd w:id="30"/>
+      <w:bookmarkEnd w:id="29"/>
       <w:r>
         <w:fldChar w:fldCharType="end"/>
       </w:r>
@@ -6628,10 +6654,10 @@
           <w:position w:val="-10"/>
         </w:rPr>
         <w:object w:dxaOrig="2760" w:dyaOrig="320" w14:anchorId="79AE5A7A">
-          <v:shape id="_x0000_i3040" type="#_x0000_t75" style="width:138.35pt;height:16.3pt" o:ole="">
-            <v:imagedata r:id="rId229" o:title=""/>
-          </v:shape>
-          <o:OLEObject Type="Embed" ProgID="Equation.DSMT4" ShapeID="_x0000_i3040" DrawAspect="Content" ObjectID="_1630413802" r:id="rId230"/>
+          <v:shape id="_x0000_i1135" type="#_x0000_t75" style="width:138.25pt;height:16.15pt" o:ole="">
+            <v:imagedata r:id="rId226" o:title=""/>
+          </v:shape>
+          <o:OLEObject Type="Embed" ProgID="Equation.DSMT4" ShapeID="_x0000_i1135" DrawAspect="Content" ObjectID="_1630759031" r:id="rId227"/>
         </w:object>
       </w:r>
       <w:r>
@@ -6734,7 +6760,7 @@
                     </pic:cNvPicPr>
                   </pic:nvPicPr>
                   <pic:blipFill>
-                    <a:blip r:embed="rId231">
+                    <a:blip r:embed="rId228">
                       <a:extLst>
                         <a:ext uri="{28A0092B-C50C-407E-A947-70E740481C1C}">
                           <a14:useLocalDpi xmlns:a14="http://schemas.microsoft.com/office/drawing/2010/main" val="0"/>
@@ -6788,7 +6814,7 @@
       <w:r>
         <w:t xml:space="preserve">baqus C3D20 element taken from </w:t>
       </w:r>
-      <w:hyperlink r:id="rId232" w:history="1">
+      <w:hyperlink r:id="rId229" w:history="1">
         <w:r>
           <w:rPr>
             <w:rStyle w:val="Hyperlink"/>
@@ -6813,7 +6839,7 @@
       <w:r>
         <w:t xml:space="preserve"> and the derivation of the points can be found </w:t>
       </w:r>
-      <w:hyperlink r:id="rId233" w:history="1">
+      <w:hyperlink r:id="rId230" w:history="1">
         <w:r>
           <w:rPr>
             <w:rStyle w:val="Hyperlink"/>
@@ -6822,7 +6848,15 @@
         </w:r>
       </w:hyperlink>
       <w:r>
-        <w:t xml:space="preserve">. Matlab scripts for performing the </w:t>
+        <w:t xml:space="preserve">. </w:t>
+      </w:r>
+      <w:proofErr w:type="spellStart"/>
+      <w:r>
+        <w:t>Matlab</w:t>
+      </w:r>
+      <w:proofErr w:type="spellEnd"/>
+      <w:r>
+        <w:t xml:space="preserve"> scripts for performing the </w:t>
       </w:r>
       <w:r>
         <w:t>Gauss</w:t>
@@ -6833,7 +6867,7 @@
       <w:r>
         <w:t xml:space="preserve">integration can be found </w:t>
       </w:r>
-      <w:hyperlink r:id="rId234" w:history="1">
+      <w:hyperlink r:id="rId231" w:history="1">
         <w:r>
           <w:rPr>
             <w:rStyle w:val="Hyperlink"/>
@@ -7882,10 +7916,10 @@
           <w:position w:val="-14"/>
         </w:rPr>
         <w:object w:dxaOrig="1280" w:dyaOrig="400" w14:anchorId="054F0DC3">
-          <v:shape id="_x0000_i3041" type="#_x0000_t75" style="width:63.85pt;height:20.05pt" o:ole="">
-            <v:imagedata r:id="rId235" o:title=""/>
-          </v:shape>
-          <o:OLEObject Type="Embed" ProgID="Equation.DSMT4" ShapeID="_x0000_i3041" DrawAspect="Content" ObjectID="_1630413803" r:id="rId236"/>
+          <v:shape id="_x0000_i1136" type="#_x0000_t75" style="width:63.95pt;height:20.15pt" o:ole="">
+            <v:imagedata r:id="rId232" o:title=""/>
+          </v:shape>
+          <o:OLEObject Type="Embed" ProgID="Equation.DSMT4" ShapeID="_x0000_i1136" DrawAspect="Content" ObjectID="_1630759032" r:id="rId233"/>
         </w:object>
       </w:r>
       <w:r>
@@ -7899,10 +7933,10 @@
           <w:position w:val="-34"/>
         </w:rPr>
         <w:object w:dxaOrig="1800" w:dyaOrig="800" w14:anchorId="16038A28">
-          <v:shape id="_x0000_i3042" type="#_x0000_t75" style="width:90.8pt;height:40.05pt" o:ole="">
-            <v:imagedata r:id="rId237" o:title=""/>
-          </v:shape>
-          <o:OLEObject Type="Embed" ProgID="Equation.DSMT4" ShapeID="_x0000_i3042" DrawAspect="Content" ObjectID="_1630413804" r:id="rId238"/>
+          <v:shape id="_x0000_i1137" type="#_x0000_t75" style="width:91pt;height:40.3pt" o:ole="">
+            <v:imagedata r:id="rId234" o:title=""/>
+          </v:shape>
+          <o:OLEObject Type="Embed" ProgID="Equation.DSMT4" ShapeID="_x0000_i1137" DrawAspect="Content" ObjectID="_1630759033" r:id="rId235"/>
         </w:object>
       </w:r>
       <w:r>
@@ -7916,10 +7950,10 @@
           <w:position w:val="-26"/>
         </w:rPr>
         <w:object w:dxaOrig="400" w:dyaOrig="700" w14:anchorId="5D48793A">
-          <v:shape id="_x0000_i3043" type="#_x0000_t75" style="width:20.05pt;height:35.05pt" o:ole="">
-            <v:imagedata r:id="rId239" o:title=""/>
-          </v:shape>
-          <o:OLEObject Type="Embed" ProgID="Equation.DSMT4" ShapeID="_x0000_i3043" DrawAspect="Content" ObjectID="_1630413805" r:id="rId240"/>
+          <v:shape id="_x0000_i1138" type="#_x0000_t75" style="width:20.15pt;height:35.15pt" o:ole="">
+            <v:imagedata r:id="rId236" o:title=""/>
+          </v:shape>
+          <o:OLEObject Type="Embed" ProgID="Equation.DSMT4" ShapeID="_x0000_i1138" DrawAspect="Content" ObjectID="_1630759034" r:id="rId237"/>
         </w:object>
       </w:r>
       <w:r>
@@ -7939,10 +7973,10 @@
           <w:position w:val="-12"/>
         </w:rPr>
         <w:object w:dxaOrig="320" w:dyaOrig="380" w14:anchorId="2E0B3BDA">
-          <v:shape id="_x0000_i3044" type="#_x0000_t75" style="width:16.3pt;height:18.8pt" o:ole="">
-            <v:imagedata r:id="rId241" o:title=""/>
-          </v:shape>
-          <o:OLEObject Type="Embed" ProgID="Equation.DSMT4" ShapeID="_x0000_i3044" DrawAspect="Content" ObjectID="_1630413806" r:id="rId242"/>
+          <v:shape id="_x0000_i1139" type="#_x0000_t75" style="width:16.15pt;height:19pt" o:ole="">
+            <v:imagedata r:id="rId238" o:title=""/>
+          </v:shape>
+          <o:OLEObject Type="Embed" ProgID="Equation.DSMT4" ShapeID="_x0000_i1139" DrawAspect="Content" ObjectID="_1630759035" r:id="rId239"/>
         </w:object>
       </w:r>
       <w:r>
@@ -7983,10 +8017,10 @@
           <w:position w:val="-26"/>
         </w:rPr>
         <w:object w:dxaOrig="400" w:dyaOrig="700" w14:anchorId="382955D8">
-          <v:shape id="_x0000_i3045" type="#_x0000_t75" style="width:20.05pt;height:35.05pt" o:ole="">
-            <v:imagedata r:id="rId243" o:title=""/>
-          </v:shape>
-          <o:OLEObject Type="Embed" ProgID="Equation.DSMT4" ShapeID="_x0000_i3045" DrawAspect="Content" ObjectID="_1630413807" r:id="rId244"/>
+          <v:shape id="_x0000_i1140" type="#_x0000_t75" style="width:20.15pt;height:35.15pt" o:ole="">
+            <v:imagedata r:id="rId240" o:title=""/>
+          </v:shape>
+          <o:OLEObject Type="Embed" ProgID="Equation.DSMT4" ShapeID="_x0000_i1140" DrawAspect="Content" ObjectID="_1630759036" r:id="rId241"/>
         </w:object>
       </w:r>
       <w:r>
@@ -7997,10 +8031,10 @@
           <w:position w:val="-34"/>
         </w:rPr>
         <w:object w:dxaOrig="1860" w:dyaOrig="800" w14:anchorId="7DBF9007">
-          <v:shape id="_x0000_i3046" type="#_x0000_t75" style="width:92.65pt;height:40.05pt" o:ole="">
-            <v:imagedata r:id="rId245" o:title=""/>
-          </v:shape>
-          <o:OLEObject Type="Embed" ProgID="Equation.DSMT4" ShapeID="_x0000_i3046" DrawAspect="Content" ObjectID="_1630413808" r:id="rId246"/>
+          <v:shape id="_x0000_i1141" type="#_x0000_t75" style="width:92.75pt;height:40.3pt" o:ole="">
+            <v:imagedata r:id="rId242" o:title=""/>
+          </v:shape>
+          <o:OLEObject Type="Embed" ProgID="Equation.DSMT4" ShapeID="_x0000_i1141" DrawAspect="Content" ObjectID="_1630759037" r:id="rId243"/>
         </w:object>
       </w:r>
       <w:r>
@@ -8011,10 +8045,10 @@
           <w:position w:val="-14"/>
         </w:rPr>
         <w:object w:dxaOrig="720" w:dyaOrig="400" w14:anchorId="32AEF3A9">
-          <v:shape id="_x0000_i3047" type="#_x0000_t75" style="width:36.3pt;height:20.05pt" o:ole="">
-            <v:imagedata r:id="rId247" o:title=""/>
-          </v:shape>
-          <o:OLEObject Type="Embed" ProgID="Equation.DSMT4" ShapeID="_x0000_i3047" DrawAspect="Content" ObjectID="_1630413809" r:id="rId248"/>
+          <v:shape id="_x0000_i1142" type="#_x0000_t75" style="width:36.3pt;height:20.15pt" o:ole="">
+            <v:imagedata r:id="rId244" o:title=""/>
+          </v:shape>
+          <o:OLEObject Type="Embed" ProgID="Equation.DSMT4" ShapeID="_x0000_i1142" DrawAspect="Content" ObjectID="_1630759038" r:id="rId245"/>
         </w:object>
       </w:r>
       <w:r>
@@ -8079,10 +8113,10 @@
           <w:position w:val="-14"/>
         </w:rPr>
         <w:object w:dxaOrig="859" w:dyaOrig="400" w14:anchorId="3C1FD280">
-          <v:shape id="_x0000_i3048" type="#_x0000_t75" style="width:43.2pt;height:20.05pt" o:ole="">
-            <v:imagedata r:id="rId249" o:title=""/>
-          </v:shape>
-          <o:OLEObject Type="Embed" ProgID="Equation.DSMT4" ShapeID="_x0000_i3048" DrawAspect="Content" ObjectID="_1630413810" r:id="rId250"/>
+          <v:shape id="_x0000_i1143" type="#_x0000_t75" style="width:43.2pt;height:20.15pt" o:ole="">
+            <v:imagedata r:id="rId246" o:title=""/>
+          </v:shape>
+          <o:OLEObject Type="Embed" ProgID="Equation.DSMT4" ShapeID="_x0000_i1143" DrawAspect="Content" ObjectID="_1630759039" r:id="rId247"/>
         </w:object>
       </w:r>
       <w:r>
@@ -8120,7 +8154,7 @@
                     </pic:cNvPicPr>
                   </pic:nvPicPr>
                   <pic:blipFill>
-                    <a:blip r:embed="rId251">
+                    <a:blip r:embed="rId248">
                       <a:extLst>
                         <a:ext uri="{28A0092B-C50C-407E-A947-70E740481C1C}">
                           <a14:useLocalDpi xmlns:a14="http://schemas.microsoft.com/office/drawing/2010/main" val="0"/>
@@ -9329,10 +9363,10 @@
           <w:position w:val="-92"/>
         </w:rPr>
         <w:object w:dxaOrig="6140" w:dyaOrig="1960" w14:anchorId="2D03D4A3">
-          <v:shape id="_x0000_i3050" type="#_x0000_t75" style="width:306.8pt;height:98.3pt" o:ole="">
-            <v:imagedata r:id="rId252" o:title=""/>
-          </v:shape>
-          <o:OLEObject Type="Embed" ProgID="Equation.DSMT4" ShapeID="_x0000_i3050" DrawAspect="Content" ObjectID="_1630413811" r:id="rId253"/>
+          <v:shape id="_x0000_i1144" type="#_x0000_t75" style="width:306.45pt;height:98.5pt" o:ole="">
+            <v:imagedata r:id="rId249" o:title=""/>
+          </v:shape>
+          <o:OLEObject Type="Embed" ProgID="Equation.DSMT4" ShapeID="_x0000_i1144" DrawAspect="Content" ObjectID="_1630759040" r:id="rId250"/>
         </w:object>
       </w:r>
       <w:r>
@@ -9356,7 +9390,7 @@
       <w:r>
         <w:fldChar w:fldCharType="end"/>
       </w:r>
-      <w:bookmarkStart w:id="31" w:name="ZEqnNum958931"/>
+      <w:bookmarkStart w:id="30" w:name="ZEqnNum958931"/>
       <w:r>
         <w:instrText>(</w:instrText>
       </w:r>
@@ -9382,18 +9416,23 @@
       <w:r>
         <w:instrText>)</w:instrText>
       </w:r>
-      <w:bookmarkEnd w:id="31"/>
-      <w:r>
-        <w:fldChar w:fldCharType="end"/>
-      </w:r>
-    </w:p>
-    <w:p>
-      <w:r>
-        <w:t>and for a line assuming d</w:t>
+      <w:bookmarkEnd w:id="30"/>
+      <w:r>
+        <w:fldChar w:fldCharType="end"/>
+      </w:r>
+    </w:p>
+    <w:p>
+      <w:r>
+        <w:t xml:space="preserve">and for a line assuming </w:t>
+      </w:r>
+      <w:proofErr w:type="spellStart"/>
+      <w:r>
+        <w:t>d</w:t>
       </w:r>
       <w:r>
         <w:t>r</w:t>
       </w:r>
+      <w:proofErr w:type="spellEnd"/>
       <w:r>
         <w:t xml:space="preserve">=ds=0 as </w:t>
       </w:r>
@@ -9410,10 +9449,10 @@
           <w:position w:val="-92"/>
         </w:rPr>
         <w:object w:dxaOrig="5340" w:dyaOrig="1960" w14:anchorId="047E73C5">
-          <v:shape id="_x0000_i3051" type="#_x0000_t75" style="width:267.35pt;height:98.3pt" o:ole="">
-            <v:imagedata r:id="rId254" o:title=""/>
-          </v:shape>
-          <o:OLEObject Type="Embed" ProgID="Equation.DSMT4" ShapeID="_x0000_i3051" DrawAspect="Content" ObjectID="_1630413812" r:id="rId255"/>
+          <v:shape id="_x0000_i1145" type="#_x0000_t75" style="width:267.25pt;height:98.5pt" o:ole="">
+            <v:imagedata r:id="rId251" o:title=""/>
+          </v:shape>
+          <o:OLEObject Type="Embed" ProgID="Equation.DSMT4" ShapeID="_x0000_i1145" DrawAspect="Content" ObjectID="_1630759041" r:id="rId252"/>
         </w:object>
       </w:r>
       <w:r>
@@ -9544,7 +9583,7 @@
                     </pic:cNvPicPr>
                   </pic:nvPicPr>
                   <pic:blipFill>
-                    <a:blip r:embed="rId256">
+                    <a:blip r:embed="rId253">
                       <a:extLst>
                         <a:ext uri="{28A0092B-C50C-407E-A947-70E740481C1C}">
                           <a14:useLocalDpi xmlns:a14="http://schemas.microsoft.com/office/drawing/2010/main" val="0"/>
@@ -9602,10 +9641,10 @@
           <w:position w:val="-12"/>
         </w:rPr>
         <w:object w:dxaOrig="320" w:dyaOrig="360" w14:anchorId="5585290F">
-          <v:shape id="_x0000_i3061" type="#_x0000_t75" style="width:16.3pt;height:18.15pt" o:ole="">
-            <v:imagedata r:id="rId257" o:title=""/>
-          </v:shape>
-          <o:OLEObject Type="Embed" ProgID="Equation.DSMT4" ShapeID="_x0000_i3061" DrawAspect="Content" ObjectID="_1630413813" r:id="rId258"/>
+          <v:shape id="_x0000_i1146" type="#_x0000_t75" style="width:16.15pt;height:17.85pt" o:ole="">
+            <v:imagedata r:id="rId254" o:title=""/>
+          </v:shape>
+          <o:OLEObject Type="Embed" ProgID="Equation.DSMT4" ShapeID="_x0000_i1146" DrawAspect="Content" ObjectID="_1630759042" r:id="rId255"/>
         </w:object>
       </w:r>
       <w:r>
@@ -9624,10 +9663,10 @@
           <w:position w:val="-12"/>
         </w:rPr>
         <w:object w:dxaOrig="1219" w:dyaOrig="400" w14:anchorId="5C088DE7">
-          <v:shape id="_x0000_i3052" type="#_x0000_t75" style="width:60.75pt;height:20.05pt" o:ole="">
-            <v:imagedata r:id="rId259" o:title=""/>
-          </v:shape>
-          <o:OLEObject Type="Embed" ProgID="Equation.DSMT4" ShapeID="_x0000_i3052" DrawAspect="Content" ObjectID="_1630413814" r:id="rId260"/>
+          <v:shape id="_x0000_i1147" type="#_x0000_t75" style="width:60.5pt;height:20.15pt" o:ole="">
+            <v:imagedata r:id="rId256" o:title=""/>
+          </v:shape>
+          <o:OLEObject Type="Embed" ProgID="Equation.DSMT4" ShapeID="_x0000_i1147" DrawAspect="Content" ObjectID="_1630759043" r:id="rId257"/>
         </w:object>
       </w:r>
       <w:r>
@@ -9885,7 +9924,15 @@
     <w:p/>
     <w:p>
       <w:r>
-        <w:t>Model parameters are summized in Table 1. Symmetry is utilized to create a 1/8</w:t>
+        <w:t xml:space="preserve">Model parameters are </w:t>
+      </w:r>
+      <w:proofErr w:type="spellStart"/>
+      <w:r>
+        <w:t>summized</w:t>
+      </w:r>
+      <w:proofErr w:type="spellEnd"/>
+      <w:r>
+        <w:t xml:space="preserve"> in Table 1. Symmetry is utilized to create a 1/8</w:t>
       </w:r>
       <w:r>
         <w:rPr>
@@ -9923,10 +9970,10 @@
           <w:position w:val="-12"/>
         </w:rPr>
         <w:object w:dxaOrig="320" w:dyaOrig="360" w14:anchorId="4F38B5ED">
-          <v:shape id="_x0000_i3053" type="#_x0000_t75" style="width:16.3pt;height:17.55pt" o:ole="">
-            <v:imagedata r:id="rId261" o:title=""/>
-          </v:shape>
-          <o:OLEObject Type="Embed" ProgID="Equation.DSMT4" ShapeID="_x0000_i3053" DrawAspect="Content" ObjectID="_1630413815" r:id="rId262"/>
+          <v:shape id="_x0000_i1148" type="#_x0000_t75" style="width:16.15pt;height:17.3pt" o:ole="">
+            <v:imagedata r:id="rId258" o:title=""/>
+          </v:shape>
+          <o:OLEObject Type="Embed" ProgID="Equation.DSMT4" ShapeID="_x0000_i1148" DrawAspect="Content" ObjectID="_1630759044" r:id="rId259"/>
         </w:object>
       </w:r>
       <w:r>
@@ -9992,7 +10039,7 @@
                     <pic:cNvPicPr/>
                   </pic:nvPicPr>
                   <pic:blipFill>
-                    <a:blip r:embed="rId263"/>
+                    <a:blip r:embed="rId260"/>
                     <a:stretch>
                       <a:fillRect/>
                     </a:stretch>
@@ -10048,10 +10095,10 @@
           <w:position w:val="-12"/>
         </w:rPr>
         <w:object w:dxaOrig="320" w:dyaOrig="360" w14:anchorId="478F19A6">
-          <v:shape id="_x0000_i3054" type="#_x0000_t75" style="width:16.3pt;height:17.55pt" o:ole="">
-            <v:imagedata r:id="rId264" o:title=""/>
-          </v:shape>
-          <o:OLEObject Type="Embed" ProgID="Equation.DSMT4" ShapeID="_x0000_i3054" DrawAspect="Content" ObjectID="_1630413816" r:id="rId265"/>
+          <v:shape id="_x0000_i1149" type="#_x0000_t75" style="width:16.15pt;height:17.3pt" o:ole="">
+            <v:imagedata r:id="rId261" o:title=""/>
+          </v:shape>
+          <o:OLEObject Type="Embed" ProgID="Equation.DSMT4" ShapeID="_x0000_i1149" DrawAspect="Content" ObjectID="_1630759045" r:id="rId262"/>
         </w:object>
       </w:r>
       <w:r>
@@ -10062,10 +10109,10 @@
           <w:position w:val="-6"/>
         </w:rPr>
         <w:object w:dxaOrig="220" w:dyaOrig="279" w14:anchorId="57D7DD61">
-          <v:shape id="_x0000_i3055" type="#_x0000_t75" style="width:11.25pt;height:13.75pt" o:ole="">
-            <v:imagedata r:id="rId266" o:title=""/>
-          </v:shape>
-          <o:OLEObject Type="Embed" ProgID="Equation.DSMT4" ShapeID="_x0000_i3055" DrawAspect="Content" ObjectID="_1630413817" r:id="rId267"/>
+          <v:shape id="_x0000_i1150" type="#_x0000_t75" style="width:11.5pt;height:13.8pt" o:ole="">
+            <v:imagedata r:id="rId263" o:title=""/>
+          </v:shape>
+          <o:OLEObject Type="Embed" ProgID="Equation.DSMT4" ShapeID="_x0000_i1150" DrawAspect="Content" ObjectID="_1630759046" r:id="rId264"/>
         </w:object>
       </w:r>
       <w:r>
@@ -10082,10 +10129,10 @@
           <w:position w:val="-14"/>
         </w:rPr>
         <w:object w:dxaOrig="960" w:dyaOrig="380" w14:anchorId="26FEE6DB">
-          <v:shape id="_x0000_i3062" type="#_x0000_t75" style="width:48.85pt;height:18.8pt" o:ole="">
-            <v:imagedata r:id="rId268" o:title=""/>
-          </v:shape>
-          <o:OLEObject Type="Embed" ProgID="Equation.DSMT4" ShapeID="_x0000_i3062" DrawAspect="Content" ObjectID="_1630413818" r:id="rId269"/>
+          <v:shape id="_x0000_i1151" type="#_x0000_t75" style="width:48.95pt;height:19pt" o:ole="">
+            <v:imagedata r:id="rId265" o:title=""/>
+          </v:shape>
+          <o:OLEObject Type="Embed" ProgID="Equation.DSMT4" ShapeID="_x0000_i1151" DrawAspect="Content" ObjectID="_1630759047" r:id="rId266"/>
         </w:object>
       </w:r>
       <w:r>
@@ -10696,10 +10743,10 @@
           <w:position w:val="-12"/>
         </w:rPr>
         <w:object w:dxaOrig="320" w:dyaOrig="360" w14:anchorId="0F54B78B">
-          <v:shape id="_x0000_i3056" type="#_x0000_t75" style="width:16.3pt;height:17.55pt" o:ole="">
-            <v:imagedata r:id="rId264" o:title=""/>
-          </v:shape>
-          <o:OLEObject Type="Embed" ProgID="Equation.DSMT4" ShapeID="_x0000_i3056" DrawAspect="Content" ObjectID="_1630413819" r:id="rId270"/>
+          <v:shape id="_x0000_i1152" type="#_x0000_t75" style="width:16.15pt;height:17.3pt" o:ole="">
+            <v:imagedata r:id="rId261" o:title=""/>
+          </v:shape>
+          <o:OLEObject Type="Embed" ProgID="Equation.DSMT4" ShapeID="_x0000_i1152" DrawAspect="Content" ObjectID="_1630759048" r:id="rId267"/>
         </w:object>
       </w:r>
       <w:r>
@@ -10743,10 +10790,10 @@
           <w:position w:val="-12"/>
         </w:rPr>
         <w:object w:dxaOrig="320" w:dyaOrig="360" w14:anchorId="37989F64">
-          <v:shape id="_x0000_i3063" type="#_x0000_t75" style="width:16.3pt;height:17.55pt" o:ole="">
-            <v:imagedata r:id="rId264" o:title=""/>
-          </v:shape>
-          <o:OLEObject Type="Embed" ProgID="Equation.DSMT4" ShapeID="_x0000_i3063" DrawAspect="Content" ObjectID="_1630413820" r:id="rId271"/>
+          <v:shape id="_x0000_i1153" type="#_x0000_t75" style="width:16.15pt;height:17.3pt" o:ole="">
+            <v:imagedata r:id="rId261" o:title=""/>
+          </v:shape>
+          <o:OLEObject Type="Embed" ProgID="Equation.DSMT4" ShapeID="_x0000_i1153" DrawAspect="Content" ObjectID="_1630759049" r:id="rId268"/>
         </w:object>
       </w:r>
       <w:r>
@@ -10917,7 +10964,7 @@
                     <pic:cNvPicPr/>
                   </pic:nvPicPr>
                   <pic:blipFill>
-                    <a:blip r:embed="rId272"/>
+                    <a:blip r:embed="rId269"/>
                     <a:stretch>
                       <a:fillRect/>
                     </a:stretch>
@@ -11398,7 +11445,7 @@
                     <pic:cNvPicPr/>
                   </pic:nvPicPr>
                   <pic:blipFill>
-                    <a:blip r:embed="rId273"/>
+                    <a:blip r:embed="rId270"/>
                     <a:stretch>
                       <a:fillRect/>
                     </a:stretch>
@@ -11472,10 +11519,10 @@
           <w:position w:val="-14"/>
         </w:rPr>
         <w:object w:dxaOrig="1560" w:dyaOrig="380" w14:anchorId="3E6C9A11">
-          <v:shape id="_x0000_i3826" type="#_x0000_t75" style="width:78.25pt;height:18.8pt" o:ole="">
-            <v:imagedata r:id="rId274" o:title=""/>
-          </v:shape>
-          <o:OLEObject Type="Embed" ProgID="Equation.DSMT4" ShapeID="_x0000_i3826" DrawAspect="Content" ObjectID="_1630413821" r:id="rId275"/>
+          <v:shape id="_x0000_i1154" type="#_x0000_t75" style="width:78.35pt;height:19pt" o:ole="">
+            <v:imagedata r:id="rId271" o:title=""/>
+          </v:shape>
+          <o:OLEObject Type="Embed" ProgID="Equation.DSMT4" ShapeID="_x0000_i1154" DrawAspect="Content" ObjectID="_1630759050" r:id="rId272"/>
         </w:object>
       </w:r>
       <w:r>
@@ -11499,7 +11546,7 @@
       <w:r>
         <w:fldChar w:fldCharType="end"/>
       </w:r>
-      <w:bookmarkStart w:id="32" w:name="ZEqnNum677901"/>
+      <w:bookmarkStart w:id="31" w:name="ZEqnNum677901"/>
       <w:r>
         <w:instrText>(</w:instrText>
       </w:r>
@@ -11525,7 +11572,7 @@
       <w:r>
         <w:instrText>)</w:instrText>
       </w:r>
-      <w:bookmarkEnd w:id="32"/>
+      <w:bookmarkEnd w:id="31"/>
       <w:r>
         <w:fldChar w:fldCharType="end"/>
       </w:r>
@@ -11561,10 +11608,10 @@
           <w:position w:val="-14"/>
         </w:rPr>
         <w:object w:dxaOrig="1380" w:dyaOrig="380" w14:anchorId="0C15479C">
-          <v:shape id="_x0000_i4082" type="#_x0000_t75" style="width:68.85pt;height:18.8pt" o:ole="">
-            <v:imagedata r:id="rId276" o:title=""/>
-          </v:shape>
-          <o:OLEObject Type="Embed" ProgID="Equation.DSMT4" ShapeID="_x0000_i4082" DrawAspect="Content" ObjectID="_1630413822" r:id="rId277"/>
+          <v:shape id="_x0000_i1155" type="#_x0000_t75" style="width:69.1pt;height:19pt" o:ole="">
+            <v:imagedata r:id="rId273" o:title=""/>
+          </v:shape>
+          <o:OLEObject Type="Embed" ProgID="Equation.DSMT4" ShapeID="_x0000_i1155" DrawAspect="Content" ObjectID="_1630759051" r:id="rId274"/>
         </w:object>
       </w:r>
       <w:r>
@@ -11575,10 +11622,10 @@
           <w:position w:val="-14"/>
         </w:rPr>
         <w:object w:dxaOrig="1500" w:dyaOrig="380" w14:anchorId="1C4038CC">
-          <v:shape id="_x0000_i4085" type="#_x0000_t75" style="width:75.15pt;height:18.8pt" o:ole="">
-            <v:imagedata r:id="rId278" o:title=""/>
-          </v:shape>
-          <o:OLEObject Type="Embed" ProgID="Equation.DSMT4" ShapeID="_x0000_i4085" DrawAspect="Content" ObjectID="_1630413823" r:id="rId279"/>
+          <v:shape id="_x0000_i1179" type="#_x0000_t75" style="width:74.9pt;height:19pt" o:ole="">
+            <v:imagedata r:id="rId275" o:title=""/>
+          </v:shape>
+          <o:OLEObject Type="Embed" ProgID="Equation.DSMT4" ShapeID="_x0000_i1179" DrawAspect="Content" ObjectID="_1630759052" r:id="rId276"/>
         </w:object>
       </w:r>
       <w:r>
@@ -11591,7 +11638,35 @@
         <w:t xml:space="preserve"> </w:t>
       </w:r>
       <w:r>
-        <w:t>Given the unstructured mesh and the 3D effects, this is an excellent result.</w:t>
+        <w:t>Given the unstructured mesh</w:t>
+      </w:r>
+      <w:r>
+        <w:t>,</w:t>
+      </w:r>
+      <w:r>
+        <w:t xml:space="preserve"> the 3D effects, </w:t>
+      </w:r>
+      <w:r>
+        <w:t xml:space="preserve">and lack of saturation in </w:t>
+      </w:r>
+      <w:r>
+        <w:rPr>
+          <w:position w:val="-14"/>
+        </w:rPr>
+        <w:object w:dxaOrig="420" w:dyaOrig="380" w14:anchorId="4E70DB65">
+          <v:shape id="_x0000_i1181" type="#_x0000_t75" style="width:21.3pt;height:19pt" o:ole="">
+            <v:imagedata r:id="rId277" o:title=""/>
+          </v:shape>
+          <o:OLEObject Type="Embed" ProgID="Equation.DSMT4" ShapeID="_x0000_i1181" DrawAspect="Content" ObjectID="_1630759053" r:id="rId278"/>
+        </w:object>
+      </w:r>
+      <w:r>
+        <w:t>this is an excellent resul</w:t>
+      </w:r>
+      <w:bookmarkStart w:id="32" w:name="_GoBack"/>
+      <w:bookmarkEnd w:id="32"/>
+      <w:r>
+        <w:t>t.</w:t>
       </w:r>
       <w:r>
         <w:t xml:space="preserve"> </w:t>
@@ -11612,10 +11687,10 @@
           <w:position w:val="-14"/>
         </w:rPr>
         <w:object w:dxaOrig="360" w:dyaOrig="380" w14:anchorId="14A45898">
-          <v:shape id="_x0000_i4366" type="#_x0000_t75" style="width:18.15pt;height:18.8pt" o:ole="">
-            <v:imagedata r:id="rId280" o:title=""/>
-          </v:shape>
-          <o:OLEObject Type="Embed" ProgID="Equation.DSMT4" ShapeID="_x0000_i4366" DrawAspect="Content" ObjectID="_1630413824" r:id="rId281"/>
+          <v:shape id="_x0000_i1157" type="#_x0000_t75" style="width:17.85pt;height:19pt" o:ole="">
+            <v:imagedata r:id="rId279" o:title=""/>
+          </v:shape>
+          <o:OLEObject Type="Embed" ProgID="Equation.DSMT4" ShapeID="_x0000_i1157" DrawAspect="Content" ObjectID="_1630759054" r:id="rId280"/>
         </w:object>
       </w:r>
       <w:r>
@@ -11689,39 +11764,39 @@
           <w:position w:val="-14"/>
         </w:rPr>
         <w:object w:dxaOrig="420" w:dyaOrig="380" w14:anchorId="3C994B34">
-          <v:shape id="_x0000_i4348" type="#_x0000_t75" style="width:21.3pt;height:18.8pt" o:ole="">
+          <v:shape id="_x0000_i1158" type="#_x0000_t75" style="width:21.3pt;height:19pt" o:ole="">
+            <v:imagedata r:id="rId277" o:title=""/>
+          </v:shape>
+          <o:OLEObject Type="Embed" ProgID="Equation.DSMT4" ShapeID="_x0000_i1158" DrawAspect="Content" ObjectID="_1630759055" r:id="rId281"/>
+        </w:object>
+      </w:r>
+      <w:r>
+        <w:t>vs the contour</w:t>
+      </w:r>
+      <w:r>
+        <w:t>s where each contour adds a layer of elements, thereby interacting with more of the interface</w:t>
+      </w:r>
+      <w:r>
+        <w:t xml:space="preserve">. </w:t>
+      </w:r>
+      <w:r>
+        <w:t xml:space="preserve">The maximum error which occurs where the gradient of the inhomogeneity is the largest and the mesh is not </w:t>
+      </w:r>
+      <w:r>
+        <w:t>highly structured</w:t>
+      </w:r>
+      <w:r>
+        <w:t xml:space="preserve"> results in a percent error in </w:t>
+      </w:r>
+      <w:r>
+        <w:rPr>
+          <w:position w:val="-12"/>
+        </w:rPr>
+        <w:object w:dxaOrig="320" w:dyaOrig="360" w14:anchorId="56E2D25A">
+          <v:shape id="_x0000_i1159" type="#_x0000_t75" style="width:16.15pt;height:17.85pt" o:ole="">
             <v:imagedata r:id="rId282" o:title=""/>
           </v:shape>
-          <o:OLEObject Type="Embed" ProgID="Equation.DSMT4" ShapeID="_x0000_i4348" DrawAspect="Content" ObjectID="_1630413825" r:id="rId283"/>
-        </w:object>
-      </w:r>
-      <w:r>
-        <w:t>vs the contour</w:t>
-      </w:r>
-      <w:r>
-        <w:t>s where each contour adds a layer of elements, thereby interacting with more of the interface</w:t>
-      </w:r>
-      <w:r>
-        <w:t xml:space="preserve">. </w:t>
-      </w:r>
-      <w:r>
-        <w:t xml:space="preserve">The maximum error which occurs where the gradient of the inhomogeneity is the largest and the mesh is not </w:t>
-      </w:r>
-      <w:r>
-        <w:t>highly structured</w:t>
-      </w:r>
-      <w:r>
-        <w:t xml:space="preserve"> results in a percent error in </w:t>
-      </w:r>
-      <w:r>
-        <w:rPr>
-          <w:position w:val="-12"/>
-        </w:rPr>
-        <w:object w:dxaOrig="320" w:dyaOrig="360" w14:anchorId="56E2D25A">
-          <v:shape id="_x0000_i4359" type="#_x0000_t75" style="width:16.3pt;height:18.15pt" o:ole="">
-            <v:imagedata r:id="rId284" o:title=""/>
-          </v:shape>
-          <o:OLEObject Type="Embed" ProgID="Equation.DSMT4" ShapeID="_x0000_i4359" DrawAspect="Content" ObjectID="_1630413826" r:id="rId285"/>
+          <o:OLEObject Type="Embed" ProgID="Equation.DSMT4" ShapeID="_x0000_i1159" DrawAspect="Content" ObjectID="_1630759056" r:id="rId283"/>
         </w:object>
       </w:r>
       <w:r>
@@ -11735,10 +11810,10 @@
           <w:position w:val="-14"/>
         </w:rPr>
         <w:object w:dxaOrig="360" w:dyaOrig="380" w14:anchorId="58B20102">
-          <v:shape id="_x0000_i4353" type="#_x0000_t75" style="width:18.15pt;height:18.8pt" o:ole="">
-            <v:imagedata r:id="rId280" o:title=""/>
-          </v:shape>
-          <o:OLEObject Type="Embed" ProgID="Equation.DSMT4" ShapeID="_x0000_i4353" DrawAspect="Content" ObjectID="_1630413827" r:id="rId286"/>
+          <v:shape id="_x0000_i1160" type="#_x0000_t75" style="width:17.85pt;height:19pt" o:ole="">
+            <v:imagedata r:id="rId279" o:title=""/>
+          </v:shape>
+          <o:OLEObject Type="Embed" ProgID="Equation.DSMT4" ShapeID="_x0000_i1160" DrawAspect="Content" ObjectID="_1630759057" r:id="rId284"/>
         </w:object>
       </w:r>
       <w:r>
@@ -11761,24 +11836,29 @@
           <w:position w:val="-14"/>
         </w:rPr>
         <w:object w:dxaOrig="360" w:dyaOrig="380" w14:anchorId="666FD843">
-          <v:shape id="_x0000_i4362" type="#_x0000_t75" style="width:18.15pt;height:18.8pt" o:ole="">
-            <v:imagedata r:id="rId280" o:title=""/>
-          </v:shape>
-          <o:OLEObject Type="Embed" ProgID="Equation.DSMT4" ShapeID="_x0000_i4362" DrawAspect="Content" ObjectID="_1630413828" r:id="rId287"/>
-        </w:object>
-      </w:r>
-      <w:r>
-        <w:t xml:space="preserve">to </w:t>
+          <v:shape id="_x0000_i1161" type="#_x0000_t75" style="width:17.85pt;height:19pt" o:ole="">
+            <v:imagedata r:id="rId279" o:title=""/>
+          </v:shape>
+          <o:OLEObject Type="Embed" ProgID="Equation.DSMT4" ShapeID="_x0000_i1161" DrawAspect="Content" ObjectID="_1630759058" r:id="rId285"/>
+        </w:object>
+      </w:r>
+      <w:proofErr w:type="spellStart"/>
+      <w:r>
+        <w:t>to</w:t>
+      </w:r>
+      <w:proofErr w:type="spellEnd"/>
+      <w:r>
+        <w:t xml:space="preserve"> </w:t>
       </w:r>
       <w:r>
         <w:rPr>
           <w:position w:val="-14"/>
         </w:rPr>
         <w:object w:dxaOrig="420" w:dyaOrig="380" w14:anchorId="375860FD">
-          <v:shape id="_x0000_i4363" type="#_x0000_t75" style="width:21.3pt;height:18.8pt" o:ole="">
-            <v:imagedata r:id="rId282" o:title=""/>
-          </v:shape>
-          <o:OLEObject Type="Embed" ProgID="Equation.DSMT4" ShapeID="_x0000_i4363" DrawAspect="Content" ObjectID="_1630413829" r:id="rId288"/>
+          <v:shape id="_x0000_i1162" type="#_x0000_t75" style="width:21.3pt;height:19pt" o:ole="">
+            <v:imagedata r:id="rId277" o:title=""/>
+          </v:shape>
+          <o:OLEObject Type="Embed" ProgID="Equation.DSMT4" ShapeID="_x0000_i1162" DrawAspect="Content" ObjectID="_1630759059" r:id="rId286"/>
         </w:object>
       </w:r>
       <w:r>
@@ -11801,10 +11881,10 @@
           <w:position w:val="-14"/>
         </w:rPr>
         <w:object w:dxaOrig="420" w:dyaOrig="380" w14:anchorId="336F5D35">
-          <v:shape id="_x0000_i4361" type="#_x0000_t75" style="width:21.3pt;height:18.8pt" o:ole="">
-            <v:imagedata r:id="rId282" o:title=""/>
-          </v:shape>
-          <o:OLEObject Type="Embed" ProgID="Equation.DSMT4" ShapeID="_x0000_i4361" DrawAspect="Content" ObjectID="_1630413830" r:id="rId289"/>
+          <v:shape id="_x0000_i1163" type="#_x0000_t75" style="width:21.3pt;height:19pt" o:ole="">
+            <v:imagedata r:id="rId277" o:title=""/>
+          </v:shape>
+          <o:OLEObject Type="Embed" ProgID="Equation.DSMT4" ShapeID="_x0000_i1163" DrawAspect="Content" ObjectID="_1630759060" r:id="rId287"/>
         </w:object>
       </w:r>
       <w:r>
@@ -11827,13 +11907,12 @@
         <w:keepNext/>
         <w:jc w:val="center"/>
       </w:pPr>
-      <w:commentRangeStart w:id="33"/>
       <w:r>
         <w:drawing>
-          <wp:inline distT="0" distB="0" distL="0" distR="0" wp14:anchorId="5BC4BCFB" wp14:editId="0B4F61D4">
-            <wp:extent cx="3597780" cy="2695548"/>
+          <wp:inline distT="0" distB="0" distL="0" distR="0" wp14:anchorId="3462B64B" wp14:editId="7B96FBF7">
+            <wp:extent cx="3306471" cy="2479755"/>
             <wp:effectExtent l="0" t="0" r="0" b="0"/>
-            <wp:docPr id="31" name="Picture 31"/>
+            <wp:docPr id="9" name="Picture 9"/>
             <wp:cNvGraphicFramePr>
               <a:graphicFrameLocks xmlns:a="http://schemas.openxmlformats.org/drawingml/2006/main" noChangeAspect="1"/>
             </wp:cNvGraphicFramePr>
@@ -11841,13 +11920,13 @@
               <a:graphicData uri="http://schemas.openxmlformats.org/drawingml/2006/picture">
                 <pic:pic xmlns:pic="http://schemas.openxmlformats.org/drawingml/2006/picture">
                   <pic:nvPicPr>
-                    <pic:cNvPr id="0" name="Picture 3327"/>
+                    <pic:cNvPr id="0" name="Picture 156"/>
                     <pic:cNvPicPr>
                       <a:picLocks noChangeAspect="1" noChangeArrowheads="1"/>
                     </pic:cNvPicPr>
                   </pic:nvPicPr>
                   <pic:blipFill>
-                    <a:blip r:embed="rId290">
+                    <a:blip r:embed="rId288">
                       <a:extLst>
                         <a:ext uri="{28A0092B-C50C-407E-A947-70E740481C1C}">
                           <a14:useLocalDpi xmlns:a14="http://schemas.microsoft.com/office/drawing/2010/main" val="0"/>
@@ -11862,7 +11941,7 @@
                   <pic:spPr bwMode="auto">
                     <a:xfrm>
                       <a:off x="0" y="0"/>
-                      <a:ext cx="3611285" cy="2705666"/>
+                      <a:ext cx="3320092" cy="2489970"/>
                     </a:xfrm>
                     <a:prstGeom prst="rect">
                       <a:avLst/>
@@ -11878,13 +11957,6 @@
           </wp:inline>
         </w:drawing>
       </w:r>
-      <w:commentRangeEnd w:id="33"/>
-      <w:r>
-        <w:rPr>
-          <w:rStyle w:val="CommentReference"/>
-        </w:rPr>
-        <w:commentReference w:id="33"/>
-      </w:r>
     </w:p>
     <w:p>
       <w:pPr>
@@ -11923,8 +11995,6 @@
       <w:r>
         <w:t>Do section after normalization is fixed.</w:t>
       </w:r>
-      <w:bookmarkStart w:id="34" w:name="_GoBack"/>
-      <w:bookmarkEnd w:id="34"/>
     </w:p>
     <w:p>
       <w:pPr>
@@ -11998,60 +12068,6 @@
     </w:sectPr>
   </w:body>
 </w:document>
-</file>
-
-<file path=word/comments.xml><?xml version="1.0" encoding="utf-8"?>
-<w:comments xmlns:wpc="http://schemas.microsoft.com/office/word/2010/wordprocessingCanvas" xmlns:cx="http://schemas.microsoft.com/office/drawing/2014/chartex" xmlns:cx1="http://schemas.microsoft.com/office/drawing/2015/9/8/chartex" xmlns:cx2="http://schemas.microsoft.com/office/drawing/2015/10/21/chartex" xmlns:cx3="http://schemas.microsoft.com/office/drawing/2016/5/9/chartex" xmlns:cx4="http://schemas.microsoft.com/office/drawing/2016/5/10/chartex" xmlns:cx5="http://schemas.microsoft.com/office/drawing/2016/5/11/chartex" xmlns:cx6="http://schemas.microsoft.com/office/drawing/2016/5/12/chartex" xmlns:cx7="http://schemas.microsoft.com/office/drawing/2016/5/13/chartex" xmlns:cx8="http://schemas.microsoft.com/office/drawing/2016/5/14/chartex" xmlns:mc="http://schemas.openxmlformats.org/markup-compatibility/2006" xmlns:aink="http://schemas.microsoft.com/office/drawing/2016/ink" xmlns:am3d="http://schemas.microsoft.com/office/drawing/2017/model3d" xmlns:o="urn:schemas-microsoft-com:office:office" xmlns:r="http://schemas.openxmlformats.org/officeDocument/2006/relationships" xmlns:m="http://schemas.openxmlformats.org/officeDocument/2006/math" xmlns:v="urn:schemas-microsoft-com:vml" xmlns:wp14="http://schemas.microsoft.com/office/word/2010/wordprocessingDrawing" xmlns:wp="http://schemas.openxmlformats.org/drawingml/2006/wordprocessingDrawing" xmlns:w10="urn:schemas-microsoft-com:office:word" xmlns:w="http://schemas.openxmlformats.org/wordprocessingml/2006/main" xmlns:w14="http://schemas.microsoft.com/office/word/2010/wordml" xmlns:w15="http://schemas.microsoft.com/office/word/2012/wordml" xmlns:w16cid="http://schemas.microsoft.com/office/word/2016/wordml/cid" xmlns:w16se="http://schemas.microsoft.com/office/word/2015/wordml/symex" xmlns:wpg="http://schemas.microsoft.com/office/word/2010/wordprocessingGroup" xmlns:wpi="http://schemas.microsoft.com/office/word/2010/wordprocessingInk" xmlns:wne="http://schemas.microsoft.com/office/word/2006/wordml" xmlns:wps="http://schemas.microsoft.com/office/word/2010/wordprocessingShape" mc:Ignorable="w14 w15 w16se w16cid wp14">
-  <w:comment w:id="18" w:author="Savage, Daniel J" w:date="2019-08-27T18:36:00Z" w:initials="SDJ">
-    <w:p>
-      <w:pPr>
-        <w:pStyle w:val="CommentText"/>
-      </w:pPr>
-      <w:r>
-        <w:rPr>
-          <w:rStyle w:val="CommentReference"/>
-        </w:rPr>
-        <w:annotationRef/>
-      </w:r>
-      <w:r>
-        <w:t>Should be written in terms of the shape functions q value</w:t>
-      </w:r>
-    </w:p>
-  </w:comment>
-  <w:comment w:id="33" w:author="Savage, Daniel J" w:date="2019-09-19T13:54:00Z" w:initials="SDJ">
-    <w:p>
-      <w:pPr>
-        <w:pStyle w:val="CommentText"/>
-      </w:pPr>
-      <w:r>
-        <w:rPr>
-          <w:rStyle w:val="CommentReference"/>
-        </w:rPr>
-        <w:annotationRef/>
-      </w:r>
-      <w:r>
-        <w:t>The dip might be becau</w:t>
-      </w:r>
-      <w:r>
-        <w:t>se different averaging weights were applied. Remake plot after adjustment.</w:t>
-      </w:r>
-    </w:p>
-  </w:comment>
-</w:comments>
-</file>
-
-<file path=word/commentsExtended.xml><?xml version="1.0" encoding="utf-8"?>
-<w15:commentsEx xmlns:wpc="http://schemas.microsoft.com/office/word/2010/wordprocessingCanvas" xmlns:cx="http://schemas.microsoft.com/office/drawing/2014/chartex" xmlns:cx1="http://schemas.microsoft.com/office/drawing/2015/9/8/chartex" xmlns:cx2="http://schemas.microsoft.com/office/drawing/2015/10/21/chartex" xmlns:cx3="http://schemas.microsoft.com/office/drawing/2016/5/9/chartex" xmlns:cx4="http://schemas.microsoft.com/office/drawing/2016/5/10/chartex" xmlns:cx5="http://schemas.microsoft.com/office/drawing/2016/5/11/chartex" xmlns:cx6="http://schemas.microsoft.com/office/drawing/2016/5/12/chartex" xmlns:cx7="http://schemas.microsoft.com/office/drawing/2016/5/13/chartex" xmlns:cx8="http://schemas.microsoft.com/office/drawing/2016/5/14/chartex" xmlns:mc="http://schemas.openxmlformats.org/markup-compatibility/2006" xmlns:aink="http://schemas.microsoft.com/office/drawing/2016/ink" xmlns:am3d="http://schemas.microsoft.com/office/drawing/2017/model3d" xmlns:o="urn:schemas-microsoft-com:office:office" xmlns:r="http://schemas.openxmlformats.org/officeDocument/2006/relationships" xmlns:m="http://schemas.openxmlformats.org/officeDocument/2006/math" xmlns:v="urn:schemas-microsoft-com:vml" xmlns:wp14="http://schemas.microsoft.com/office/word/2010/wordprocessingDrawing" xmlns:wp="http://schemas.openxmlformats.org/drawingml/2006/wordprocessingDrawing" xmlns:w10="urn:schemas-microsoft-com:office:word" xmlns:w="http://schemas.openxmlformats.org/wordprocessingml/2006/main" xmlns:w14="http://schemas.microsoft.com/office/word/2010/wordml" xmlns:w15="http://schemas.microsoft.com/office/word/2012/wordml" xmlns:w16cid="http://schemas.microsoft.com/office/word/2016/wordml/cid" xmlns:w16se="http://schemas.microsoft.com/office/word/2015/wordml/symex" xmlns:wpg="http://schemas.microsoft.com/office/word/2010/wordprocessingGroup" xmlns:wpi="http://schemas.microsoft.com/office/word/2010/wordprocessingInk" xmlns:wne="http://schemas.microsoft.com/office/word/2006/wordml" xmlns:wps="http://schemas.microsoft.com/office/word/2010/wordprocessingShape" mc:Ignorable="w14 w15 w16se w16cid wp14">
-  <w15:commentEx w15:paraId="298089D7" w15:done="0"/>
-  <w15:commentEx w15:paraId="1906BA13" w15:done="0"/>
-</w15:commentsEx>
-</file>
-
-<file path=word/commentsIds.xml><?xml version="1.0" encoding="utf-8"?>
-<w16cid:commentsIds xmlns:wpc="http://schemas.microsoft.com/office/word/2010/wordprocessingCanvas" xmlns:cx="http://schemas.microsoft.com/office/drawing/2014/chartex" xmlns:cx1="http://schemas.microsoft.com/office/drawing/2015/9/8/chartex" xmlns:cx2="http://schemas.microsoft.com/office/drawing/2015/10/21/chartex" xmlns:cx3="http://schemas.microsoft.com/office/drawing/2016/5/9/chartex" xmlns:cx4="http://schemas.microsoft.com/office/drawing/2016/5/10/chartex" xmlns:cx5="http://schemas.microsoft.com/office/drawing/2016/5/11/chartex" xmlns:cx6="http://schemas.microsoft.com/office/drawing/2016/5/12/chartex" xmlns:cx7="http://schemas.microsoft.com/office/drawing/2016/5/13/chartex" xmlns:cx8="http://schemas.microsoft.com/office/drawing/2016/5/14/chartex" xmlns:mc="http://schemas.openxmlformats.org/markup-compatibility/2006" xmlns:aink="http://schemas.microsoft.com/office/drawing/2016/ink" xmlns:am3d="http://schemas.microsoft.com/office/drawing/2017/model3d" xmlns:o="urn:schemas-microsoft-com:office:office" xmlns:r="http://schemas.openxmlformats.org/officeDocument/2006/relationships" xmlns:m="http://schemas.openxmlformats.org/officeDocument/2006/math" xmlns:v="urn:schemas-microsoft-com:vml" xmlns:wp14="http://schemas.microsoft.com/office/word/2010/wordprocessingDrawing" xmlns:wp="http://schemas.openxmlformats.org/drawingml/2006/wordprocessingDrawing" xmlns:w10="urn:schemas-microsoft-com:office:word" xmlns:w="http://schemas.openxmlformats.org/wordprocessingml/2006/main" xmlns:w14="http://schemas.microsoft.com/office/word/2010/wordml" xmlns:w15="http://schemas.microsoft.com/office/word/2012/wordml" xmlns:w16cid="http://schemas.microsoft.com/office/word/2016/wordml/cid" xmlns:w16se="http://schemas.microsoft.com/office/word/2015/wordml/symex" xmlns:wpg="http://schemas.microsoft.com/office/word/2010/wordprocessingGroup" xmlns:wpi="http://schemas.microsoft.com/office/word/2010/wordprocessingInk" xmlns:wne="http://schemas.microsoft.com/office/word/2006/wordml" xmlns:wps="http://schemas.microsoft.com/office/word/2010/wordprocessingShape" mc:Ignorable="w14 w15 w16se w16cid wp14">
-  <w16cid:commentId w16cid:paraId="298089D7" w16cid:durableId="210FF6AC"/>
-  <w16cid:commentId w16cid:paraId="1906BA13" w16cid:durableId="212E0730"/>
-</w16cid:commentsIds>
 </file>
 
 <file path=word/numbering.xml><?xml version="1.0" encoding="utf-8"?>
@@ -12238,14 +12254,6 @@
     <w:abstractNumId w:val="0"/>
   </w:num>
 </w:numbering>
-</file>
-
-<file path=word/people.xml><?xml version="1.0" encoding="utf-8"?>
-<w15:people xmlns:wpc="http://schemas.microsoft.com/office/word/2010/wordprocessingCanvas" xmlns:cx="http://schemas.microsoft.com/office/drawing/2014/chartex" xmlns:cx1="http://schemas.microsoft.com/office/drawing/2015/9/8/chartex" xmlns:cx2="http://schemas.microsoft.com/office/drawing/2015/10/21/chartex" xmlns:cx3="http://schemas.microsoft.com/office/drawing/2016/5/9/chartex" xmlns:cx4="http://schemas.microsoft.com/office/drawing/2016/5/10/chartex" xmlns:cx5="http://schemas.microsoft.com/office/drawing/2016/5/11/chartex" xmlns:cx6="http://schemas.microsoft.com/office/drawing/2016/5/12/chartex" xmlns:cx7="http://schemas.microsoft.com/office/drawing/2016/5/13/chartex" xmlns:cx8="http://schemas.microsoft.com/office/drawing/2016/5/14/chartex" xmlns:mc="http://schemas.openxmlformats.org/markup-compatibility/2006" xmlns:aink="http://schemas.microsoft.com/office/drawing/2016/ink" xmlns:am3d="http://schemas.microsoft.com/office/drawing/2017/model3d" xmlns:o="urn:schemas-microsoft-com:office:office" xmlns:r="http://schemas.openxmlformats.org/officeDocument/2006/relationships" xmlns:m="http://schemas.openxmlformats.org/officeDocument/2006/math" xmlns:v="urn:schemas-microsoft-com:vml" xmlns:wp14="http://schemas.microsoft.com/office/word/2010/wordprocessingDrawing" xmlns:wp="http://schemas.openxmlformats.org/drawingml/2006/wordprocessingDrawing" xmlns:w10="urn:schemas-microsoft-com:office:word" xmlns:w="http://schemas.openxmlformats.org/wordprocessingml/2006/main" xmlns:w14="http://schemas.microsoft.com/office/word/2010/wordml" xmlns:w15="http://schemas.microsoft.com/office/word/2012/wordml" xmlns:w16cid="http://schemas.microsoft.com/office/word/2016/wordml/cid" xmlns:w16se="http://schemas.microsoft.com/office/word/2015/wordml/symex" xmlns:wpg="http://schemas.microsoft.com/office/word/2010/wordprocessingGroup" xmlns:wpi="http://schemas.microsoft.com/office/word/2010/wordprocessingInk" xmlns:wne="http://schemas.microsoft.com/office/word/2006/wordml" xmlns:wps="http://schemas.microsoft.com/office/word/2010/wordprocessingShape" mc:Ignorable="w14 w15 w16se w16cid wp14">
-  <w15:person w15:author="Savage, Daniel J">
-    <w15:presenceInfo w15:providerId="None" w15:userId="Savage, Daniel J"/>
-  </w15:person>
-</w15:people>
 </file>
 
 <file path=word/styles.xml><?xml version="1.0" encoding="utf-8"?>
@@ -12694,6 +12702,7 @@
   <w:style w:type="character" w:default="1" w:styleId="DefaultParagraphFont">
     <w:name w:val="Default Paragraph Font"/>
     <w:uiPriority w:val="1"/>
+    <w:semiHidden/>
     <w:unhideWhenUsed/>
   </w:style>
   <w:style w:type="table" w:default="1" w:styleId="TableNormal">
@@ -13313,7 +13322,7 @@
 </file>
 
 <file path=customXml/itemProps1.xml><?xml version="1.0" encoding="utf-8"?>
-<ds:datastoreItem xmlns:ds="http://schemas.openxmlformats.org/officeDocument/2006/customXml" ds:itemID="{ECAA7F42-34CC-4ADA-8B63-949E79D001FE}">
+<ds:datastoreItem xmlns:ds="http://schemas.openxmlformats.org/officeDocument/2006/customXml" ds:itemID="{A77C3213-829F-4DD0-81F1-8255CA8439EE}">
   <ds:schemaRefs>
     <ds:schemaRef ds:uri="http://schemas.openxmlformats.org/officeDocument/2006/bibliography"/>
   </ds:schemaRefs>

</xml_diff>

<commit_message>
Fixed bugs in evaluating sets
Also discovered another bug where in the method for build contours break down at contour 28 in Example 3. Look more into this..
</commit_message>
<xml_diff>
--- a/Documentation/Summary.docx
+++ b/Documentation/Summary.docx
@@ -61,13 +61,7 @@
         <w:t xml:space="preserve">This is the derivation of the J-Integral for the 2D case. In our case the crack front </w:t>
       </w:r>
       <w:r>
-        <w:t xml:space="preserve">is not curved along the </w:t>
-      </w:r>
-      <w:r>
-        <w:t xml:space="preserve"> z-direction</w:t>
-      </w:r>
-      <w:r>
-        <w:t xml:space="preserve">; however, </w:t>
+        <w:t xml:space="preserve">is not curved; however, </w:t>
       </w:r>
       <w:r>
         <w:t xml:space="preserve">the indenter </w:t>
@@ -97,7 +91,13 @@
         <w:t>.</w:t>
       </w:r>
       <w:r>
-        <w:t xml:space="preserve"> In the context of quasi-static analysis the J-integral is defined in two dimensions as </w:t>
+        <w:t xml:space="preserve"> In the context of quasi-static analysis</w:t>
+      </w:r>
+      <w:r>
+        <w:t>,</w:t>
+      </w:r>
+      <w:r>
+        <w:t xml:space="preserve"> the J-integral is defined in two dimensions as </w:t>
       </w:r>
     </w:p>
     <w:p>
@@ -131,10 +131,10 @@
             <v:path o:extrusionok="f" gradientshapeok="t" o:connecttype="rect"/>
             <o:lock v:ext="edit" aspectratio="t"/>
           </v:shapetype>
-          <v:shape id="_x0000_i1025" type="#_x0000_t75" style="width:96.2pt;height:28.8pt" o:ole="">
+          <v:shape id="_x0000_i1025" type="#_x0000_t75" style="width:96.25pt;height:28.9pt" o:ole="">
             <v:imagedata r:id="rId6" o:title=""/>
           </v:shape>
-          <o:OLEObject Type="Embed" ProgID="Equation.DSMT4" ShapeID="_x0000_i1025" DrawAspect="Content" ObjectID="_1630758921" r:id="rId7"/>
+          <o:OLEObject Type="Embed" ProgID="Equation.DSMT4" ShapeID="_x0000_i1025" DrawAspect="Content" ObjectID="_1630788018" r:id="rId7"/>
         </w:object>
       </w:r>
       <w:r>
@@ -198,10 +198,10 @@
           <w:position w:val="-4"/>
         </w:rPr>
         <w:object w:dxaOrig="220" w:dyaOrig="240" w14:anchorId="4F2ECDBB">
-          <v:shape id="_x0000_i1026" type="#_x0000_t75" style="width:9.8pt;height:12.1pt" o:ole="">
+          <v:shape id="_x0000_i1026" type="#_x0000_t75" style="width:10pt;height:11.95pt" o:ole="">
             <v:imagedata r:id="rId8" o:title=""/>
           </v:shape>
-          <o:OLEObject Type="Embed" ProgID="Equation.DSMT4" ShapeID="_x0000_i1026" DrawAspect="Content" ObjectID="_1630758922" r:id="rId9"/>
+          <o:OLEObject Type="Embed" ProgID="Equation.DSMT4" ShapeID="_x0000_i1026" DrawAspect="Content" ObjectID="_1630788019" r:id="rId9"/>
         </w:object>
       </w:r>
       <w:r>
@@ -212,10 +212,10 @@
           <w:position w:val="-6"/>
         </w:rPr>
         <w:object w:dxaOrig="680" w:dyaOrig="279" w14:anchorId="226360C1">
-          <v:shape id="_x0000_i1027" type="#_x0000_t75" style="width:34pt;height:13.8pt" o:ole="">
+          <v:shape id="_x0000_i1027" type="#_x0000_t75" style="width:33.9pt;height:13.85pt" o:ole="">
             <v:imagedata r:id="rId10" o:title=""/>
           </v:shape>
-          <o:OLEObject Type="Embed" ProgID="Equation.DSMT4" ShapeID="_x0000_i1027" DrawAspect="Content" ObjectID="_1630758923" r:id="rId11"/>
+          <o:OLEObject Type="Embed" ProgID="Equation.DSMT4" ShapeID="_x0000_i1027" DrawAspect="Content" ObjectID="_1630788020" r:id="rId11"/>
         </w:object>
       </w:r>
       <w:r>
@@ -232,10 +232,10 @@
           <w:position w:val="-4"/>
         </w:rPr>
         <w:object w:dxaOrig="220" w:dyaOrig="240" w14:anchorId="5CD6F61E">
-          <v:shape id="_x0000_i1028" type="#_x0000_t75" style="width:9.8pt;height:12.1pt" o:ole="">
+          <v:shape id="_x0000_i1028" type="#_x0000_t75" style="width:10pt;height:11.95pt" o:ole="">
             <v:imagedata r:id="rId12" o:title=""/>
           </v:shape>
-          <o:OLEObject Type="Embed" ProgID="Equation.DSMT4" ShapeID="_x0000_i1028" DrawAspect="Content" ObjectID="_1630758924" r:id="rId13"/>
+          <o:OLEObject Type="Embed" ProgID="Equation.DSMT4" ShapeID="_x0000_i1028" DrawAspect="Content" ObjectID="_1630788021" r:id="rId13"/>
         </w:object>
       </w:r>
       <w:r>
@@ -252,10 +252,10 @@
           <w:position w:val="-10"/>
         </w:rPr>
         <w:object w:dxaOrig="200" w:dyaOrig="260" w14:anchorId="54E63E06">
-          <v:shape id="_x0000_i1029" type="#_x0000_t75" style="width:9.2pt;height:13.25pt" o:ole="">
+          <v:shape id="_x0000_i1029" type="#_x0000_t75" style="width:9.25pt;height:13.1pt" o:ole="">
             <v:imagedata r:id="rId14" o:title=""/>
           </v:shape>
-          <o:OLEObject Type="Embed" ProgID="Equation.DSMT4" ShapeID="_x0000_i1029" DrawAspect="Content" ObjectID="_1630758925" r:id="rId15"/>
+          <o:OLEObject Type="Embed" ProgID="Equation.DSMT4" ShapeID="_x0000_i1029" DrawAspect="Content" ObjectID="_1630788022" r:id="rId15"/>
         </w:object>
       </w:r>
       <w:r>
@@ -269,10 +269,10 @@
           <w:position w:val="-4"/>
         </w:rPr>
         <w:object w:dxaOrig="200" w:dyaOrig="200" w14:anchorId="5EA89A5C">
-          <v:shape id="_x0000_i1030" type="#_x0000_t75" style="width:9.2pt;height:9.2pt" o:ole="">
+          <v:shape id="_x0000_i1030" type="#_x0000_t75" style="width:9.25pt;height:9.25pt" o:ole="">
             <v:imagedata r:id="rId16" o:title=""/>
           </v:shape>
-          <o:OLEObject Type="Embed" ProgID="Equation.DSMT4" ShapeID="_x0000_i1030" DrawAspect="Content" ObjectID="_1630758926" r:id="rId17"/>
+          <o:OLEObject Type="Embed" ProgID="Equation.DSMT4" ShapeID="_x0000_i1030" DrawAspect="Content" ObjectID="_1630788023" r:id="rId17"/>
         </w:object>
       </w:r>
       <w:r>
@@ -283,10 +283,10 @@
           <w:position w:val="-4"/>
         </w:rPr>
         <w:object w:dxaOrig="220" w:dyaOrig="240" w14:anchorId="377D9F6B">
-          <v:shape id="_x0000_i1031" type="#_x0000_t75" style="width:9.8pt;height:12.1pt" o:ole="">
+          <v:shape id="_x0000_i1031" type="#_x0000_t75" style="width:10pt;height:11.95pt" o:ole="">
             <v:imagedata r:id="rId18" o:title=""/>
           </v:shape>
-          <o:OLEObject Type="Embed" ProgID="Equation.DSMT4" ShapeID="_x0000_i1031" DrawAspect="Content" ObjectID="_1630758927" r:id="rId19"/>
+          <o:OLEObject Type="Embed" ProgID="Equation.DSMT4" ShapeID="_x0000_i1031" DrawAspect="Content" ObjectID="_1630788024" r:id="rId19"/>
         </w:object>
       </w:r>
       <w:r>
@@ -297,22 +297,14 @@
           <w:position w:val="-4"/>
         </w:rPr>
         <w:object w:dxaOrig="260" w:dyaOrig="260" w14:anchorId="6A7885E5">
-          <v:shape id="_x0000_i1032" type="#_x0000_t75" style="width:13.25pt;height:13.25pt" o:ole="">
+          <v:shape id="_x0000_i1032" type="#_x0000_t75" style="width:13.1pt;height:13.1pt" o:ole="">
             <v:imagedata r:id="rId20" o:title=""/>
           </v:shape>
-          <o:OLEObject Type="Embed" ProgID="Equation.DSMT4" ShapeID="_x0000_i1032" DrawAspect="Content" ObjectID="_1630758928" r:id="rId21"/>
-        </w:object>
-      </w:r>
-      <w:r>
-        <w:t xml:space="preserve">, which is the </w:t>
-      </w:r>
-      <w:proofErr w:type="spellStart"/>
-      <w:r>
-        <w:t>Eshelby’s</w:t>
-      </w:r>
-      <w:proofErr w:type="spellEnd"/>
-      <w:r>
-        <w:t xml:space="preserve"> energy-momentum tensor</w:t>
+          <o:OLEObject Type="Embed" ProgID="Equation.DSMT4" ShapeID="_x0000_i1032" DrawAspect="Content" ObjectID="_1630788025" r:id="rId21"/>
+        </w:object>
+      </w:r>
+      <w:r>
+        <w:t>, which is the Eshelby’s energy-momentum tensor</w:t>
       </w:r>
       <w:r>
         <w:t xml:space="preserve"> is given </w:t>
@@ -336,10 +328,10 @@
           <w:position w:val="-24"/>
         </w:rPr>
         <w:object w:dxaOrig="1600" w:dyaOrig="620" w14:anchorId="63DB74B1">
-          <v:shape id="_x0000_i1033" type="#_x0000_t75" style="width:80.05pt;height:30.55pt" o:ole="">
+          <v:shape id="_x0000_i1033" type="#_x0000_t75" style="width:80.1pt;height:30.8pt" o:ole="">
             <v:imagedata r:id="rId22" o:title=""/>
           </v:shape>
-          <o:OLEObject Type="Embed" ProgID="Equation.DSMT4" ShapeID="_x0000_i1033" DrawAspect="Content" ObjectID="_1630758929" r:id="rId23"/>
+          <o:OLEObject Type="Embed" ProgID="Equation.DSMT4" ShapeID="_x0000_i1033" DrawAspect="Content" ObjectID="_1630788026" r:id="rId23"/>
         </w:object>
       </w:r>
       <w:r>
@@ -414,10 +406,10 @@
           <w:position w:val="-6"/>
         </w:rPr>
         <w:object w:dxaOrig="279" w:dyaOrig="279" w14:anchorId="6660BF9A">
-          <v:shape id="_x0000_i1034" type="#_x0000_t75" style="width:13.8pt;height:13.8pt" o:ole="">
+          <v:shape id="_x0000_i1034" type="#_x0000_t75" style="width:13.85pt;height:13.85pt" o:ole="">
             <v:imagedata r:id="rId24" o:title=""/>
           </v:shape>
-          <o:OLEObject Type="Embed" ProgID="Equation.DSMT4" ShapeID="_x0000_i1034" DrawAspect="Content" ObjectID="_1630758930" r:id="rId25"/>
+          <o:OLEObject Type="Embed" ProgID="Equation.DSMT4" ShapeID="_x0000_i1034" DrawAspect="Content" ObjectID="_1630788027" r:id="rId25"/>
         </w:object>
       </w:r>
       <w:r>
@@ -434,10 +426,10 @@
           <w:position w:val="-4"/>
         </w:rPr>
         <w:object w:dxaOrig="200" w:dyaOrig="200" w14:anchorId="0107FC6B">
-          <v:shape id="_x0000_i1035" type="#_x0000_t75" style="width:9.2pt;height:9.2pt" o:ole="">
+          <v:shape id="_x0000_i1035" type="#_x0000_t75" style="width:9.25pt;height:9.25pt" o:ole="">
             <v:imagedata r:id="rId26" o:title=""/>
           </v:shape>
-          <o:OLEObject Type="Embed" ProgID="Equation.DSMT4" ShapeID="_x0000_i1035" DrawAspect="Content" ObjectID="_1630758931" r:id="rId27"/>
+          <o:OLEObject Type="Embed" ProgID="Equation.DSMT4" ShapeID="_x0000_i1035" DrawAspect="Content" ObjectID="_1630788028" r:id="rId27"/>
         </w:object>
       </w:r>
       <w:r>
@@ -508,10 +500,10 @@
           <w:position w:val="-6"/>
         </w:rPr>
         <w:object w:dxaOrig="279" w:dyaOrig="279" w14:anchorId="2676AE2B">
-          <v:shape id="_x0000_i1036" type="#_x0000_t75" style="width:13.8pt;height:13.8pt" o:ole="">
+          <v:shape id="_x0000_i1036" type="#_x0000_t75" style="width:13.85pt;height:13.85pt" o:ole="">
             <v:imagedata r:id="rId24" o:title=""/>
           </v:shape>
-          <o:OLEObject Type="Embed" ProgID="Equation.DSMT4" ShapeID="_x0000_i1036" DrawAspect="Content" ObjectID="_1630758932" r:id="rId28"/>
+          <o:OLEObject Type="Embed" ProgID="Equation.DSMT4" ShapeID="_x0000_i1036" DrawAspect="Content" ObjectID="_1630788029" r:id="rId28"/>
         </w:object>
       </w:r>
       <w:r>
@@ -650,10 +642,10 @@
           <w:position w:val="-24"/>
         </w:rPr>
         <w:object w:dxaOrig="4500" w:dyaOrig="620" w14:anchorId="71FA8E88">
-          <v:shape id="_x0000_i1037" type="#_x0000_t75" style="width:225.2pt;height:30.55pt" o:ole="">
+          <v:shape id="_x0000_i1037" type="#_x0000_t75" style="width:225.65pt;height:30.8pt" o:ole="">
             <v:imagedata r:id="rId29" o:title=""/>
           </v:shape>
-          <o:OLEObject Type="Embed" ProgID="Equation.DSMT4" ShapeID="_x0000_i1037" DrawAspect="Content" ObjectID="_1630758933" r:id="rId30"/>
+          <o:OLEObject Type="Embed" ProgID="Equation.DSMT4" ShapeID="_x0000_i1037" DrawAspect="Content" ObjectID="_1630788030" r:id="rId30"/>
         </w:object>
       </w:r>
       <w:r>
@@ -717,10 +709,10 @@
           <w:position w:val="-6"/>
         </w:rPr>
         <w:object w:dxaOrig="160" w:dyaOrig="260" w14:anchorId="7704D845">
-          <v:shape id="_x0000_i1038" type="#_x0000_t75" style="width:8.05pt;height:13.25pt" o:ole="">
+          <v:shape id="_x0000_i1038" type="#_x0000_t75" style="width:8.1pt;height:13.1pt" o:ole="">
             <v:imagedata r:id="rId31" o:title=""/>
           </v:shape>
-          <o:OLEObject Type="Embed" ProgID="Equation.DSMT4" ShapeID="_x0000_i1038" DrawAspect="Content" ObjectID="_1630758934" r:id="rId32"/>
+          <o:OLEObject Type="Embed" ProgID="Equation.DSMT4" ShapeID="_x0000_i1038" DrawAspect="Content" ObjectID="_1630788031" r:id="rId32"/>
         </w:object>
       </w:r>
       <w:r>
@@ -731,10 +723,10 @@
           <w:position w:val="-10"/>
         </w:rPr>
         <w:object w:dxaOrig="200" w:dyaOrig="300" w14:anchorId="6059D80C">
-          <v:shape id="_x0000_i1039" type="#_x0000_t75" style="width:9.2pt;height:15pt" o:ole="">
+          <v:shape id="_x0000_i1039" type="#_x0000_t75" style="width:9.25pt;height:15pt" o:ole="">
             <v:imagedata r:id="rId33" o:title=""/>
           </v:shape>
-          <o:OLEObject Type="Embed" ProgID="Equation.DSMT4" ShapeID="_x0000_i1039" DrawAspect="Content" ObjectID="_1630758935" r:id="rId34"/>
+          <o:OLEObject Type="Embed" ProgID="Equation.DSMT4" ShapeID="_x0000_i1039" DrawAspect="Content" ObjectID="_1630788032" r:id="rId34"/>
         </w:object>
       </w:r>
       <w:r>
@@ -751,10 +743,10 @@
           <w:position w:val="-12"/>
         </w:rPr>
         <w:object w:dxaOrig="1579" w:dyaOrig="360" w14:anchorId="4DA4F384">
-          <v:shape id="_x0000_i1040" type="#_x0000_t75" style="width:78.9pt;height:17.3pt" o:ole="">
+          <v:shape id="_x0000_i1040" type="#_x0000_t75" style="width:78.95pt;height:17.7pt" o:ole="">
             <v:imagedata r:id="rId35" o:title=""/>
           </v:shape>
-          <o:OLEObject Type="Embed" ProgID="Equation.DSMT4" ShapeID="_x0000_i1040" DrawAspect="Content" ObjectID="_1630758936" r:id="rId36"/>
+          <o:OLEObject Type="Embed" ProgID="Equation.DSMT4" ShapeID="_x0000_i1040" DrawAspect="Content" ObjectID="_1630788033" r:id="rId36"/>
         </w:object>
       </w:r>
       <w:r>
@@ -765,10 +757,10 @@
           <w:position w:val="-4"/>
         </w:rPr>
         <w:object w:dxaOrig="139" w:dyaOrig="260" w14:anchorId="2A1B09B6">
-          <v:shape id="_x0000_i1041" type="#_x0000_t75" style="width:6.9pt;height:13.25pt" o:ole="">
+          <v:shape id="_x0000_i1041" type="#_x0000_t75" style="width:6.95pt;height:13.1pt" o:ole="">
             <v:imagedata r:id="rId37" o:title=""/>
           </v:shape>
-          <o:OLEObject Type="Embed" ProgID="Equation.DSMT4" ShapeID="_x0000_i1041" DrawAspect="Content" ObjectID="_1630758937" r:id="rId38"/>
+          <o:OLEObject Type="Embed" ProgID="Equation.DSMT4" ShapeID="_x0000_i1041" DrawAspect="Content" ObjectID="_1630788034" r:id="rId38"/>
         </w:object>
       </w:r>
       <w:r>
@@ -779,10 +771,10 @@
           <w:position w:val="-4"/>
         </w:rPr>
         <w:object w:dxaOrig="220" w:dyaOrig="240" w14:anchorId="390FF710">
-          <v:shape id="_x0000_i1042" type="#_x0000_t75" style="width:9.8pt;height:12.1pt" o:ole="">
+          <v:shape id="_x0000_i1042" type="#_x0000_t75" style="width:10pt;height:11.95pt" o:ole="">
             <v:imagedata r:id="rId39" o:title=""/>
           </v:shape>
-          <o:OLEObject Type="Embed" ProgID="Equation.DSMT4" ShapeID="_x0000_i1042" DrawAspect="Content" ObjectID="_1630758938" r:id="rId40"/>
+          <o:OLEObject Type="Embed" ProgID="Equation.DSMT4" ShapeID="_x0000_i1042" DrawAspect="Content" ObjectID="_1630788035" r:id="rId40"/>
         </w:object>
       </w:r>
       <w:r>
@@ -793,10 +785,10 @@
           <w:position w:val="-12"/>
         </w:rPr>
         <w:object w:dxaOrig="279" w:dyaOrig="360" w14:anchorId="7C95D403">
-          <v:shape id="_x0000_i1043" type="#_x0000_t75" style="width:13.8pt;height:17.3pt" o:ole="">
+          <v:shape id="_x0000_i1043" type="#_x0000_t75" style="width:13.85pt;height:17.7pt" o:ole="">
             <v:imagedata r:id="rId41" o:title=""/>
           </v:shape>
-          <o:OLEObject Type="Embed" ProgID="Equation.DSMT4" ShapeID="_x0000_i1043" DrawAspect="Content" ObjectID="_1630758939" r:id="rId42"/>
+          <o:OLEObject Type="Embed" ProgID="Equation.DSMT4" ShapeID="_x0000_i1043" DrawAspect="Content" ObjectID="_1630788036" r:id="rId42"/>
         </w:object>
       </w:r>
       <w:r>
@@ -887,10 +879,10 @@
           <w:position w:val="-10"/>
         </w:rPr>
         <w:object w:dxaOrig="200" w:dyaOrig="300" w14:anchorId="3C2FB161">
-          <v:shape id="_x0000_i1044" type="#_x0000_t75" style="width:9.2pt;height:15pt" o:ole="">
+          <v:shape id="_x0000_i1044" type="#_x0000_t75" style="width:9.25pt;height:15pt" o:ole="">
             <v:imagedata r:id="rId43" o:title=""/>
           </v:shape>
-          <o:OLEObject Type="Embed" ProgID="Equation.DSMT4" ShapeID="_x0000_i1044" DrawAspect="Content" ObjectID="_1630758940" r:id="rId44"/>
+          <o:OLEObject Type="Embed" ProgID="Equation.DSMT4" ShapeID="_x0000_i1044" DrawAspect="Content" ObjectID="_1630788037" r:id="rId44"/>
         </w:object>
       </w:r>
       <w:r>
@@ -904,10 +896,10 @@
           <w:position w:val="-12"/>
         </w:rPr>
         <w:object w:dxaOrig="279" w:dyaOrig="360" w14:anchorId="197D30E8">
-          <v:shape id="_x0000_i1045" type="#_x0000_t75" style="width:13.8pt;height:17.3pt" o:ole="">
+          <v:shape id="_x0000_i1045" type="#_x0000_t75" style="width:13.85pt;height:17.7pt" o:ole="">
             <v:imagedata r:id="rId45" o:title=""/>
           </v:shape>
-          <o:OLEObject Type="Embed" ProgID="Equation.DSMT4" ShapeID="_x0000_i1045" DrawAspect="Content" ObjectID="_1630758941" r:id="rId46"/>
+          <o:OLEObject Type="Embed" ProgID="Equation.DSMT4" ShapeID="_x0000_i1045" DrawAspect="Content" ObjectID="_1630788038" r:id="rId46"/>
         </w:object>
       </w:r>
       <w:r>
@@ -918,10 +910,10 @@
           <w:position w:val="-4"/>
         </w:rPr>
         <w:object w:dxaOrig="220" w:dyaOrig="240" w14:anchorId="51FFF91F">
-          <v:shape id="_x0000_i1046" type="#_x0000_t75" style="width:9.8pt;height:12.1pt" o:ole="">
+          <v:shape id="_x0000_i1046" type="#_x0000_t75" style="width:10pt;height:11.95pt" o:ole="">
             <v:imagedata r:id="rId39" o:title=""/>
           </v:shape>
-          <o:OLEObject Type="Embed" ProgID="Equation.DSMT4" ShapeID="_x0000_i1046" DrawAspect="Content" ObjectID="_1630758942" r:id="rId47"/>
+          <o:OLEObject Type="Embed" ProgID="Equation.DSMT4" ShapeID="_x0000_i1046" DrawAspect="Content" ObjectID="_1630788039" r:id="rId47"/>
         </w:object>
       </w:r>
       <w:r>
@@ -934,6 +926,9 @@
         <w:t xml:space="preserve"> tip the</w:t>
       </w:r>
       <w:r>
+        <w:t>,</w:t>
+      </w:r>
+      <w:r>
         <w:t xml:space="preserve"> contribution to the contour integral</w:t>
       </w:r>
       <w:r>
@@ -944,10 +939,10 @@
           <w:position w:val="-12"/>
         </w:rPr>
         <w:object w:dxaOrig="780" w:dyaOrig="360" w14:anchorId="0E8F2AF6">
-          <v:shape id="_x0000_i1047" type="#_x0000_t75" style="width:39.75pt;height:17.3pt" o:ole="">
+          <v:shape id="_x0000_i1047" type="#_x0000_t75" style="width:39.65pt;height:17.7pt" o:ole="">
             <v:imagedata r:id="rId48" o:title=""/>
           </v:shape>
-          <o:OLEObject Type="Embed" ProgID="Equation.DSMT4" ShapeID="_x0000_i1047" DrawAspect="Content" ObjectID="_1630758943" r:id="rId49"/>
+          <o:OLEObject Type="Embed" ProgID="Equation.DSMT4" ShapeID="_x0000_i1047" DrawAspect="Content" ObjectID="_1630788040" r:id="rId49"/>
         </w:object>
       </w:r>
       <w:r>
@@ -1120,10 +1115,10 @@
           <w:position w:val="-144"/>
         </w:rPr>
         <w:object w:dxaOrig="5820" w:dyaOrig="3900" w14:anchorId="0B9620DB">
-          <v:shape id="_x0000_i1048" type="#_x0000_t75" style="width:292.05pt;height:194.7pt" o:ole="">
+          <v:shape id="_x0000_i1048" type="#_x0000_t75" style="width:291.85pt;height:194.45pt" o:ole="">
             <v:imagedata r:id="rId51" o:title=""/>
           </v:shape>
-          <o:OLEObject Type="Embed" ProgID="Equation.DSMT4" ShapeID="_x0000_i1048" DrawAspect="Content" ObjectID="_1630758944" r:id="rId52"/>
+          <o:OLEObject Type="Embed" ProgID="Equation.DSMT4" ShapeID="_x0000_i1048" DrawAspect="Content" ObjectID="_1630788041" r:id="rId52"/>
         </w:object>
       </w:r>
       <w:r>
@@ -1257,10 +1252,10 @@
           <w:position w:val="-18"/>
         </w:rPr>
         <w:object w:dxaOrig="2840" w:dyaOrig="460" w14:anchorId="5B26C715">
-          <v:shape id="_x0000_i1049" type="#_x0000_t75" style="width:142.25pt;height:23.05pt" o:ole="">
+          <v:shape id="_x0000_i1049" type="#_x0000_t75" style="width:142.05pt;height:23.1pt" o:ole="">
             <v:imagedata r:id="rId53" o:title=""/>
           </v:shape>
-          <o:OLEObject Type="Embed" ProgID="Equation.DSMT4" ShapeID="_x0000_i1049" DrawAspect="Content" ObjectID="_1630758945" r:id="rId54"/>
+          <o:OLEObject Type="Embed" ProgID="Equation.DSMT4" ShapeID="_x0000_i1049" DrawAspect="Content" ObjectID="_1630788042" r:id="rId54"/>
         </w:object>
       </w:r>
       <w:r>
@@ -1409,10 +1404,10 @@
           <w:position w:val="-6"/>
         </w:rPr>
         <w:object w:dxaOrig="220" w:dyaOrig="279" w14:anchorId="40B6F234">
-          <v:shape id="_x0000_i1050" type="#_x0000_t75" style="width:11.5pt;height:13.8pt" o:ole="">
+          <v:shape id="_x0000_i1050" type="#_x0000_t75" style="width:11.15pt;height:13.85pt" o:ole="">
             <v:imagedata r:id="rId55" o:title=""/>
           </v:shape>
-          <o:OLEObject Type="Embed" ProgID="Equation.DSMT4" ShapeID="_x0000_i1050" DrawAspect="Content" ObjectID="_1630758946" r:id="rId56"/>
+          <o:OLEObject Type="Embed" ProgID="Equation.DSMT4" ShapeID="_x0000_i1050" DrawAspect="Content" ObjectID="_1630788043" r:id="rId56"/>
         </w:object>
       </w:r>
       <w:r>
@@ -1441,10 +1436,10 @@
           <w:position w:val="-20"/>
         </w:rPr>
         <w:object w:dxaOrig="3280" w:dyaOrig="480" w14:anchorId="684CE3EB">
-          <v:shape id="_x0000_i1051" type="#_x0000_t75" style="width:164.15pt;height:24.2pt" o:ole="">
+          <v:shape id="_x0000_i1051" type="#_x0000_t75" style="width:164pt;height:24.25pt" o:ole="">
             <v:imagedata r:id="rId57" o:title=""/>
           </v:shape>
-          <o:OLEObject Type="Embed" ProgID="Equation.DSMT4" ShapeID="_x0000_i1051" DrawAspect="Content" ObjectID="_1630758947" r:id="rId58"/>
+          <o:OLEObject Type="Embed" ProgID="Equation.DSMT4" ShapeID="_x0000_i1051" DrawAspect="Content" ObjectID="_1630788044" r:id="rId58"/>
         </w:object>
       </w:r>
       <w:r>
@@ -1604,10 +1599,10 @@
           <w:position w:val="-14"/>
         </w:rPr>
         <w:object w:dxaOrig="540" w:dyaOrig="400" w14:anchorId="012E00D4">
-          <v:shape id="_x0000_i1052" type="#_x0000_t75" style="width:27.05pt;height:20.15pt" o:ole="">
+          <v:shape id="_x0000_i1052" type="#_x0000_t75" style="width:26.95pt;height:20pt" o:ole="">
             <v:imagedata r:id="rId60" o:title=""/>
           </v:shape>
-          <o:OLEObject Type="Embed" ProgID="Equation.DSMT4" ShapeID="_x0000_i1052" DrawAspect="Content" ObjectID="_1630758948" r:id="rId61"/>
+          <o:OLEObject Type="Embed" ProgID="Equation.DSMT4" ShapeID="_x0000_i1052" DrawAspect="Content" ObjectID="_1630788045" r:id="rId61"/>
         </w:object>
       </w:r>
       <w:r>
@@ -1782,10 +1777,10 @@
           <w:position w:val="-20"/>
         </w:rPr>
         <w:object w:dxaOrig="4860" w:dyaOrig="480" w14:anchorId="128049BF">
-          <v:shape id="_x0000_i1053" type="#_x0000_t75" style="width:243.05pt;height:24.2pt" o:ole="">
+          <v:shape id="_x0000_i1053" type="#_x0000_t75" style="width:242.95pt;height:24.25pt" o:ole="">
             <v:imagedata r:id="rId62" o:title=""/>
           </v:shape>
-          <o:OLEObject Type="Embed" ProgID="Equation.DSMT4" ShapeID="_x0000_i1053" DrawAspect="Content" ObjectID="_1630758949" r:id="rId63"/>
+          <o:OLEObject Type="Embed" ProgID="Equation.DSMT4" ShapeID="_x0000_i1053" DrawAspect="Content" ObjectID="_1630788046" r:id="rId63"/>
         </w:object>
       </w:r>
       <w:r>
@@ -1849,10 +1844,10 @@
           <w:position w:val="-12"/>
         </w:rPr>
         <w:object w:dxaOrig="840" w:dyaOrig="360" w14:anchorId="5C902283">
-          <v:shape id="_x0000_i1054" type="#_x0000_t75" style="width:42.05pt;height:17.3pt" o:ole="">
+          <v:shape id="_x0000_i1054" type="#_x0000_t75" style="width:41.95pt;height:17.7pt" o:ole="">
             <v:imagedata r:id="rId64" o:title=""/>
           </v:shape>
-          <o:OLEObject Type="Embed" ProgID="Equation.DSMT4" ShapeID="_x0000_i1054" DrawAspect="Content" ObjectID="_1630758950" r:id="rId65"/>
+          <o:OLEObject Type="Embed" ProgID="Equation.DSMT4" ShapeID="_x0000_i1054" DrawAspect="Content" ObjectID="_1630788047" r:id="rId65"/>
         </w:object>
       </w:r>
       <w:r>
@@ -1863,10 +1858,10 @@
           <w:position w:val="-14"/>
         </w:rPr>
         <w:object w:dxaOrig="540" w:dyaOrig="400" w14:anchorId="072F1F67">
-          <v:shape id="_x0000_i1055" type="#_x0000_t75" style="width:27.05pt;height:20.15pt" o:ole="">
+          <v:shape id="_x0000_i1055" type="#_x0000_t75" style="width:26.95pt;height:20pt" o:ole="">
             <v:imagedata r:id="rId66" o:title=""/>
           </v:shape>
-          <o:OLEObject Type="Embed" ProgID="Equation.DSMT4" ShapeID="_x0000_i1055" DrawAspect="Content" ObjectID="_1630758951" r:id="rId67"/>
+          <o:OLEObject Type="Embed" ProgID="Equation.DSMT4" ShapeID="_x0000_i1055" DrawAspect="Content" ObjectID="_1630788048" r:id="rId67"/>
         </w:object>
       </w:r>
       <w:r>
@@ -1877,10 +1872,10 @@
           <w:position w:val="-12"/>
         </w:rPr>
         <w:object w:dxaOrig="260" w:dyaOrig="360" w14:anchorId="6653CC84">
-          <v:shape id="_x0000_i1056" type="#_x0000_t75" style="width:13.25pt;height:17.3pt" o:ole="">
+          <v:shape id="_x0000_i1056" type="#_x0000_t75" style="width:13.1pt;height:17.7pt" o:ole="">
             <v:imagedata r:id="rId68" o:title=""/>
           </v:shape>
-          <o:OLEObject Type="Embed" ProgID="Equation.DSMT4" ShapeID="_x0000_i1056" DrawAspect="Content" ObjectID="_1630758952" r:id="rId69"/>
+          <o:OLEObject Type="Embed" ProgID="Equation.DSMT4" ShapeID="_x0000_i1056" DrawAspect="Content" ObjectID="_1630788049" r:id="rId69"/>
         </w:object>
       </w:r>
       <w:r>
@@ -1891,10 +1886,10 @@
           <w:position w:val="-6"/>
         </w:rPr>
         <w:object w:dxaOrig="180" w:dyaOrig="220" w14:anchorId="5FBBADE0">
-          <v:shape id="_x0000_i1057" type="#_x0000_t75" style="width:9.2pt;height:11.5pt" o:ole="">
+          <v:shape id="_x0000_i1057" type="#_x0000_t75" style="width:9.25pt;height:11.15pt" o:ole="">
             <v:imagedata r:id="rId70" o:title=""/>
           </v:shape>
-          <o:OLEObject Type="Embed" ProgID="Equation.DSMT4" ShapeID="_x0000_i1057" DrawAspect="Content" ObjectID="_1630758953" r:id="rId71"/>
+          <o:OLEObject Type="Embed" ProgID="Equation.DSMT4" ShapeID="_x0000_i1057" DrawAspect="Content" ObjectID="_1630788050" r:id="rId71"/>
         </w:object>
       </w:r>
       <w:r>
@@ -2046,10 +2041,10 @@
           <w:position w:val="-14"/>
         </w:rPr>
         <w:object w:dxaOrig="2140" w:dyaOrig="400" w14:anchorId="4EFF3718">
-          <v:shape id="_x0000_i1058" type="#_x0000_t75" style="width:107.15pt;height:20.15pt" o:ole="">
+          <v:shape id="_x0000_i1058" type="#_x0000_t75" style="width:107.05pt;height:20pt" o:ole="">
             <v:imagedata r:id="rId73" o:title=""/>
           </v:shape>
-          <o:OLEObject Type="Embed" ProgID="Equation.DSMT4" ShapeID="_x0000_i1058" DrawAspect="Content" ObjectID="_1630758954" r:id="rId74"/>
+          <o:OLEObject Type="Embed" ProgID="Equation.DSMT4" ShapeID="_x0000_i1058" DrawAspect="Content" ObjectID="_1630788051" r:id="rId74"/>
         </w:object>
       </w:r>
       <w:r>
@@ -2114,10 +2109,10 @@
           <w:position w:val="-6"/>
         </w:rPr>
         <w:object w:dxaOrig="340" w:dyaOrig="279" w14:anchorId="2A3E9899">
-          <v:shape id="_x0000_i1059" type="#_x0000_t75" style="width:17.3pt;height:13.8pt" o:ole="">
+          <v:shape id="_x0000_i1059" type="#_x0000_t75" style="width:17.7pt;height:13.85pt" o:ole="">
             <v:imagedata r:id="rId75" o:title=""/>
           </v:shape>
-          <o:OLEObject Type="Embed" ProgID="Equation.DSMT4" ShapeID="_x0000_i1059" DrawAspect="Content" ObjectID="_1630758955" r:id="rId76"/>
+          <o:OLEObject Type="Embed" ProgID="Equation.DSMT4" ShapeID="_x0000_i1059" DrawAspect="Content" ObjectID="_1630788052" r:id="rId76"/>
         </w:object>
       </w:r>
       <w:r>
@@ -2128,10 +2123,10 @@
           <w:position w:val="-14"/>
         </w:rPr>
         <w:object w:dxaOrig="560" w:dyaOrig="400" w14:anchorId="0E6CA31A">
-          <v:shape id="_x0000_i1060" type="#_x0000_t75" style="width:28.2pt;height:20.15pt" o:ole="">
+          <v:shape id="_x0000_i1060" type="#_x0000_t75" style="width:28.1pt;height:20pt" o:ole="">
             <v:imagedata r:id="rId77" o:title=""/>
           </v:shape>
-          <o:OLEObject Type="Embed" ProgID="Equation.DSMT4" ShapeID="_x0000_i1060" DrawAspect="Content" ObjectID="_1630758956" r:id="rId78"/>
+          <o:OLEObject Type="Embed" ProgID="Equation.DSMT4" ShapeID="_x0000_i1060" DrawAspect="Content" ObjectID="_1630788053" r:id="rId78"/>
         </w:object>
       </w:r>
       <w:r>
@@ -2142,10 +2137,10 @@
           <w:position w:val="-14"/>
         </w:rPr>
         <w:object w:dxaOrig="600" w:dyaOrig="400" w14:anchorId="10ADD815">
-          <v:shape id="_x0000_i1061" type="#_x0000_t75" style="width:29.95pt;height:20.15pt" o:ole="">
+          <v:shape id="_x0000_i1061" type="#_x0000_t75" style="width:30.05pt;height:20pt" o:ole="">
             <v:imagedata r:id="rId79" o:title=""/>
           </v:shape>
-          <o:OLEObject Type="Embed" ProgID="Equation.DSMT4" ShapeID="_x0000_i1061" DrawAspect="Content" ObjectID="_1630758957" r:id="rId80"/>
+          <o:OLEObject Type="Embed" ProgID="Equation.DSMT4" ShapeID="_x0000_i1061" DrawAspect="Content" ObjectID="_1630788054" r:id="rId80"/>
         </w:object>
       </w:r>
       <w:r>
@@ -2227,10 +2222,10 @@
           <w:position w:val="-34"/>
         </w:rPr>
         <w:object w:dxaOrig="5260" w:dyaOrig="620" w14:anchorId="7F65DF05">
-          <v:shape id="_x0000_i1062" type="#_x0000_t75" style="width:263.25pt;height:30.55pt" o:ole="">
+          <v:shape id="_x0000_i1062" type="#_x0000_t75" style="width:262.95pt;height:30.8pt" o:ole="">
             <v:imagedata r:id="rId81" o:title=""/>
           </v:shape>
-          <o:OLEObject Type="Embed" ProgID="Equation.DSMT4" ShapeID="_x0000_i1062" DrawAspect="Content" ObjectID="_1630758958" r:id="rId82"/>
+          <o:OLEObject Type="Embed" ProgID="Equation.DSMT4" ShapeID="_x0000_i1062" DrawAspect="Content" ObjectID="_1630788055" r:id="rId82"/>
         </w:object>
       </w:r>
       <w:r>
@@ -2299,10 +2294,10 @@
           <w:position w:val="-6"/>
         </w:rPr>
         <w:object w:dxaOrig="240" w:dyaOrig="320" w14:anchorId="31BCC8C2">
-          <v:shape id="_x0000_i1063" type="#_x0000_t75" style="width:12.1pt;height:16.15pt" o:ole="">
+          <v:shape id="_x0000_i1063" type="#_x0000_t75" style="width:11.95pt;height:16.15pt" o:ole="">
             <v:imagedata r:id="rId83" o:title=""/>
           </v:shape>
-          <o:OLEObject Type="Embed" ProgID="Equation.DSMT4" ShapeID="_x0000_i1063" DrawAspect="Content" ObjectID="_1630758959" r:id="rId84"/>
+          <o:OLEObject Type="Embed" ProgID="Equation.DSMT4" ShapeID="_x0000_i1063" DrawAspect="Content" ObjectID="_1630788056" r:id="rId84"/>
         </w:object>
       </w:r>
       <w:r>
@@ -2313,10 +2308,10 @@
           <w:position w:val="-12"/>
         </w:rPr>
         <w:object w:dxaOrig="300" w:dyaOrig="360" w14:anchorId="55A33CAB">
-          <v:shape id="_x0000_i1064" type="#_x0000_t75" style="width:15pt;height:17.3pt" o:ole="">
+          <v:shape id="_x0000_i1064" type="#_x0000_t75" style="width:15pt;height:17.7pt" o:ole="">
             <v:imagedata r:id="rId85" o:title=""/>
           </v:shape>
-          <o:OLEObject Type="Embed" ProgID="Equation.DSMT4" ShapeID="_x0000_i1064" DrawAspect="Content" ObjectID="_1630758960" r:id="rId86"/>
+          <o:OLEObject Type="Embed" ProgID="Equation.DSMT4" ShapeID="_x0000_i1064" DrawAspect="Content" ObjectID="_1630788057" r:id="rId86"/>
         </w:object>
       </w:r>
       <w:r>
@@ -2327,10 +2322,10 @@
           <w:position w:val="-14"/>
         </w:rPr>
         <w:object w:dxaOrig="600" w:dyaOrig="400" w14:anchorId="05D82B64">
-          <v:shape id="_x0000_i1065" type="#_x0000_t75" style="width:29.95pt;height:20.15pt" o:ole="">
+          <v:shape id="_x0000_i1065" type="#_x0000_t75" style="width:30.05pt;height:20pt" o:ole="">
             <v:imagedata r:id="rId87" o:title=""/>
           </v:shape>
-          <o:OLEObject Type="Embed" ProgID="Equation.DSMT4" ShapeID="_x0000_i1065" DrawAspect="Content" ObjectID="_1630758961" r:id="rId88"/>
+          <o:OLEObject Type="Embed" ProgID="Equation.DSMT4" ShapeID="_x0000_i1065" DrawAspect="Content" ObjectID="_1630788058" r:id="rId88"/>
         </w:object>
       </w:r>
       <w:r>
@@ -2406,10 +2401,10 @@
           <w:position w:val="-34"/>
         </w:rPr>
         <w:object w:dxaOrig="5480" w:dyaOrig="660" w14:anchorId="6B9D19A6">
-          <v:shape id="_x0000_i1066" type="#_x0000_t75" style="width:274.2pt;height:32.25pt" o:ole="">
+          <v:shape id="_x0000_i1066" type="#_x0000_t75" style="width:274.15pt;height:32.75pt" o:ole="">
             <v:imagedata r:id="rId89" o:title=""/>
           </v:shape>
-          <o:OLEObject Type="Embed" ProgID="Equation.DSMT4" ShapeID="_x0000_i1066" DrawAspect="Content" ObjectID="_1630758962" r:id="rId90"/>
+          <o:OLEObject Type="Embed" ProgID="Equation.DSMT4" ShapeID="_x0000_i1066" DrawAspect="Content" ObjectID="_1630788059" r:id="rId90"/>
         </w:object>
       </w:r>
       <w:r>
@@ -2477,10 +2472,10 @@
           <w:position w:val="-12"/>
         </w:rPr>
         <w:object w:dxaOrig="260" w:dyaOrig="360" w14:anchorId="02F7C0AF">
-          <v:shape id="_x0000_i1067" type="#_x0000_t75" style="width:13.25pt;height:17.3pt" o:ole="">
+          <v:shape id="_x0000_i1067" type="#_x0000_t75" style="width:13.1pt;height:17.7pt" o:ole="">
             <v:imagedata r:id="rId91" o:title=""/>
           </v:shape>
-          <o:OLEObject Type="Embed" ProgID="Equation.DSMT4" ShapeID="_x0000_i1067" DrawAspect="Content" ObjectID="_1630758963" r:id="rId92"/>
+          <o:OLEObject Type="Embed" ProgID="Equation.DSMT4" ShapeID="_x0000_i1067" DrawAspect="Content" ObjectID="_1630788060" r:id="rId92"/>
         </w:object>
       </w:r>
       <w:r>
@@ -2514,10 +2509,10 @@
           <w:position w:val="-34"/>
         </w:rPr>
         <w:object w:dxaOrig="3640" w:dyaOrig="620" w14:anchorId="3C1B2DA1">
-          <v:shape id="_x0000_i1068" type="#_x0000_t75" style="width:182pt;height:30.55pt" o:ole="">
+          <v:shape id="_x0000_i1068" type="#_x0000_t75" style="width:182.1pt;height:30.8pt" o:ole="">
             <v:imagedata r:id="rId93" o:title=""/>
           </v:shape>
-          <o:OLEObject Type="Embed" ProgID="Equation.DSMT4" ShapeID="_x0000_i1068" DrawAspect="Content" ObjectID="_1630758964" r:id="rId94"/>
+          <o:OLEObject Type="Embed" ProgID="Equation.DSMT4" ShapeID="_x0000_i1068" DrawAspect="Content" ObjectID="_1630788061" r:id="rId94"/>
         </w:object>
       </w:r>
       <w:r>
@@ -2592,10 +2587,10 @@
           <w:position w:val="-12"/>
         </w:rPr>
         <w:object w:dxaOrig="260" w:dyaOrig="360" w14:anchorId="39361D6A">
-          <v:shape id="_x0000_i1069" type="#_x0000_t75" style="width:13.25pt;height:17.3pt" o:ole="">
+          <v:shape id="_x0000_i1069" type="#_x0000_t75" style="width:13.1pt;height:17.7pt" o:ole="">
             <v:imagedata r:id="rId95" o:title=""/>
           </v:shape>
-          <o:OLEObject Type="Embed" ProgID="Equation.DSMT4" ShapeID="_x0000_i1069" DrawAspect="Content" ObjectID="_1630758965" r:id="rId96"/>
+          <o:OLEObject Type="Embed" ProgID="Equation.DSMT4" ShapeID="_x0000_i1069" DrawAspect="Content" ObjectID="_1630788062" r:id="rId96"/>
         </w:object>
       </w:r>
       <w:r>
@@ -2612,10 +2607,10 @@
           <w:position w:val="-6"/>
         </w:rPr>
         <w:object w:dxaOrig="240" w:dyaOrig="279" w14:anchorId="0B4D4CAF">
-          <v:shape id="_x0000_i1070" type="#_x0000_t75" style="width:12.1pt;height:13.8pt" o:ole="">
+          <v:shape id="_x0000_i1070" type="#_x0000_t75" style="width:11.95pt;height:13.85pt" o:ole="">
             <v:imagedata r:id="rId97" o:title=""/>
           </v:shape>
-          <o:OLEObject Type="Embed" ProgID="Equation.DSMT4" ShapeID="_x0000_i1070" DrawAspect="Content" ObjectID="_1630758966" r:id="rId98"/>
+          <o:OLEObject Type="Embed" ProgID="Equation.DSMT4" ShapeID="_x0000_i1070" DrawAspect="Content" ObjectID="_1630788063" r:id="rId98"/>
         </w:object>
       </w:r>
       <w:r>
@@ -2632,10 +2627,10 @@
           <w:position w:val="-12"/>
         </w:rPr>
         <w:object w:dxaOrig="220" w:dyaOrig="360" w14:anchorId="3542B120">
-          <v:shape id="_x0000_i1071" type="#_x0000_t75" style="width:11.5pt;height:17.3pt" o:ole="">
+          <v:shape id="_x0000_i1071" type="#_x0000_t75" style="width:11.15pt;height:17.7pt" o:ole="">
             <v:imagedata r:id="rId99" o:title=""/>
           </v:shape>
-          <o:OLEObject Type="Embed" ProgID="Equation.DSMT4" ShapeID="_x0000_i1071" DrawAspect="Content" ObjectID="_1630758967" r:id="rId100"/>
+          <o:OLEObject Type="Embed" ProgID="Equation.DSMT4" ShapeID="_x0000_i1071" DrawAspect="Content" ObjectID="_1630788064" r:id="rId100"/>
         </w:object>
       </w:r>
       <w:r>
@@ -2646,10 +2641,10 @@
           <w:position w:val="-12"/>
         </w:rPr>
         <w:object w:dxaOrig="260" w:dyaOrig="360" w14:anchorId="73D62911">
-          <v:shape id="_x0000_i1072" type="#_x0000_t75" style="width:13.25pt;height:17.3pt" o:ole="">
+          <v:shape id="_x0000_i1072" type="#_x0000_t75" style="width:13.1pt;height:17.7pt" o:ole="">
             <v:imagedata r:id="rId91" o:title=""/>
           </v:shape>
-          <o:OLEObject Type="Embed" ProgID="Equation.DSMT4" ShapeID="_x0000_i1072" DrawAspect="Content" ObjectID="_1630758968" r:id="rId101"/>
+          <o:OLEObject Type="Embed" ProgID="Equation.DSMT4" ShapeID="_x0000_i1072" DrawAspect="Content" ObjectID="_1630788065" r:id="rId101"/>
         </w:object>
       </w:r>
       <w:r>
@@ -2660,10 +2655,10 @@
           <w:position w:val="-12"/>
         </w:rPr>
         <w:object w:dxaOrig="920" w:dyaOrig="360" w14:anchorId="4CC7A409">
-          <v:shape id="_x0000_i1073" type="#_x0000_t75" style="width:45.5pt;height:17.3pt" o:ole="">
+          <v:shape id="_x0000_i1073" type="#_x0000_t75" style="width:45.8pt;height:17.7pt" o:ole="">
             <v:imagedata r:id="rId102" o:title=""/>
           </v:shape>
-          <o:OLEObject Type="Embed" ProgID="Equation.DSMT4" ShapeID="_x0000_i1073" DrawAspect="Content" ObjectID="_1630758969" r:id="rId103"/>
+          <o:OLEObject Type="Embed" ProgID="Equation.DSMT4" ShapeID="_x0000_i1073" DrawAspect="Content" ObjectID="_1630788066" r:id="rId103"/>
         </w:object>
       </w:r>
       <w:r>
@@ -2748,10 +2743,10 @@
           <w:position w:val="-32"/>
         </w:rPr>
         <w:object w:dxaOrig="2799" w:dyaOrig="600" w14:anchorId="545A1B1B">
-          <v:shape id="_x0000_i1074" type="#_x0000_t75" style="width:139.95pt;height:29.95pt" o:ole="">
+          <v:shape id="_x0000_i1074" type="#_x0000_t75" style="width:140.15pt;height:30.05pt" o:ole="">
             <v:imagedata r:id="rId104" o:title=""/>
           </v:shape>
-          <o:OLEObject Type="Embed" ProgID="Equation.DSMT4" ShapeID="_x0000_i1074" DrawAspect="Content" ObjectID="_1630758970" r:id="rId105"/>
+          <o:OLEObject Type="Embed" ProgID="Equation.DSMT4" ShapeID="_x0000_i1074" DrawAspect="Content" ObjectID="_1630788067" r:id="rId105"/>
         </w:object>
       </w:r>
       <w:r>
@@ -2896,10 +2891,10 @@
           <w:position w:val="-32"/>
         </w:rPr>
         <w:object w:dxaOrig="2720" w:dyaOrig="600" w14:anchorId="569A3C0D">
-          <v:shape id="_x0000_i1075" type="#_x0000_t75" style="width:135.95pt;height:29.95pt" o:ole="">
+          <v:shape id="_x0000_i1075" type="#_x0000_t75" style="width:135.9pt;height:30.05pt" o:ole="">
             <v:imagedata r:id="rId107" o:title=""/>
           </v:shape>
-          <o:OLEObject Type="Embed" ProgID="Equation.DSMT4" ShapeID="_x0000_i1075" DrawAspect="Content" ObjectID="_1630758971" r:id="rId108"/>
+          <o:OLEObject Type="Embed" ProgID="Equation.DSMT4" ShapeID="_x0000_i1075" DrawAspect="Content" ObjectID="_1630788068" r:id="rId108"/>
         </w:object>
       </w:r>
       <w:r>
@@ -2968,10 +2963,10 @@
           <w:position w:val="-6"/>
         </w:rPr>
         <w:object w:dxaOrig="240" w:dyaOrig="320" w14:anchorId="49191FED">
-          <v:shape id="_x0000_i1076" type="#_x0000_t75" style="width:12.1pt;height:16.15pt" o:ole="">
+          <v:shape id="_x0000_i1076" type="#_x0000_t75" style="width:11.95pt;height:16.15pt" o:ole="">
             <v:imagedata r:id="rId109" o:title=""/>
           </v:shape>
-          <o:OLEObject Type="Embed" ProgID="Equation.DSMT4" ShapeID="_x0000_i1076" DrawAspect="Content" ObjectID="_1630758972" r:id="rId110"/>
+          <o:OLEObject Type="Embed" ProgID="Equation.DSMT4" ShapeID="_x0000_i1076" DrawAspect="Content" ObjectID="_1630788069" r:id="rId110"/>
         </w:object>
       </w:r>
       <w:r>
@@ -2982,10 +2977,10 @@
           <w:position w:val="-14"/>
         </w:rPr>
         <w:object w:dxaOrig="540" w:dyaOrig="400" w14:anchorId="62017512">
-          <v:shape id="_x0000_i1077" type="#_x0000_t75" style="width:27.05pt;height:20.15pt" o:ole="">
+          <v:shape id="_x0000_i1077" type="#_x0000_t75" style="width:26.95pt;height:20pt" o:ole="">
             <v:imagedata r:id="rId111" o:title=""/>
           </v:shape>
-          <o:OLEObject Type="Embed" ProgID="Equation.DSMT4" ShapeID="_x0000_i1077" DrawAspect="Content" ObjectID="_1630758973" r:id="rId112"/>
+          <o:OLEObject Type="Embed" ProgID="Equation.DSMT4" ShapeID="_x0000_i1077" DrawAspect="Content" ObjectID="_1630788070" r:id="rId112"/>
         </w:object>
       </w:r>
       <w:r>
@@ -2996,10 +2991,10 @@
           <w:position w:val="-14"/>
         </w:rPr>
         <w:object w:dxaOrig="540" w:dyaOrig="400" w14:anchorId="0E8E95EF">
-          <v:shape id="_x0000_i1078" type="#_x0000_t75" style="width:27.05pt;height:20.15pt" o:ole="">
+          <v:shape id="_x0000_i1078" type="#_x0000_t75" style="width:26.95pt;height:20pt" o:ole="">
             <v:imagedata r:id="rId111" o:title=""/>
           </v:shape>
-          <o:OLEObject Type="Embed" ProgID="Equation.DSMT4" ShapeID="_x0000_i1078" DrawAspect="Content" ObjectID="_1630758974" r:id="rId113"/>
+          <o:OLEObject Type="Embed" ProgID="Equation.DSMT4" ShapeID="_x0000_i1078" DrawAspect="Content" ObjectID="_1630788071" r:id="rId113"/>
         </w:object>
       </w:r>
       <w:r>
@@ -3016,10 +3011,10 @@
           <w:position w:val="-12"/>
         </w:rPr>
         <w:object w:dxaOrig="300" w:dyaOrig="360" w14:anchorId="4D08CE05">
-          <v:shape id="_x0000_i1079" type="#_x0000_t75" style="width:15pt;height:17.3pt" o:ole="">
+          <v:shape id="_x0000_i1079" type="#_x0000_t75" style="width:15pt;height:17.7pt" o:ole="">
             <v:imagedata r:id="rId85" o:title=""/>
           </v:shape>
-          <o:OLEObject Type="Embed" ProgID="Equation.DSMT4" ShapeID="_x0000_i1079" DrawAspect="Content" ObjectID="_1630758975" r:id="rId114"/>
+          <o:OLEObject Type="Embed" ProgID="Equation.DSMT4" ShapeID="_x0000_i1079" DrawAspect="Content" ObjectID="_1630788072" r:id="rId114"/>
         </w:object>
       </w:r>
       <w:r>
@@ -3092,10 +3087,10 @@
           <w:position w:val="-56"/>
         </w:rPr>
         <w:object w:dxaOrig="2340" w:dyaOrig="960" w14:anchorId="58563BAD">
-          <v:shape id="_x0000_i1080" type="#_x0000_t75" style="width:116.95pt;height:47.8pt" o:ole="">
+          <v:shape id="_x0000_i1080" type="#_x0000_t75" style="width:117.05pt;height:47.75pt" o:ole="">
             <v:imagedata r:id="rId115" o:title=""/>
           </v:shape>
-          <o:OLEObject Type="Embed" ProgID="Equation.DSMT4" ShapeID="_x0000_i1080" DrawAspect="Content" ObjectID="_1630758976" r:id="rId116"/>
+          <o:OLEObject Type="Embed" ProgID="Equation.DSMT4" ShapeID="_x0000_i1080" DrawAspect="Content" ObjectID="_1630788073" r:id="rId116"/>
         </w:object>
       </w:r>
       <w:r>
@@ -3167,10 +3162,10 @@
           <w:position w:val="-14"/>
         </w:rPr>
         <w:object w:dxaOrig="360" w:dyaOrig="400" w14:anchorId="0F4BE550">
-          <v:shape id="_x0000_i1081" type="#_x0000_t75" style="width:17.85pt;height:20.15pt" o:ole="">
+          <v:shape id="_x0000_i1081" type="#_x0000_t75" style="width:18.1pt;height:20pt" o:ole="">
             <v:imagedata r:id="rId117" o:title=""/>
           </v:shape>
-          <o:OLEObject Type="Embed" ProgID="Equation.DSMT4" ShapeID="_x0000_i1081" DrawAspect="Content" ObjectID="_1630758977" r:id="rId118"/>
+          <o:OLEObject Type="Embed" ProgID="Equation.DSMT4" ShapeID="_x0000_i1081" DrawAspect="Content" ObjectID="_1630788074" r:id="rId118"/>
         </w:object>
       </w:r>
       <w:r>
@@ -3201,10 +3196,10 @@
           <w:position w:val="-24"/>
         </w:rPr>
         <w:object w:dxaOrig="5480" w:dyaOrig="520" w14:anchorId="49E79AF1">
-          <v:shape id="_x0000_i1082" type="#_x0000_t75" style="width:274.2pt;height:26.5pt" o:ole="">
+          <v:shape id="_x0000_i1082" type="#_x0000_t75" style="width:274.15pt;height:26.2pt" o:ole="">
             <v:imagedata r:id="rId119" o:title=""/>
           </v:shape>
-          <o:OLEObject Type="Embed" ProgID="Equation.DSMT4" ShapeID="_x0000_i1082" DrawAspect="Content" ObjectID="_1630758978" r:id="rId120"/>
+          <o:OLEObject Type="Embed" ProgID="Equation.DSMT4" ShapeID="_x0000_i1082" DrawAspect="Content" ObjectID="_1630788075" r:id="rId120"/>
         </w:object>
       </w:r>
       <w:r>
@@ -3421,11 +3416,11 @@
         <w:rPr>
           <w:position w:val="-36"/>
         </w:rPr>
-        <w:object w:dxaOrig="6440" w:dyaOrig="639" w14:anchorId="3E61AF24">
-          <v:shape id="_x0000_i1170" type="#_x0000_t75" style="width:321.4pt;height:32.25pt" o:ole="">
+        <w:object w:dxaOrig="6340" w:dyaOrig="639" w14:anchorId="3E61AF24">
+          <v:shape id="_x0000_i1188" type="#_x0000_t75" style="width:316.5pt;height:31.95pt" o:ole="">
             <v:imagedata r:id="rId122" o:title=""/>
           </v:shape>
-          <o:OLEObject Type="Embed" ProgID="Equation.DSMT4" ShapeID="_x0000_i1170" DrawAspect="Content" ObjectID="_1630758979" r:id="rId123"/>
+          <o:OLEObject Type="Embed" ProgID="Equation.DSMT4" ShapeID="_x0000_i1188" DrawAspect="Content" ObjectID="_1630788076" r:id="rId123"/>
         </w:object>
       </w:r>
       <w:r>
@@ -3549,10 +3544,10 @@
           <w:position w:val="-14"/>
         </w:rPr>
         <w:object w:dxaOrig="1020" w:dyaOrig="400" w14:anchorId="049D9D7E">
-          <v:shape id="_x0000_i1172" type="#_x0000_t75" style="width:51.25pt;height:19.6pt" o:ole="">
+          <v:shape id="_x0000_i1172" type="#_x0000_t75" style="width:51.6pt;height:19.65pt" o:ole="">
             <v:imagedata r:id="rId124" o:title=""/>
           </v:shape>
-          <o:OLEObject Type="Embed" ProgID="Equation.DSMT4" ShapeID="_x0000_i1172" DrawAspect="Content" ObjectID="_1630758980" r:id="rId125"/>
+          <o:OLEObject Type="Embed" ProgID="Equation.DSMT4" ShapeID="_x0000_i1172" DrawAspect="Content" ObjectID="_1630788077" r:id="rId125"/>
         </w:object>
       </w:r>
       <w:r>
@@ -3562,21 +3557,17 @@
         <w:t>needs to be</w:t>
       </w:r>
       <w:r>
-        <w:t xml:space="preserve"> treated as a surface integral on the interface, </w:t>
-      </w:r>
-      <w:r>
-        <w:rPr>
-          <w:position w:val="-4"/>
-        </w:rPr>
-        <w:object w:dxaOrig="220" w:dyaOrig="240" w14:anchorId="7305DC03">
-          <v:shape id="_x0000_i1085" type="#_x0000_t75" style="width:11.5pt;height:12.1pt" o:ole="">
-            <v:imagedata r:id="rId126" o:title=""/>
-          </v:shape>
-          <o:OLEObject Type="Embed" ProgID="Equation.DSMT4" ShapeID="_x0000_i1085" DrawAspect="Content" ObjectID="_1630758981" r:id="rId127"/>
-        </w:object>
-      </w:r>
-      <w:r>
-        <w:t>, i.e. applying the divergence theorem</w:t>
+        <w:t xml:space="preserve"> treated as a surface integral </w:t>
+      </w:r>
+      <w:r>
+        <w:lastRenderedPageBreak/>
+        <w:t>on the interface</w:t>
+      </w:r>
+      <w:r>
+        <w:t xml:space="preserve"> if the effects of the interface are to be isolated. A</w:t>
+      </w:r>
+      <w:r>
+        <w:t>pplying the divergence theorem</w:t>
       </w:r>
       <w:r>
         <w:t xml:space="preserve"> in the opposite direction gives</w:t>
@@ -3587,7 +3578,6 @@
         <w:pStyle w:val="MTDisplayEquation"/>
       </w:pPr>
       <w:r>
-        <w:lastRenderedPageBreak/>
         <w:tab/>
       </w:r>
       <w:r>
@@ -3595,10 +3585,10 @@
           <w:position w:val="-36"/>
         </w:rPr>
         <w:object w:dxaOrig="5340" w:dyaOrig="639" w14:anchorId="3AE319D2">
-          <v:shape id="_x0000_i1174" type="#_x0000_t75" style="width:267.25pt;height:32.25pt" o:ole="">
-            <v:imagedata r:id="rId128" o:title=""/>
-          </v:shape>
-          <o:OLEObject Type="Embed" ProgID="Equation.DSMT4" ShapeID="_x0000_i1174" DrawAspect="Content" ObjectID="_1630758982" r:id="rId129"/>
+          <v:shape id="_x0000_i1174" type="#_x0000_t75" style="width:266.8pt;height:31.95pt" o:ole="">
+            <v:imagedata r:id="rId126" o:title=""/>
+          </v:shape>
+          <o:OLEObject Type="Embed" ProgID="Equation.DSMT4" ShapeID="_x0000_i1174" DrawAspect="Content" ObjectID="_1630788078" r:id="rId127"/>
         </w:object>
       </w:r>
       <w:r>
@@ -3667,48 +3657,48 @@
           <w:position w:val="-12"/>
         </w:rPr>
         <w:object w:dxaOrig="260" w:dyaOrig="360" w14:anchorId="705DE0CC">
-          <v:shape id="_x0000_i1087" type="#_x0000_t75" style="width:13.25pt;height:17.85pt" o:ole="">
+          <v:shape id="_x0000_i1087" type="#_x0000_t75" style="width:13.1pt;height:18.1pt" o:ole="">
+            <v:imagedata r:id="rId128" o:title=""/>
+          </v:shape>
+          <o:OLEObject Type="Embed" ProgID="Equation.DSMT4" ShapeID="_x0000_i1087" DrawAspect="Content" ObjectID="_1630788079" r:id="rId129"/>
+        </w:object>
+      </w:r>
+      <w:r>
+        <w:t xml:space="preserve">is the </w:t>
+      </w:r>
+      <w:r>
+        <w:t xml:space="preserve">unit </w:t>
+      </w:r>
+      <w:r>
+        <w:t>surface normal which is taken to be positive</w:t>
+      </w:r>
+      <w:r>
+        <w:t xml:space="preserve"> </w:t>
+      </w:r>
+      <w:r>
+        <w:t>in the crack propagation direction, and we drop</w:t>
+      </w:r>
+      <w:r>
+        <w:t xml:space="preserve"> part of</w:t>
+      </w:r>
+      <w:r>
+        <w:t xml:space="preserve"> the function</w:t>
+      </w:r>
+      <w:r>
+        <w:t>al</w:t>
+      </w:r>
+      <w:r>
+        <w:t xml:space="preserve"> dependence on </w:t>
+      </w:r>
+      <w:r>
+        <w:rPr>
+          <w:position w:val="-12"/>
+        </w:rPr>
+        <w:object w:dxaOrig="279" w:dyaOrig="360" w14:anchorId="3FD5D54B">
+          <v:shape id="_x0000_i1166" type="#_x0000_t75" style="width:13.85pt;height:18.1pt" o:ole="">
             <v:imagedata r:id="rId130" o:title=""/>
           </v:shape>
-          <o:OLEObject Type="Embed" ProgID="Equation.DSMT4" ShapeID="_x0000_i1087" DrawAspect="Content" ObjectID="_1630758983" r:id="rId131"/>
-        </w:object>
-      </w:r>
-      <w:r>
-        <w:t xml:space="preserve">is the </w:t>
-      </w:r>
-      <w:r>
-        <w:t xml:space="preserve">unit </w:t>
-      </w:r>
-      <w:r>
-        <w:t>surface normal which is taken to be positive</w:t>
-      </w:r>
-      <w:r>
-        <w:t xml:space="preserve"> </w:t>
-      </w:r>
-      <w:r>
-        <w:t>in the crack propagation direction, and we drop</w:t>
-      </w:r>
-      <w:r>
-        <w:t xml:space="preserve"> part of</w:t>
-      </w:r>
-      <w:r>
-        <w:t xml:space="preserve"> the function</w:t>
-      </w:r>
-      <w:r>
-        <w:t>al</w:t>
-      </w:r>
-      <w:r>
-        <w:t xml:space="preserve"> dependence on </w:t>
-      </w:r>
-      <w:r>
-        <w:rPr>
-          <w:position w:val="-12"/>
-        </w:rPr>
-        <w:object w:dxaOrig="279" w:dyaOrig="360" w14:anchorId="3FD5D54B">
-          <v:shape id="_x0000_i1166" type="#_x0000_t75" style="width:13.8pt;height:17.85pt" o:ole="">
-            <v:imagedata r:id="rId132" o:title=""/>
-          </v:shape>
-          <o:OLEObject Type="Embed" ProgID="Equation.DSMT4" ShapeID="_x0000_i1166" DrawAspect="Content" ObjectID="_1630758984" r:id="rId133"/>
+          <o:OLEObject Type="Embed" ProgID="Equation.DSMT4" ShapeID="_x0000_i1166" DrawAspect="Content" ObjectID="_1630788080" r:id="rId131"/>
         </w:object>
       </w:r>
       <w:r>
@@ -3946,11 +3936,11 @@
         <w:rPr>
           <w:position w:val="-56"/>
         </w:rPr>
-        <w:object w:dxaOrig="2340" w:dyaOrig="960" w14:anchorId="529E56D0">
-          <v:shape id="_x0000_i1089" type="#_x0000_t75" style="width:116.95pt;height:48.4pt" o:ole="">
-            <v:imagedata r:id="rId134" o:title=""/>
-          </v:shape>
-          <o:OLEObject Type="Embed" ProgID="Equation.DSMT4" ShapeID="_x0000_i1089" DrawAspect="Content" ObjectID="_1630758985" r:id="rId135"/>
+        <w:object w:dxaOrig="2340" w:dyaOrig="999" w14:anchorId="529E56D0">
+          <v:shape id="_x0000_i1190" type="#_x0000_t75" style="width:117.05pt;height:50.05pt" o:ole="">
+            <v:imagedata r:id="rId132" o:title=""/>
+          </v:shape>
+          <o:OLEObject Type="Embed" ProgID="Equation.DSMT4" ShapeID="_x0000_i1190" DrawAspect="Content" ObjectID="_1630788081" r:id="rId133"/>
         </w:object>
       </w:r>
       <w:r>
@@ -4066,10 +4056,10 @@
           <w:position w:val="-12"/>
         </w:rPr>
         <w:object w:dxaOrig="260" w:dyaOrig="360" w14:anchorId="01C1F2F2">
-          <v:shape id="_x0000_i1090" type="#_x0000_t75" style="width:13.25pt;height:17.3pt" o:ole="">
-            <v:imagedata r:id="rId136" o:title=""/>
-          </v:shape>
-          <o:OLEObject Type="Embed" ProgID="Equation.DSMT4" ShapeID="_x0000_i1090" DrawAspect="Content" ObjectID="_1630758986" r:id="rId137"/>
+          <v:shape id="_x0000_i1090" type="#_x0000_t75" style="width:13.1pt;height:17.7pt" o:ole="">
+            <v:imagedata r:id="rId134" o:title=""/>
+          </v:shape>
+          <o:OLEObject Type="Embed" ProgID="Equation.DSMT4" ShapeID="_x0000_i1090" DrawAspect="Content" ObjectID="_1630788082" r:id="rId135"/>
         </w:object>
       </w:r>
       <w:r>
@@ -4088,10 +4078,10 @@
           <w:position w:val="-28"/>
         </w:rPr>
         <w:object w:dxaOrig="1260" w:dyaOrig="680" w14:anchorId="0891EA63">
-          <v:shape id="_x0000_i1091" type="#_x0000_t75" style="width:63.35pt;height:34pt" o:ole="">
-            <v:imagedata r:id="rId138" o:title=""/>
-          </v:shape>
-          <o:OLEObject Type="Embed" ProgID="Equation.DSMT4" ShapeID="_x0000_i1091" DrawAspect="Content" ObjectID="_1630758987" r:id="rId139"/>
+          <v:shape id="_x0000_i1091" type="#_x0000_t75" style="width:63.15pt;height:33.9pt" o:ole="">
+            <v:imagedata r:id="rId136" o:title=""/>
+          </v:shape>
+          <o:OLEObject Type="Embed" ProgID="Equation.DSMT4" ShapeID="_x0000_i1091" DrawAspect="Content" ObjectID="_1630788083" r:id="rId137"/>
         </w:object>
       </w:r>
       <w:r>
@@ -4153,137 +4143,137 @@
           <w:position w:val="-12"/>
         </w:rPr>
         <w:object w:dxaOrig="260" w:dyaOrig="360" w14:anchorId="60D97B7B">
-          <v:shape id="_x0000_i1092" type="#_x0000_t75" style="width:12.65pt;height:17.3pt" o:ole="">
+          <v:shape id="_x0000_i1092" type="#_x0000_t75" style="width:12.3pt;height:17.7pt" o:ole="">
+            <v:imagedata r:id="rId138" o:title=""/>
+          </v:shape>
+          <o:OLEObject Type="Embed" ProgID="Equation.DSMT4" ShapeID="_x0000_i1092" DrawAspect="Content" ObjectID="_1630788084" r:id="rId139"/>
+        </w:object>
+      </w:r>
+      <w:r>
+        <w:t xml:space="preserve"> </w:t>
+      </w:r>
+      <w:r>
+        <w:rPr>
+          <w:position w:val="-12"/>
+        </w:rPr>
+        <w:object w:dxaOrig="660" w:dyaOrig="380" w14:anchorId="12631244">
+          <v:shape id="_x0000_i1093" type="#_x0000_t75" style="width:33.9pt;height:18.85pt" o:ole="">
             <v:imagedata r:id="rId140" o:title=""/>
           </v:shape>
-          <o:OLEObject Type="Embed" ProgID="Equation.DSMT4" ShapeID="_x0000_i1092" DrawAspect="Content" ObjectID="_1630758988" r:id="rId141"/>
-        </w:object>
-      </w:r>
-      <w:r>
-        <w:t xml:space="preserve"> </w:t>
+          <o:OLEObject Type="Embed" ProgID="Equation.DSMT4" ShapeID="_x0000_i1093" DrawAspect="Content" ObjectID="_1630788085" r:id="rId141"/>
+        </w:object>
+      </w:r>
+      <w:r>
+        <w:t>and on</w:t>
       </w:r>
       <w:r>
         <w:rPr>
           <w:position w:val="-12"/>
         </w:rPr>
-        <w:object w:dxaOrig="660" w:dyaOrig="380" w14:anchorId="12631244">
-          <v:shape id="_x0000_i1093" type="#_x0000_t75" style="width:34pt;height:19pt" o:ole="">
+        <w:object w:dxaOrig="880" w:dyaOrig="360" w14:anchorId="7DC0772B">
+          <v:shape id="_x0000_i1094" type="#_x0000_t75" style="width:43.9pt;height:17.7pt" o:ole="">
             <v:imagedata r:id="rId142" o:title=""/>
           </v:shape>
-          <o:OLEObject Type="Embed" ProgID="Equation.DSMT4" ShapeID="_x0000_i1093" DrawAspect="Content" ObjectID="_1630758989" r:id="rId143"/>
-        </w:object>
-      </w:r>
-      <w:r>
-        <w:t>and on</w:t>
+          <o:OLEObject Type="Embed" ProgID="Equation.DSMT4" ShapeID="_x0000_i1094" DrawAspect="Content" ObjectID="_1630788086" r:id="rId143"/>
+        </w:object>
       </w:r>
       <w:r>
         <w:rPr>
           <w:position w:val="-12"/>
         </w:rPr>
-        <w:object w:dxaOrig="880" w:dyaOrig="360" w14:anchorId="7DC0772B">
-          <v:shape id="_x0000_i1094" type="#_x0000_t75" style="width:43.8pt;height:17.3pt" o:ole="">
+        <w:object w:dxaOrig="639" w:dyaOrig="380" w14:anchorId="5BA89CDD">
+          <v:shape id="_x0000_i1095" type="#_x0000_t75" style="width:31.95pt;height:18.85pt" o:ole="">
             <v:imagedata r:id="rId144" o:title=""/>
           </v:shape>
-          <o:OLEObject Type="Embed" ProgID="Equation.DSMT4" ShapeID="_x0000_i1094" DrawAspect="Content" ObjectID="_1630758990" r:id="rId145"/>
-        </w:object>
+          <o:OLEObject Type="Embed" ProgID="Equation.DSMT4" ShapeID="_x0000_i1095" DrawAspect="Content" ObjectID="_1630788087" r:id="rId145"/>
+        </w:object>
+      </w:r>
+      <w:r>
+        <w:t xml:space="preserve">, but </w:t>
+      </w:r>
+      <w:r>
+        <w:t>in-between</w:t>
+      </w:r>
+      <w:r>
+        <w:t xml:space="preserve"> the boundaries  </w:t>
       </w:r>
       <w:r>
         <w:rPr>
           <w:position w:val="-12"/>
         </w:rPr>
-        <w:object w:dxaOrig="639" w:dyaOrig="380" w14:anchorId="5BA89CDD">
-          <v:shape id="_x0000_i1095" type="#_x0000_t75" style="width:31.7pt;height:19pt" o:ole="">
+        <w:object w:dxaOrig="260" w:dyaOrig="380" w14:anchorId="6E96A805">
+          <v:shape id="_x0000_i1096" type="#_x0000_t75" style="width:12.3pt;height:18.85pt" o:ole="">
             <v:imagedata r:id="rId146" o:title=""/>
           </v:shape>
-          <o:OLEObject Type="Embed" ProgID="Equation.DSMT4" ShapeID="_x0000_i1095" DrawAspect="Content" ObjectID="_1630758991" r:id="rId147"/>
-        </w:object>
-      </w:r>
-      <w:r>
-        <w:t xml:space="preserve">, but </w:t>
-      </w:r>
-      <w:r>
-        <w:t>in-between</w:t>
-      </w:r>
-      <w:r>
-        <w:t xml:space="preserve"> the boundaries  </w:t>
-      </w:r>
-      <w:r>
-        <w:rPr>
-          <w:position w:val="-12"/>
-        </w:rPr>
-        <w:object w:dxaOrig="260" w:dyaOrig="380" w14:anchorId="6E96A805">
-          <v:shape id="_x0000_i1096" type="#_x0000_t75" style="width:12.65pt;height:19pt" o:ole="">
+          <o:OLEObject Type="Embed" ProgID="Equation.DSMT4" ShapeID="_x0000_i1096" DrawAspect="Content" ObjectID="_1630788088" r:id="rId147"/>
+        </w:object>
+      </w:r>
+      <w:r>
+        <w:t xml:space="preserve"> is between 0 and 1. </w:t>
+      </w:r>
+      <w:r>
+        <w:t xml:space="preserve">A number of options for the shape of the virtual crack growth can be chosen. We choosing to evaluate </w:t>
+      </w:r>
+      <w:r>
+        <w:rPr>
+          <w:position w:val="-14"/>
+        </w:rPr>
+        <w:object w:dxaOrig="540" w:dyaOrig="400" w14:anchorId="19BD5BF9">
+          <v:shape id="_x0000_i1097" type="#_x0000_t75" style="width:26.95pt;height:20pt" o:ole="">
             <v:imagedata r:id="rId148" o:title=""/>
           </v:shape>
-          <o:OLEObject Type="Embed" ProgID="Equation.DSMT4" ShapeID="_x0000_i1096" DrawAspect="Content" ObjectID="_1630758992" r:id="rId149"/>
-        </w:object>
-      </w:r>
-      <w:r>
-        <w:t xml:space="preserve"> is between 0 and 1. </w:t>
-      </w:r>
-      <w:r>
-        <w:t xml:space="preserve">A number of options for the shape of the virtual crack growth can be chosen. We choosing to evaluate </w:t>
+          <o:OLEObject Type="Embed" ProgID="Equation.DSMT4" ShapeID="_x0000_i1097" DrawAspect="Content" ObjectID="_1630788089" r:id="rId149"/>
+        </w:object>
+      </w:r>
+      <w:r>
+        <w:t>at node M using a piecewise linear function as shown in Figure 6</w:t>
+      </w:r>
+      <w:r>
+        <w:t>.</w:t>
+      </w:r>
+      <w:r>
+        <w:t xml:space="preserve"> The choice considers contributions to the release rate at the node from its surrounding elements. We do not evaluate </w:t>
       </w:r>
       <w:r>
         <w:rPr>
           <w:position w:val="-14"/>
         </w:rPr>
-        <w:object w:dxaOrig="540" w:dyaOrig="400" w14:anchorId="19BD5BF9">
-          <v:shape id="_x0000_i1097" type="#_x0000_t75" style="width:27.05pt;height:20.15pt" o:ole="">
-            <v:imagedata r:id="rId150" o:title=""/>
-          </v:shape>
-          <o:OLEObject Type="Embed" ProgID="Equation.DSMT4" ShapeID="_x0000_i1097" DrawAspect="Content" ObjectID="_1630758993" r:id="rId151"/>
-        </w:object>
-      </w:r>
-      <w:r>
-        <w:t>at node M using a piecewise linear function as shown in Figure 6</w:t>
-      </w:r>
-      <w:r>
-        <w:t>.</w:t>
-      </w:r>
-      <w:r>
-        <w:t xml:space="preserve"> The choice considers contributions to the release rate at the node from its surrounding elements. We do not evaluate </w:t>
+        <w:object w:dxaOrig="540" w:dyaOrig="400" w14:anchorId="0BAF54C3">
+          <v:shape id="_x0000_i1098" type="#_x0000_t75" style="width:26.95pt;height:20pt" o:ole="">
+            <v:imagedata r:id="rId148" o:title=""/>
+          </v:shape>
+          <o:OLEObject Type="Embed" ProgID="Equation.DSMT4" ShapeID="_x0000_i1098" DrawAspect="Content" ObjectID="_1630788090" r:id="rId150"/>
+        </w:object>
+      </w:r>
+      <w:r>
+        <w:t xml:space="preserve"> at the mid side nodes</w:t>
+      </w:r>
+      <w:r>
+        <w:t xml:space="preserve"> like Abaqus does. For quadratic elements and setting a mid-node to be zero, q must become negative between M-1 and M+1 and the mid nodes. Thus, the value of </w:t>
       </w:r>
       <w:r>
         <w:rPr>
           <w:position w:val="-14"/>
         </w:rPr>
-        <w:object w:dxaOrig="540" w:dyaOrig="400" w14:anchorId="0BAF54C3">
-          <v:shape id="_x0000_i1098" type="#_x0000_t75" style="width:27.05pt;height:20.15pt" o:ole="">
-            <v:imagedata r:id="rId150" o:title=""/>
-          </v:shape>
-          <o:OLEObject Type="Embed" ProgID="Equation.DSMT4" ShapeID="_x0000_i1098" DrawAspect="Content" ObjectID="_1630758994" r:id="rId152"/>
-        </w:object>
-      </w:r>
-      <w:r>
-        <w:t xml:space="preserve"> at the mid side nodes</w:t>
-      </w:r>
-      <w:r>
-        <w:t xml:space="preserve"> like Abaqus does. For quadratic elements and setting a mid-node to be zero, q must become negative between M-1 and M+1 and the mid nodes. Thus, the value of </w:t>
+        <w:object w:dxaOrig="540" w:dyaOrig="400" w14:anchorId="788282DA">
+          <v:shape id="_x0000_i1099" type="#_x0000_t75" style="width:26.95pt;height:20pt" o:ole="">
+            <v:imagedata r:id="rId148" o:title=""/>
+          </v:shape>
+          <o:OLEObject Type="Embed" ProgID="Equation.DSMT4" ShapeID="_x0000_i1099" DrawAspect="Content" ObjectID="_1630788091" r:id="rId151"/>
+        </w:object>
+      </w:r>
+      <w:r>
+        <w:t xml:space="preserve"> will be slightly higher than it should be, but the spatial averaging along the crack front will be minimized. The spatial averaging under the indenter is a secondary effect there is no need for a more complicated script that evaluates computes </w:t>
       </w:r>
       <w:r>
         <w:rPr>
           <w:position w:val="-14"/>
         </w:rPr>
-        <w:object w:dxaOrig="540" w:dyaOrig="400" w14:anchorId="788282DA">
-          <v:shape id="_x0000_i1099" type="#_x0000_t75" style="width:27.05pt;height:20.15pt" o:ole="">
-            <v:imagedata r:id="rId150" o:title=""/>
-          </v:shape>
-          <o:OLEObject Type="Embed" ProgID="Equation.DSMT4" ShapeID="_x0000_i1099" DrawAspect="Content" ObjectID="_1630758995" r:id="rId153"/>
-        </w:object>
-      </w:r>
-      <w:r>
-        <w:t xml:space="preserve"> will be slightly higher than it should be, but the spatial averaging along the crack front will be minimized. The spatial averaging under the indenter is a secondary effect there is no need for a more complicated script that evaluates computes </w:t>
-      </w:r>
-      <w:r>
-        <w:rPr>
-          <w:position w:val="-14"/>
-        </w:rPr>
         <w:object w:dxaOrig="540" w:dyaOrig="400" w14:anchorId="0A18F741">
-          <v:shape id="_x0000_i1100" type="#_x0000_t75" style="width:27.05pt;height:20.15pt" o:ole="">
-            <v:imagedata r:id="rId150" o:title=""/>
-          </v:shape>
-          <o:OLEObject Type="Embed" ProgID="Equation.DSMT4" ShapeID="_x0000_i1100" DrawAspect="Content" ObjectID="_1630758996" r:id="rId154"/>
+          <v:shape id="_x0000_i1100" type="#_x0000_t75" style="width:26.95pt;height:20pt" o:ole="">
+            <v:imagedata r:id="rId148" o:title=""/>
+          </v:shape>
+          <o:OLEObject Type="Embed" ProgID="Equation.DSMT4" ShapeID="_x0000_i1100" DrawAspect="Content" ObjectID="_1630788092" r:id="rId152"/>
         </w:object>
       </w:r>
       <w:r>
@@ -4318,7 +4308,7 @@
                     </pic:cNvPicPr>
                   </pic:nvPicPr>
                   <pic:blipFill>
-                    <a:blip r:embed="rId155" cstate="print">
+                    <a:blip r:embed="rId153" cstate="print">
                       <a:extLst>
                         <a:ext uri="{28A0092B-C50C-407E-A947-70E740481C1C}">
                           <a14:useLocalDpi xmlns:a14="http://schemas.microsoft.com/office/drawing/2010/main" val="0"/>
@@ -4385,10 +4375,10 @@
           <w:position w:val="-12"/>
         </w:rPr>
         <w:object w:dxaOrig="260" w:dyaOrig="360" w14:anchorId="16D86886">
-          <v:shape id="_x0000_i1101" type="#_x0000_t75" style="width:13.25pt;height:17.3pt" o:ole="">
-            <v:imagedata r:id="rId156" o:title=""/>
-          </v:shape>
-          <o:OLEObject Type="Embed" ProgID="Equation.DSMT4" ShapeID="_x0000_i1101" DrawAspect="Content" ObjectID="_1630758997" r:id="rId157"/>
+          <v:shape id="_x0000_i1101" type="#_x0000_t75" style="width:13.1pt;height:17.7pt" o:ole="">
+            <v:imagedata r:id="rId154" o:title=""/>
+          </v:shape>
+          <o:OLEObject Type="Embed" ProgID="Equation.DSMT4" ShapeID="_x0000_i1101" DrawAspect="Content" ObjectID="_1630788093" r:id="rId155"/>
         </w:object>
       </w:r>
       <w:r>
@@ -4445,10 +4435,10 @@
           <w:position w:val="-32"/>
         </w:rPr>
         <w:object w:dxaOrig="5200" w:dyaOrig="720" w14:anchorId="5B748C76">
-          <v:shape id="_x0000_i1102" type="#_x0000_t75" style="width:260.35pt;height:36.3pt" o:ole="">
-            <v:imagedata r:id="rId158" o:title=""/>
-          </v:shape>
-          <o:OLEObject Type="Embed" ProgID="Equation.DSMT4" ShapeID="_x0000_i1102" DrawAspect="Content" ObjectID="_1630758998" r:id="rId159"/>
+          <v:shape id="_x0000_i1102" type="#_x0000_t75" style="width:260.65pt;height:36.2pt" o:ole="">
+            <v:imagedata r:id="rId156" o:title=""/>
+          </v:shape>
+          <o:OLEObject Type="Embed" ProgID="Equation.DSMT4" ShapeID="_x0000_i1102" DrawAspect="Content" ObjectID="_1630788094" r:id="rId157"/>
         </w:object>
       </w:r>
       <w:r>
@@ -4518,10 +4508,10 @@
           <w:position w:val="-30"/>
         </w:rPr>
         <w:object w:dxaOrig="2220" w:dyaOrig="700" w14:anchorId="213D7A83">
-          <v:shape id="_x0000_i1103" type="#_x0000_t75" style="width:111.15pt;height:35.15pt" o:ole="">
-            <v:imagedata r:id="rId160" o:title=""/>
-          </v:shape>
-          <o:OLEObject Type="Embed" ProgID="Equation.DSMT4" ShapeID="_x0000_i1103" DrawAspect="Content" ObjectID="_1630758999" r:id="rId161"/>
+          <v:shape id="_x0000_i1103" type="#_x0000_t75" style="width:111.25pt;height:35.05pt" o:ole="">
+            <v:imagedata r:id="rId158" o:title=""/>
+          </v:shape>
+          <o:OLEObject Type="Embed" ProgID="Equation.DSMT4" ShapeID="_x0000_i1103" DrawAspect="Content" ObjectID="_1630788095" r:id="rId159"/>
         </w:object>
       </w:r>
       <w:r>
@@ -4670,10 +4660,10 @@
           <w:position w:val="-102"/>
         </w:rPr>
         <w:object w:dxaOrig="7660" w:dyaOrig="2160" w14:anchorId="4E91BFCB">
-          <v:shape id="_x0000_i1104" type="#_x0000_t75" style="width:381.9pt;height:107.7pt" o:ole="">
-            <v:imagedata r:id="rId162" o:title=""/>
-          </v:shape>
-          <o:OLEObject Type="Embed" ProgID="Equation.DSMT4" ShapeID="_x0000_i1104" DrawAspect="Content" ObjectID="_1630759000" r:id="rId163"/>
+          <v:shape id="_x0000_i1104" type="#_x0000_t75" style="width:381.95pt;height:107.8pt" o:ole="">
+            <v:imagedata r:id="rId160" o:title=""/>
+          </v:shape>
+          <o:OLEObject Type="Embed" ProgID="Equation.DSMT4" ShapeID="_x0000_i1104" DrawAspect="Content" ObjectID="_1630788096" r:id="rId161"/>
         </w:object>
       </w:r>
       <w:r>
@@ -4775,10 +4765,10 @@
           <w:position w:val="-70"/>
         </w:rPr>
         <w:object w:dxaOrig="5460" w:dyaOrig="1520" w14:anchorId="2C1534E5">
-          <v:shape id="_x0000_i1105" type="#_x0000_t75" style="width:273pt;height:76.05pt" o:ole="">
-            <v:imagedata r:id="rId164" o:title=""/>
-          </v:shape>
-          <o:OLEObject Type="Embed" ProgID="Equation.DSMT4" ShapeID="_x0000_i1105" DrawAspect="Content" ObjectID="_1630759001" r:id="rId165"/>
+          <v:shape id="_x0000_i1105" type="#_x0000_t75" style="width:273pt;height:75.85pt" o:ole="">
+            <v:imagedata r:id="rId162" o:title=""/>
+          </v:shape>
+          <o:OLEObject Type="Embed" ProgID="Equation.DSMT4" ShapeID="_x0000_i1105" DrawAspect="Content" ObjectID="_1630788097" r:id="rId163"/>
         </w:object>
       </w:r>
       <w:r>
@@ -4901,10 +4891,10 @@
           <w:position w:val="-34"/>
         </w:rPr>
         <w:object w:dxaOrig="6080" w:dyaOrig="760" w14:anchorId="09175F4F">
-          <v:shape id="_x0000_i1106" type="#_x0000_t75" style="width:304.15pt;height:38pt" o:ole="">
-            <v:imagedata r:id="rId166" o:title=""/>
-          </v:shape>
-          <o:OLEObject Type="Embed" ProgID="Equation.DSMT4" ShapeID="_x0000_i1106" DrawAspect="Content" ObjectID="_1630759002" r:id="rId167"/>
+          <v:shape id="_x0000_i1106" type="#_x0000_t75" style="width:304.15pt;height:38.1pt" o:ole="">
+            <v:imagedata r:id="rId164" o:title=""/>
+          </v:shape>
+          <o:OLEObject Type="Embed" ProgID="Equation.DSMT4" ShapeID="_x0000_i1106" DrawAspect="Content" ObjectID="_1630788098" r:id="rId165"/>
         </w:object>
       </w:r>
       <w:r>
@@ -4968,10 +4958,10 @@
           <w:position w:val="-14"/>
         </w:rPr>
         <w:object w:dxaOrig="560" w:dyaOrig="400" w14:anchorId="16BCD09E">
-          <v:shape id="_x0000_i1107" type="#_x0000_t75" style="width:28.2pt;height:20.15pt" o:ole="">
-            <v:imagedata r:id="rId168" o:title=""/>
-          </v:shape>
-          <o:OLEObject Type="Embed" ProgID="Equation.DSMT4" ShapeID="_x0000_i1107" DrawAspect="Content" ObjectID="_1630759003" r:id="rId169"/>
+          <v:shape id="_x0000_i1107" type="#_x0000_t75" style="width:28.1pt;height:20pt" o:ole="">
+            <v:imagedata r:id="rId166" o:title=""/>
+          </v:shape>
+          <o:OLEObject Type="Embed" ProgID="Equation.DSMT4" ShapeID="_x0000_i1107" DrawAspect="Content" ObjectID="_1630788099" r:id="rId167"/>
         </w:object>
       </w:r>
       <w:r>
@@ -4981,130 +4971,21 @@
         <w:t>crack front</w:t>
       </w:r>
       <w:r>
-        <w:t>, and small strains lend itself to a simple trapezoidal numerical integration in cartesian coordinates</w:t>
-      </w:r>
-      <w:r>
-        <w:t xml:space="preserve"> using the reference coordinates</w:t>
-      </w:r>
-      <w:r>
-        <w:t xml:space="preserve">. The trapezoidal integration of </w:t>
-      </w:r>
-      <w:r>
-        <w:rPr>
-          <w:iCs/>
-        </w:rPr>
-        <w:fldChar w:fldCharType="begin"/>
-      </w:r>
-      <w:r>
-        <w:rPr>
-          <w:iCs/>
-        </w:rPr>
-        <w:instrText xml:space="preserve"> GOTOBUTTON ZEqnNum277429  \* MERGEFORMAT </w:instrText>
-      </w:r>
-      <w:r>
-        <w:rPr>
-          <w:iCs/>
-        </w:rPr>
-        <w:fldChar w:fldCharType="begin"/>
-      </w:r>
-      <w:r>
-        <w:rPr>
-          <w:iCs/>
-        </w:rPr>
-        <w:instrText xml:space="preserve"> REF ZEqnNum277429 \* Charformat \! \* MERGEFORMAT </w:instrText>
-      </w:r>
-      <w:r>
-        <w:rPr>
-          <w:iCs/>
-        </w:rPr>
-        <w:fldChar w:fldCharType="separate"/>
-      </w:r>
-      <w:r>
-        <w:rPr>
-          <w:iCs/>
-        </w:rPr>
-        <w:instrText>(1.23)</w:instrText>
-      </w:r>
-      <w:r>
-        <w:rPr>
-          <w:iCs/>
-        </w:rPr>
-        <w:fldChar w:fldCharType="end"/>
-      </w:r>
-      <w:r>
-        <w:rPr>
-          <w:iCs/>
-        </w:rPr>
-        <w:fldChar w:fldCharType="end"/>
-      </w:r>
-      <w:r>
-        <w:t xml:space="preserve"> and </w:t>
-      </w:r>
-      <w:r>
-        <w:rPr>
-          <w:iCs/>
-        </w:rPr>
-        <w:fldChar w:fldCharType="begin"/>
-      </w:r>
-      <w:r>
-        <w:rPr>
-          <w:iCs/>
-        </w:rPr>
-        <w:instrText xml:space="preserve"> GOTOBUTTON ZEqnNum943933  \* MERGEFORMAT </w:instrText>
-      </w:r>
-      <w:r>
-        <w:rPr>
-          <w:iCs/>
-        </w:rPr>
-        <w:fldChar w:fldCharType="begin"/>
-      </w:r>
-      <w:r>
-        <w:rPr>
-          <w:iCs/>
-        </w:rPr>
-        <w:instrText xml:space="preserve"> REF ZEqnNum943933 \* Charformat \! \* MERGEFORMAT </w:instrText>
-      </w:r>
-      <w:r>
-        <w:rPr>
-          <w:iCs/>
-        </w:rPr>
-        <w:fldChar w:fldCharType="separate"/>
-      </w:r>
-      <w:r>
-        <w:rPr>
-          <w:iCs/>
-        </w:rPr>
-        <w:instrText>(1.24)</w:instrText>
-      </w:r>
-      <w:r>
-        <w:rPr>
-          <w:iCs/>
-        </w:rPr>
-        <w:fldChar w:fldCharType="end"/>
-      </w:r>
-      <w:r>
-        <w:rPr>
-          <w:iCs/>
-        </w:rPr>
-        <w:fldChar w:fldCharType="end"/>
-      </w:r>
+        <w:t xml:space="preserve">, and small strains lend itself to a simple trapezoidal numerical integration in cartesian </w:t>
+      </w:r>
+      <w:r>
+        <w:t xml:space="preserve">reference </w:t>
+      </w:r>
+      <w:r>
+        <w:t>coordinates.</w:t>
+      </w:r>
+      <w:bookmarkStart w:id="20" w:name="_GoBack"/>
+      <w:bookmarkEnd w:id="20"/>
       <w:r>
         <w:rPr>
           <w:iCs/>
         </w:rPr>
         <w:t xml:space="preserve"> </w:t>
-      </w:r>
-      <w:r>
-        <w:rPr>
-          <w:iCs/>
-        </w:rPr>
-        <w:t>are currently implemented</w:t>
-      </w:r>
-      <w:r>
-        <w:rPr>
-          <w:iCs/>
-        </w:rPr>
-        <w:t xml:space="preserve">. </w:t>
       </w:r>
     </w:p>
     <w:p>
@@ -5146,10 +5027,10 @@
           <w:position w:val="-98"/>
         </w:rPr>
         <w:object w:dxaOrig="1780" w:dyaOrig="2100" w14:anchorId="535E54A0">
-          <v:shape id="_x0000_i1108" type="#_x0000_t75" style="width:88.7pt;height:104.85pt" o:ole="">
-            <v:imagedata r:id="rId170" o:title=""/>
-          </v:shape>
-          <o:OLEObject Type="Embed" ProgID="Equation.DSMT4" ShapeID="_x0000_i1108" DrawAspect="Content" ObjectID="_1630759004" r:id="rId171"/>
+          <v:shape id="_x0000_i1108" type="#_x0000_t75" style="width:88.95pt;height:104.75pt" o:ole="">
+            <v:imagedata r:id="rId168" o:title=""/>
+          </v:shape>
+          <o:OLEObject Type="Embed" ProgID="Equation.DSMT4" ShapeID="_x0000_i1108" DrawAspect="Content" ObjectID="_1630788100" r:id="rId169"/>
         </w:object>
       </w:r>
       <w:r>
@@ -5173,7 +5054,7 @@
       <w:r>
         <w:fldChar w:fldCharType="end"/>
       </w:r>
-      <w:bookmarkStart w:id="20" w:name="ZEqnNum375011"/>
+      <w:bookmarkStart w:id="21" w:name="ZEqnNum375011"/>
       <w:r>
         <w:instrText>(</w:instrText>
       </w:r>
@@ -5199,7 +5080,7 @@
       <w:r>
         <w:instrText>)</w:instrText>
       </w:r>
-      <w:bookmarkEnd w:id="20"/>
+      <w:bookmarkEnd w:id="21"/>
       <w:r>
         <w:fldChar w:fldCharType="end"/>
       </w:r>
@@ -5213,177 +5094,181 @@
           <w:position w:val="-14"/>
         </w:rPr>
         <w:object w:dxaOrig="1180" w:dyaOrig="400" w14:anchorId="0A4F7619">
-          <v:shape id="_x0000_i1109" type="#_x0000_t75" style="width:58.75pt;height:20.15pt" o:ole="">
+          <v:shape id="_x0000_i1109" type="#_x0000_t75" style="width:58.9pt;height:20pt" o:ole="">
+            <v:imagedata r:id="rId170" o:title=""/>
+          </v:shape>
+          <o:OLEObject Type="Embed" ProgID="Equation.DSMT4" ShapeID="_x0000_i1109" DrawAspect="Content" ObjectID="_1630788101" r:id="rId171"/>
+        </w:object>
+      </w:r>
+      <w:r>
+        <w:t xml:space="preserve"> </w:t>
+      </w:r>
+      <w:r>
+        <w:t xml:space="preserve">are the global coordinate components at any point of the element with local (natural) coordinates </w:t>
+      </w:r>
+      <w:r>
+        <w:rPr>
+          <w:position w:val="-14"/>
+        </w:rPr>
+        <w:object w:dxaOrig="1080" w:dyaOrig="400" w14:anchorId="73FD0E5F">
+          <v:shape id="_x0000_i1110" type="#_x0000_t75" style="width:54.3pt;height:20pt" o:ole="">
             <v:imagedata r:id="rId172" o:title=""/>
           </v:shape>
-          <o:OLEObject Type="Embed" ProgID="Equation.DSMT4" ShapeID="_x0000_i1109" DrawAspect="Content" ObjectID="_1630759005" r:id="rId173"/>
-        </w:object>
+          <o:OLEObject Type="Embed" ProgID="Equation.DSMT4" ShapeID="_x0000_i1110" DrawAspect="Content" ObjectID="_1630788102" r:id="rId173"/>
+        </w:object>
+      </w:r>
+      <w:r>
+        <w:t xml:space="preserve">, and </w:t>
       </w:r>
       <w:r>
         <w:t xml:space="preserve"> </w:t>
       </w:r>
       <w:r>
-        <w:t xml:space="preserve">are the global coordinate components at any point of the element with local (natural) coordinates </w:t>
-      </w:r>
-      <w:r>
-        <w:rPr>
-          <w:position w:val="-14"/>
-        </w:rPr>
-        <w:object w:dxaOrig="1080" w:dyaOrig="400" w14:anchorId="73FD0E5F">
-          <v:shape id="_x0000_i1110" type="#_x0000_t75" style="width:54.15pt;height:20.15pt" o:ole="">
+        <w:rPr>
+          <w:position w:val="-12"/>
+        </w:rPr>
+        <w:object w:dxaOrig="1740" w:dyaOrig="360" w14:anchorId="51C19601">
+          <v:shape id="_x0000_i1111" type="#_x0000_t75" style="width:87pt;height:17.7pt" o:ole="">
             <v:imagedata r:id="rId174" o:title=""/>
           </v:shape>
-          <o:OLEObject Type="Embed" ProgID="Equation.DSMT4" ShapeID="_x0000_i1110" DrawAspect="Content" ObjectID="_1630759006" r:id="rId175"/>
+          <o:OLEObject Type="Embed" ProgID="Equation.DSMT4" ShapeID="_x0000_i1111" DrawAspect="Content" ObjectID="_1630788103" r:id="rId175"/>
+        </w:object>
+      </w:r>
+      <w:r>
+        <w:t xml:space="preserve">, are the coordinates of the q element nodes in global coordinates. The interpolation functions </w:t>
+      </w:r>
+      <w:r>
+        <w:rPr>
+          <w:position w:val="-12"/>
+        </w:rPr>
+        <w:object w:dxaOrig="220" w:dyaOrig="360" w14:anchorId="45BD4187">
+          <v:shape id="_x0000_i1112" type="#_x0000_t75" style="width:10pt;height:17.7pt" o:ole="">
+            <v:imagedata r:id="rId176" o:title=""/>
+          </v:shape>
+          <o:OLEObject Type="Embed" ProgID="Equation.DSMT4" ShapeID="_x0000_i1112" DrawAspect="Content" ObjectID="_1630788104" r:id="rId177"/>
+        </w:object>
+      </w:r>
+      <w:r>
+        <w:t xml:space="preserve"> are defined in the</w:t>
+      </w:r>
+      <w:r>
+        <w:t xml:space="preserve"> element</w:t>
+      </w:r>
+      <w:r>
+        <w:t xml:space="preserve"> natural coordinates</w:t>
+      </w:r>
+      <w:r>
+        <w:t xml:space="preserve"> </w:t>
+      </w:r>
+      <w:r>
+        <w:rPr>
+          <w:position w:val="-4"/>
+        </w:rPr>
+        <w:object w:dxaOrig="180" w:dyaOrig="200" w14:anchorId="5CA33ADE">
+          <v:shape id="_x0000_i1113" type="#_x0000_t75" style="width:9.25pt;height:9.25pt" o:ole="">
+            <v:imagedata r:id="rId178" o:title=""/>
+          </v:shape>
+          <o:OLEObject Type="Embed" ProgID="Equation.DSMT4" ShapeID="_x0000_i1113" DrawAspect="Content" ObjectID="_1630788105" r:id="rId179"/>
+        </w:object>
+      </w:r>
+      <w:r>
+        <w:t xml:space="preserve">, </w:t>
+      </w:r>
+      <w:r>
+        <w:rPr>
+          <w:position w:val="-6"/>
+        </w:rPr>
+        <w:object w:dxaOrig="180" w:dyaOrig="220" w14:anchorId="62EE62F8">
+          <v:shape id="_x0000_i1114" type="#_x0000_t75" style="width:9.25pt;height:10pt" o:ole="">
+            <v:imagedata r:id="rId180" o:title=""/>
+          </v:shape>
+          <o:OLEObject Type="Embed" ProgID="Equation.DSMT4" ShapeID="_x0000_i1114" DrawAspect="Content" ObjectID="_1630788106" r:id="rId181"/>
         </w:object>
       </w:r>
       <w:r>
         <w:t xml:space="preserve">, and </w:t>
       </w:r>
       <w:r>
-        <w:t xml:space="preserve"> </w:t>
+        <w:rPr>
+          <w:position w:val="-6"/>
+        </w:rPr>
+        <w:object w:dxaOrig="139" w:dyaOrig="240" w14:anchorId="532C146C">
+          <v:shape id="_x0000_i1115" type="#_x0000_t75" style="width:6.95pt;height:11.95pt" o:ole="">
+            <v:imagedata r:id="rId182" o:title=""/>
+          </v:shape>
+          <o:OLEObject Type="Embed" ProgID="Equation.DSMT4" ShapeID="_x0000_i1115" DrawAspect="Content" ObjectID="_1630788107" r:id="rId183"/>
+        </w:object>
+      </w:r>
+      <w:r>
+        <w:t xml:space="preserve"> respectively. The natural coordinates vary from </w:t>
+      </w:r>
+      <w:r>
+        <w:rPr>
+          <w:position w:val="-4"/>
+        </w:rPr>
+        <w:object w:dxaOrig="300" w:dyaOrig="260" w14:anchorId="770928E4">
+          <v:shape id="_x0000_i1116" type="#_x0000_t75" style="width:15pt;height:13.1pt" o:ole="">
+            <v:imagedata r:id="rId184" o:title=""/>
+          </v:shape>
+          <o:OLEObject Type="Embed" ProgID="Equation.DSMT4" ShapeID="_x0000_i1116" DrawAspect="Content" ObjectID="_1630788108" r:id="rId185"/>
+        </w:object>
+      </w:r>
+      <w:r>
+        <w:t xml:space="preserve"> to </w:t>
+      </w:r>
+      <w:r>
+        <w:rPr>
+          <w:position w:val="-4"/>
+        </w:rPr>
+        <w:object w:dxaOrig="300" w:dyaOrig="260" w14:anchorId="1A5A1E3B">
+          <v:shape id="_x0000_i1117" type="#_x0000_t75" style="width:15pt;height:13.1pt" o:ole="">
+            <v:imagedata r:id="rId186" o:title=""/>
+          </v:shape>
+          <o:OLEObject Type="Embed" ProgID="Equation.DSMT4" ShapeID="_x0000_i1117" DrawAspect="Content" ObjectID="_1630788109" r:id="rId187"/>
+        </w:object>
+      </w:r>
+      <w:r>
+        <w:t>, thus the location</w:t>
+      </w:r>
+      <w:r>
+        <w:t xml:space="preserve"> of</w:t>
+      </w:r>
+      <w:r>
+        <w:t xml:space="preserve"> element nodes </w:t>
+      </w:r>
+      <w:r>
+        <w:lastRenderedPageBreak/>
+        <w:t>in the natural and global coordinate systems are available</w:t>
+      </w:r>
+      <w:r>
+        <w:t xml:space="preserve"> and natural coordinates are in the appropriate interval for gaussian quadrature</w:t>
+      </w:r>
+      <w:r>
+        <w:t xml:space="preserve">. The fundamental property of the interpolation function is that </w:t>
       </w:r>
       <w:r>
         <w:rPr>
           <w:position w:val="-12"/>
         </w:rPr>
-        <w:object w:dxaOrig="1740" w:dyaOrig="360" w14:anchorId="51C19601">
-          <v:shape id="_x0000_i1111" type="#_x0000_t75" style="width:87pt;height:17.3pt" o:ole="">
-            <v:imagedata r:id="rId176" o:title=""/>
-          </v:shape>
-          <o:OLEObject Type="Embed" ProgID="Equation.DSMT4" ShapeID="_x0000_i1111" DrawAspect="Content" ObjectID="_1630759007" r:id="rId177"/>
-        </w:object>
-      </w:r>
-      <w:r>
-        <w:t xml:space="preserve">, are the coordinates of the q element nodes in global coordinates. The interpolation functions </w:t>
-      </w:r>
-      <w:r>
-        <w:rPr>
-          <w:position w:val="-12"/>
-        </w:rPr>
-        <w:object w:dxaOrig="220" w:dyaOrig="360" w14:anchorId="45BD4187">
-          <v:shape id="_x0000_i1112" type="#_x0000_t75" style="width:9.8pt;height:17.3pt" o:ole="">
-            <v:imagedata r:id="rId178" o:title=""/>
-          </v:shape>
-          <o:OLEObject Type="Embed" ProgID="Equation.DSMT4" ShapeID="_x0000_i1112" DrawAspect="Content" ObjectID="_1630759008" r:id="rId179"/>
-        </w:object>
-      </w:r>
-      <w:r>
-        <w:t xml:space="preserve"> are defined in the</w:t>
-      </w:r>
-      <w:r>
-        <w:t xml:space="preserve"> element</w:t>
-      </w:r>
-      <w:r>
-        <w:t xml:space="preserve"> natural coordinates</w:t>
-      </w:r>
-      <w:r>
-        <w:t xml:space="preserve"> </w:t>
-      </w:r>
-      <w:r>
-        <w:rPr>
-          <w:position w:val="-4"/>
-        </w:rPr>
-        <w:object w:dxaOrig="180" w:dyaOrig="200" w14:anchorId="5CA33ADE">
-          <v:shape id="_x0000_i1113" type="#_x0000_t75" style="width:9.2pt;height:9.2pt" o:ole="">
-            <v:imagedata r:id="rId180" o:title=""/>
-          </v:shape>
-          <o:OLEObject Type="Embed" ProgID="Equation.DSMT4" ShapeID="_x0000_i1113" DrawAspect="Content" ObjectID="_1630759009" r:id="rId181"/>
-        </w:object>
-      </w:r>
-      <w:r>
-        <w:t xml:space="preserve">, </w:t>
+        <w:object w:dxaOrig="220" w:dyaOrig="360" w14:anchorId="61C7BCA6">
+          <v:shape id="_x0000_i1118" type="#_x0000_t75" style="width:10pt;height:17.7pt" o:ole="">
+            <v:imagedata r:id="rId188" o:title=""/>
+          </v:shape>
+          <o:OLEObject Type="Embed" ProgID="Equation.DSMT4" ShapeID="_x0000_i1118" DrawAspect="Content" ObjectID="_1630788110" r:id="rId189"/>
+        </w:object>
+      </w:r>
+      <w:r>
+        <w:t xml:space="preserve"> is unity at node </w:t>
       </w:r>
       <w:r>
         <w:rPr>
           <w:position w:val="-6"/>
         </w:rPr>
-        <w:object w:dxaOrig="180" w:dyaOrig="220" w14:anchorId="62EE62F8">
-          <v:shape id="_x0000_i1114" type="#_x0000_t75" style="width:9.2pt;height:9.8pt" o:ole="">
-            <v:imagedata r:id="rId182" o:title=""/>
-          </v:shape>
-          <o:OLEObject Type="Embed" ProgID="Equation.DSMT4" ShapeID="_x0000_i1114" DrawAspect="Content" ObjectID="_1630759010" r:id="rId183"/>
-        </w:object>
-      </w:r>
-      <w:r>
-        <w:t xml:space="preserve">, and </w:t>
-      </w:r>
-      <w:r>
-        <w:rPr>
-          <w:position w:val="-6"/>
-        </w:rPr>
-        <w:object w:dxaOrig="139" w:dyaOrig="240" w14:anchorId="532C146C">
-          <v:shape id="_x0000_i1115" type="#_x0000_t75" style="width:6.9pt;height:12.1pt" o:ole="">
-            <v:imagedata r:id="rId184" o:title=""/>
-          </v:shape>
-          <o:OLEObject Type="Embed" ProgID="Equation.DSMT4" ShapeID="_x0000_i1115" DrawAspect="Content" ObjectID="_1630759011" r:id="rId185"/>
-        </w:object>
-      </w:r>
-      <w:r>
-        <w:t xml:space="preserve"> respectively. The natural coordinates vary from </w:t>
-      </w:r>
-      <w:r>
-        <w:rPr>
-          <w:position w:val="-4"/>
-        </w:rPr>
-        <w:object w:dxaOrig="300" w:dyaOrig="260" w14:anchorId="770928E4">
-          <v:shape id="_x0000_i1116" type="#_x0000_t75" style="width:15pt;height:13.25pt" o:ole="">
-            <v:imagedata r:id="rId186" o:title=""/>
-          </v:shape>
-          <o:OLEObject Type="Embed" ProgID="Equation.DSMT4" ShapeID="_x0000_i1116" DrawAspect="Content" ObjectID="_1630759012" r:id="rId187"/>
-        </w:object>
-      </w:r>
-      <w:r>
-        <w:t xml:space="preserve"> to </w:t>
-      </w:r>
-      <w:r>
-        <w:rPr>
-          <w:position w:val="-4"/>
-        </w:rPr>
-        <w:object w:dxaOrig="300" w:dyaOrig="260" w14:anchorId="1A5A1E3B">
-          <v:shape id="_x0000_i1117" type="#_x0000_t75" style="width:15pt;height:13.25pt" o:ole="">
-            <v:imagedata r:id="rId188" o:title=""/>
-          </v:shape>
-          <o:OLEObject Type="Embed" ProgID="Equation.DSMT4" ShapeID="_x0000_i1117" DrawAspect="Content" ObjectID="_1630759013" r:id="rId189"/>
-        </w:object>
-      </w:r>
-      <w:r>
-        <w:t>, thus the location</w:t>
-      </w:r>
-      <w:r>
-        <w:t xml:space="preserve"> of</w:t>
-      </w:r>
-      <w:r>
-        <w:t xml:space="preserve"> element nodes in the natural and global coordinate systems are available</w:t>
-      </w:r>
-      <w:r>
-        <w:t xml:space="preserve"> and natural coordinates are in the appropriate interval for gaussian quadrature</w:t>
-      </w:r>
-      <w:r>
-        <w:t xml:space="preserve">. The fundamental property of the interpolation function is that </w:t>
-      </w:r>
-      <w:r>
-        <w:rPr>
-          <w:position w:val="-12"/>
-        </w:rPr>
-        <w:object w:dxaOrig="220" w:dyaOrig="360" w14:anchorId="61C7BCA6">
-          <v:shape id="_x0000_i1118" type="#_x0000_t75" style="width:9.8pt;height:17.3pt" o:ole="">
+        <w:object w:dxaOrig="139" w:dyaOrig="260" w14:anchorId="6805914E">
+          <v:shape id="_x0000_i1119" type="#_x0000_t75" style="width:6.95pt;height:13.1pt" o:ole="">
             <v:imagedata r:id="rId190" o:title=""/>
           </v:shape>
-          <o:OLEObject Type="Embed" ProgID="Equation.DSMT4" ShapeID="_x0000_i1118" DrawAspect="Content" ObjectID="_1630759014" r:id="rId191"/>
-        </w:object>
-      </w:r>
-      <w:r>
-        <w:t xml:space="preserve"> is unity at node </w:t>
-      </w:r>
-      <w:r>
-        <w:rPr>
-          <w:position w:val="-6"/>
-        </w:rPr>
-        <w:object w:dxaOrig="139" w:dyaOrig="260" w14:anchorId="6805914E">
-          <v:shape id="_x0000_i1119" type="#_x0000_t75" style="width:6.9pt;height:13.25pt" o:ole="">
-            <v:imagedata r:id="rId192" o:title=""/>
-          </v:shape>
-          <o:OLEObject Type="Embed" ProgID="Equation.DSMT4" ShapeID="_x0000_i1119" DrawAspect="Content" ObjectID="_1630759015" r:id="rId193"/>
+          <o:OLEObject Type="Embed" ProgID="Equation.DSMT4" ShapeID="_x0000_i1119" DrawAspect="Content" ObjectID="_1630788111" r:id="rId191"/>
         </w:object>
       </w:r>
       <w:r>
@@ -5407,10 +5292,10 @@
           <w:position w:val="-98"/>
         </w:rPr>
         <w:object w:dxaOrig="1840" w:dyaOrig="2100" w14:anchorId="6FFB5642">
-          <v:shape id="_x0000_i1120" type="#_x0000_t75" style="width:92.15pt;height:104.85pt" o:ole="">
-            <v:imagedata r:id="rId194" o:title=""/>
-          </v:shape>
-          <o:OLEObject Type="Embed" ProgID="Equation.DSMT4" ShapeID="_x0000_i1120" DrawAspect="Content" ObjectID="_1630759016" r:id="rId195"/>
+          <v:shape id="_x0000_i1120" type="#_x0000_t75" style="width:92pt;height:104.75pt" o:ole="">
+            <v:imagedata r:id="rId192" o:title=""/>
+          </v:shape>
+          <o:OLEObject Type="Embed" ProgID="Equation.DSMT4" ShapeID="_x0000_i1120" DrawAspect="Content" ObjectID="_1630788112" r:id="rId193"/>
         </w:object>
       </w:r>
       <w:r>
@@ -5434,7 +5319,7 @@
       <w:r>
         <w:fldChar w:fldCharType="end"/>
       </w:r>
-      <w:bookmarkStart w:id="21" w:name="ZEqnNum942534"/>
+      <w:bookmarkStart w:id="22" w:name="ZEqnNum942534"/>
       <w:r>
         <w:instrText>(</w:instrText>
       </w:r>
@@ -5460,7 +5345,7 @@
       <w:r>
         <w:instrText>)</w:instrText>
       </w:r>
-      <w:bookmarkEnd w:id="21"/>
+      <w:bookmarkEnd w:id="22"/>
       <w:r>
         <w:fldChar w:fldCharType="end"/>
       </w:r>
@@ -5474,42 +5359,42 @@
           <w:position w:val="-14"/>
         </w:rPr>
         <w:object w:dxaOrig="1200" w:dyaOrig="400" w14:anchorId="55434B93">
-          <v:shape id="_x0000_i1121" type="#_x0000_t75" style="width:59.9pt;height:20.15pt" o:ole="">
+          <v:shape id="_x0000_i1121" type="#_x0000_t75" style="width:60.05pt;height:20pt" o:ole="">
+            <v:imagedata r:id="rId194" o:title=""/>
+          </v:shape>
+          <o:OLEObject Type="Embed" ProgID="Equation.DSMT4" ShapeID="_x0000_i1121" DrawAspect="Content" ObjectID="_1630788113" r:id="rId195"/>
+        </w:object>
+      </w:r>
+      <w:r>
+        <w:t xml:space="preserve"> are</w:t>
+      </w:r>
+      <w:r>
+        <w:t xml:space="preserve"> </w:t>
+      </w:r>
+      <w:r>
+        <w:t xml:space="preserve">the </w:t>
+      </w:r>
+      <w:r>
+        <w:t>displacements</w:t>
+      </w:r>
+      <w:r>
+        <w:t xml:space="preserve"> at any point of the element in </w:t>
+      </w:r>
+      <w:r>
+        <w:t xml:space="preserve">global </w:t>
+      </w:r>
+      <w:r>
+        <w:t xml:space="preserve">coordinates, and  </w:t>
+      </w:r>
+      <w:r>
+        <w:rPr>
+          <w:position w:val="-12"/>
+        </w:rPr>
+        <w:object w:dxaOrig="1760" w:dyaOrig="360" w14:anchorId="4DF928A8">
+          <v:shape id="_x0000_i1122" type="#_x0000_t75" style="width:88.15pt;height:17.7pt" o:ole="">
             <v:imagedata r:id="rId196" o:title=""/>
           </v:shape>
-          <o:OLEObject Type="Embed" ProgID="Equation.DSMT4" ShapeID="_x0000_i1121" DrawAspect="Content" ObjectID="_1630759017" r:id="rId197"/>
-        </w:object>
-      </w:r>
-      <w:r>
-        <w:t xml:space="preserve"> are</w:t>
-      </w:r>
-      <w:r>
-        <w:t xml:space="preserve"> </w:t>
-      </w:r>
-      <w:r>
-        <w:t xml:space="preserve">the </w:t>
-      </w:r>
-      <w:r>
-        <w:t>displacements</w:t>
-      </w:r>
-      <w:r>
-        <w:t xml:space="preserve"> at any point of the element in </w:t>
-      </w:r>
-      <w:r>
-        <w:t xml:space="preserve">global </w:t>
-      </w:r>
-      <w:r>
-        <w:t xml:space="preserve">coordinates, and  </w:t>
-      </w:r>
-      <w:r>
-        <w:rPr>
-          <w:position w:val="-12"/>
-        </w:rPr>
-        <w:object w:dxaOrig="1760" w:dyaOrig="360" w14:anchorId="4DF928A8">
-          <v:shape id="_x0000_i1122" type="#_x0000_t75" style="width:88.15pt;height:17.3pt" o:ole="">
-            <v:imagedata r:id="rId198" o:title=""/>
-          </v:shape>
-          <o:OLEObject Type="Embed" ProgID="Equation.DSMT4" ShapeID="_x0000_i1122" DrawAspect="Content" ObjectID="_1630759018" r:id="rId199"/>
+          <o:OLEObject Type="Embed" ProgID="Equation.DSMT4" ShapeID="_x0000_i1122" DrawAspect="Content" ObjectID="_1630788114" r:id="rId197"/>
         </w:object>
       </w:r>
       <w:r>
@@ -5576,7 +5461,7 @@
                     </pic:cNvPicPr>
                   </pic:nvPicPr>
                   <pic:blipFill>
-                    <a:blip r:embed="rId200">
+                    <a:blip r:embed="rId198">
                       <a:extLst>
                         <a:ext uri="{28A0092B-C50C-407E-A947-70E740481C1C}">
                           <a14:useLocalDpi xmlns:a14="http://schemas.microsoft.com/office/drawing/2010/main" val="0"/>
@@ -5622,17 +5507,9 @@
         </w:r>
       </w:fldSimple>
       <w:r>
-        <w:t xml:space="preserve">. Node ordering, frame, and face labeling from </w:t>
-      </w:r>
-      <w:proofErr w:type="spellStart"/>
-      <w:r>
-        <w:t>abaqus</w:t>
-      </w:r>
-      <w:proofErr w:type="spellEnd"/>
-      <w:r>
-        <w:t xml:space="preserve"> </w:t>
-      </w:r>
-      <w:hyperlink r:id="rId201" w:anchor="Pg0" w:history="1">
+        <w:t xml:space="preserve">. Node ordering, frame, and face labeling from abaqus </w:t>
+      </w:r>
+      <w:hyperlink r:id="rId199" w:anchor="Pg0" w:history="1">
         <w:r>
           <w:rPr>
             <w:rStyle w:val="Hyperlink"/>
@@ -5666,7 +5543,6 @@
         <w:pStyle w:val="MTDisplayEquation"/>
       </w:pPr>
       <w:r>
-        <w:lastRenderedPageBreak/>
         <w:tab/>
       </w:r>
       <w:r>
@@ -5674,10 +5550,10 @@
           <w:position w:val="-84"/>
         </w:rPr>
         <w:object w:dxaOrig="5940" w:dyaOrig="1800" w14:anchorId="60407CFA">
-          <v:shape id="_x0000_i1123" type="#_x0000_t75" style="width:297.2pt;height:91pt" o:ole="">
-            <v:imagedata r:id="rId202" o:title=""/>
-          </v:shape>
-          <o:OLEObject Type="Embed" ProgID="Equation.DSMT4" ShapeID="_x0000_i1123" DrawAspect="Content" ObjectID="_1630759019" r:id="rId203"/>
+          <v:shape id="_x0000_i1123" type="#_x0000_t75" style="width:297.25pt;height:90.85pt" o:ole="">
+            <v:imagedata r:id="rId200" o:title=""/>
+          </v:shape>
+          <o:OLEObject Type="Embed" ProgID="Equation.DSMT4" ShapeID="_x0000_i1123" DrawAspect="Content" ObjectID="_1630788115" r:id="rId201"/>
         </w:object>
       </w:r>
       <w:r>
@@ -5701,7 +5577,7 @@
       <w:r>
         <w:fldChar w:fldCharType="end"/>
       </w:r>
-      <w:bookmarkStart w:id="22" w:name="ZEqnNum111912"/>
+      <w:bookmarkStart w:id="23" w:name="ZEqnNum111912"/>
       <w:r>
         <w:instrText>(</w:instrText>
       </w:r>
@@ -5727,13 +5603,14 @@
       <w:r>
         <w:instrText>)</w:instrText>
       </w:r>
-      <w:bookmarkEnd w:id="22"/>
-      <w:r>
-        <w:fldChar w:fldCharType="end"/>
-      </w:r>
-    </w:p>
-    <w:p>
-      <w:r>
+      <w:bookmarkEnd w:id="23"/>
+      <w:r>
+        <w:fldChar w:fldCharType="end"/>
+      </w:r>
+    </w:p>
+    <w:p>
+      <w:r>
+        <w:lastRenderedPageBreak/>
         <w:t xml:space="preserve">where </w:t>
       </w:r>
     </w:p>
@@ -5749,10 +5626,10 @@
           <w:position w:val="-124"/>
         </w:rPr>
         <w:object w:dxaOrig="4280" w:dyaOrig="2360" w14:anchorId="3157EBA6">
-          <v:shape id="_x0000_i1124" type="#_x0000_t75" style="width:213.7pt;height:117.5pt" o:ole="">
-            <v:imagedata r:id="rId204" o:title=""/>
-          </v:shape>
-          <o:OLEObject Type="Embed" ProgID="Equation.DSMT4" ShapeID="_x0000_i1124" DrawAspect="Content" ObjectID="_1630759020" r:id="rId205"/>
+          <v:shape id="_x0000_i1124" type="#_x0000_t75" style="width:213.7pt;height:117.8pt" o:ole="">
+            <v:imagedata r:id="rId202" o:title=""/>
+          </v:shape>
+          <o:OLEObject Type="Embed" ProgID="Equation.DSMT4" ShapeID="_x0000_i1124" DrawAspect="Content" ObjectID="_1630788116" r:id="rId203"/>
         </w:object>
       </w:r>
       <w:r>
@@ -5776,7 +5653,7 @@
       <w:r>
         <w:fldChar w:fldCharType="end"/>
       </w:r>
-      <w:bookmarkStart w:id="23" w:name="ZEqnNum555311"/>
+      <w:bookmarkStart w:id="24" w:name="ZEqnNum555311"/>
       <w:r>
         <w:instrText>(</w:instrText>
       </w:r>
@@ -5802,7 +5679,7 @@
       <w:r>
         <w:instrText>)</w:instrText>
       </w:r>
-      <w:bookmarkEnd w:id="23"/>
+      <w:bookmarkEnd w:id="24"/>
       <w:r>
         <w:fldChar w:fldCharType="end"/>
       </w:r>
@@ -5840,9 +5717,9 @@
         </w:rPr>
         <w:object w:dxaOrig="6880" w:dyaOrig="2560" w14:anchorId="7EF34269">
           <v:shape id="_x0000_i1125" type="#_x0000_t75" style="width:343.85pt;height:127.85pt" o:ole="">
-            <v:imagedata r:id="rId206" o:title=""/>
-          </v:shape>
-          <o:OLEObject Type="Embed" ProgID="Equation.DSMT4" ShapeID="_x0000_i1125" DrawAspect="Content" ObjectID="_1630759021" r:id="rId207"/>
+            <v:imagedata r:id="rId204" o:title=""/>
+          </v:shape>
+          <o:OLEObject Type="Embed" ProgID="Equation.DSMT4" ShapeID="_x0000_i1125" DrawAspect="Content" ObjectID="_1630788117" r:id="rId205"/>
         </w:object>
       </w:r>
       <w:r>
@@ -5866,7 +5743,7 @@
       <w:r>
         <w:fldChar w:fldCharType="end"/>
       </w:r>
-      <w:bookmarkStart w:id="24" w:name="ZEqnNum823756"/>
+      <w:bookmarkStart w:id="25" w:name="ZEqnNum823756"/>
       <w:r>
         <w:instrText>(</w:instrText>
       </w:r>
@@ -5892,7 +5769,7 @@
       <w:r>
         <w:instrText>)</w:instrText>
       </w:r>
-      <w:bookmarkEnd w:id="24"/>
+      <w:bookmarkEnd w:id="25"/>
       <w:r>
         <w:fldChar w:fldCharType="end"/>
       </w:r>
@@ -5912,10 +5789,10 @@
           <w:position w:val="-12"/>
         </w:rPr>
         <w:object w:dxaOrig="740" w:dyaOrig="360" w14:anchorId="6FD9267D">
-          <v:shape id="_x0000_i1126" type="#_x0000_t75" style="width:36.85pt;height:17.3pt" o:ole="">
-            <v:imagedata r:id="rId208" o:title=""/>
-          </v:shape>
-          <o:OLEObject Type="Embed" ProgID="Equation.DSMT4" ShapeID="_x0000_i1126" DrawAspect="Content" ObjectID="_1630759022" r:id="rId209"/>
+          <v:shape id="_x0000_i1126" type="#_x0000_t75" style="width:36.95pt;height:17.7pt" o:ole="">
+            <v:imagedata r:id="rId206" o:title=""/>
+          </v:shape>
+          <o:OLEObject Type="Embed" ProgID="Equation.DSMT4" ShapeID="_x0000_i1126" DrawAspect="Content" ObjectID="_1630788118" r:id="rId207"/>
         </w:object>
       </w:r>
       <w:r>
@@ -5940,10 +5817,10 @@
           <w:position w:val="-122"/>
         </w:rPr>
         <w:object w:dxaOrig="6600" w:dyaOrig="2560" w14:anchorId="2A043D99">
-          <v:shape id="_x0000_i1127" type="#_x0000_t75" style="width:329.45pt;height:127.85pt" o:ole="">
-            <v:imagedata r:id="rId210" o:title=""/>
-          </v:shape>
-          <o:OLEObject Type="Embed" ProgID="Equation.DSMT4" ShapeID="_x0000_i1127" DrawAspect="Content" ObjectID="_1630759023" r:id="rId211"/>
+          <v:shape id="_x0000_i1127" type="#_x0000_t75" style="width:329.2pt;height:127.85pt" o:ole="">
+            <v:imagedata r:id="rId208" o:title=""/>
+          </v:shape>
+          <o:OLEObject Type="Embed" ProgID="Equation.DSMT4" ShapeID="_x0000_i1127" DrawAspect="Content" ObjectID="_1630788119" r:id="rId209"/>
         </w:object>
       </w:r>
       <w:r>
@@ -5967,7 +5844,7 @@
       <w:r>
         <w:fldChar w:fldCharType="end"/>
       </w:r>
-      <w:bookmarkStart w:id="25" w:name="ZEqnNum771420"/>
+      <w:bookmarkStart w:id="26" w:name="ZEqnNum771420"/>
       <w:r>
         <w:instrText>(</w:instrText>
       </w:r>
@@ -5993,7 +5870,7 @@
       <w:r>
         <w:instrText>)</w:instrText>
       </w:r>
-      <w:bookmarkEnd w:id="25"/>
+      <w:bookmarkEnd w:id="26"/>
       <w:r>
         <w:fldChar w:fldCharType="end"/>
       </w:r>
@@ -6011,7 +5888,6 @@
         <w:pStyle w:val="MTDisplayEquation"/>
       </w:pPr>
       <w:r>
-        <w:lastRenderedPageBreak/>
         <w:tab/>
       </w:r>
       <w:r>
@@ -6019,10 +5895,10 @@
           <w:position w:val="-122"/>
         </w:rPr>
         <w:object w:dxaOrig="6540" w:dyaOrig="2560" w14:anchorId="51D9E2A2">
-          <v:shape id="_x0000_i1128" type="#_x0000_t75" style="width:326.6pt;height:127.85pt" o:ole="">
-            <v:imagedata r:id="rId212" o:title=""/>
-          </v:shape>
-          <o:OLEObject Type="Embed" ProgID="Equation.DSMT4" ShapeID="_x0000_i1128" DrawAspect="Content" ObjectID="_1630759024" r:id="rId213"/>
+          <v:shape id="_x0000_i1128" type="#_x0000_t75" style="width:326.5pt;height:127.85pt" o:ole="">
+            <v:imagedata r:id="rId210" o:title=""/>
+          </v:shape>
+          <o:OLEObject Type="Embed" ProgID="Equation.DSMT4" ShapeID="_x0000_i1128" DrawAspect="Content" ObjectID="_1630788120" r:id="rId211"/>
         </w:object>
       </w:r>
       <w:r>
@@ -6046,7 +5922,7 @@
       <w:r>
         <w:fldChar w:fldCharType="end"/>
       </w:r>
-      <w:bookmarkStart w:id="26" w:name="ZEqnNum565116"/>
+      <w:bookmarkStart w:id="27" w:name="ZEqnNum565116"/>
       <w:r>
         <w:instrText>(</w:instrText>
       </w:r>
@@ -6072,7 +5948,7 @@
       <w:r>
         <w:instrText>)</w:instrText>
       </w:r>
-      <w:bookmarkEnd w:id="26"/>
+      <w:bookmarkEnd w:id="27"/>
       <w:r>
         <w:fldChar w:fldCharType="end"/>
       </w:r>
@@ -6090,6 +5966,7 @@
         <w:pStyle w:val="MTDisplayEquation"/>
       </w:pPr>
       <w:r>
+        <w:lastRenderedPageBreak/>
         <w:tab/>
       </w:r>
       <w:r>
@@ -6097,10 +5974,10 @@
           <w:position w:val="-122"/>
         </w:rPr>
         <w:object w:dxaOrig="6580" w:dyaOrig="2560" w14:anchorId="62071D5A">
-          <v:shape id="_x0000_i1129" type="#_x0000_t75" style="width:328.9pt;height:127.85pt" o:ole="">
-            <v:imagedata r:id="rId214" o:title=""/>
-          </v:shape>
-          <o:OLEObject Type="Embed" ProgID="Equation.DSMT4" ShapeID="_x0000_i1129" DrawAspect="Content" ObjectID="_1630759025" r:id="rId215"/>
+          <v:shape id="_x0000_i1129" type="#_x0000_t75" style="width:328.8pt;height:127.85pt" o:ole="">
+            <v:imagedata r:id="rId212" o:title=""/>
+          </v:shape>
+          <o:OLEObject Type="Embed" ProgID="Equation.DSMT4" ShapeID="_x0000_i1129" DrawAspect="Content" ObjectID="_1630788121" r:id="rId213"/>
         </w:object>
       </w:r>
       <w:r>
@@ -6124,7 +6001,7 @@
       <w:r>
         <w:fldChar w:fldCharType="end"/>
       </w:r>
-      <w:bookmarkStart w:id="27" w:name="ZEqnNum853435"/>
+      <w:bookmarkStart w:id="28" w:name="ZEqnNum853435"/>
       <w:r>
         <w:instrText>(</w:instrText>
       </w:r>
@@ -6150,7 +6027,7 @@
       <w:r>
         <w:instrText>)</w:instrText>
       </w:r>
-      <w:bookmarkEnd w:id="27"/>
+      <w:bookmarkEnd w:id="28"/>
       <w:r>
         <w:fldChar w:fldCharType="end"/>
       </w:r>
@@ -6379,10 +6256,10 @@
           <w:position w:val="-50"/>
         </w:rPr>
         <w:object w:dxaOrig="3480" w:dyaOrig="1120" w14:anchorId="42D5BF82">
-          <v:shape id="_x0000_i1130" type="#_x0000_t75" style="width:173.95pt;height:55.85pt" o:ole="">
-            <v:imagedata r:id="rId216" o:title=""/>
-          </v:shape>
-          <o:OLEObject Type="Embed" ProgID="Equation.DSMT4" ShapeID="_x0000_i1130" DrawAspect="Content" ObjectID="_1630759026" r:id="rId217"/>
+          <v:shape id="_x0000_i1130" type="#_x0000_t75" style="width:174.05pt;height:55.85pt" o:ole="">
+            <v:imagedata r:id="rId214" o:title=""/>
+          </v:shape>
+          <o:OLEObject Type="Embed" ProgID="Equation.DSMT4" ShapeID="_x0000_i1130" DrawAspect="Content" ObjectID="_1630788122" r:id="rId215"/>
         </w:object>
       </w:r>
       <w:r>
@@ -6452,10 +6329,10 @@
           <w:position w:val="-88"/>
         </w:rPr>
         <w:object w:dxaOrig="4400" w:dyaOrig="1920" w14:anchorId="3E010091">
-          <v:shape id="_x0000_i1131" type="#_x0000_t75" style="width:220.05pt;height:96.2pt" o:ole="">
-            <v:imagedata r:id="rId218" o:title=""/>
-          </v:shape>
-          <o:OLEObject Type="Embed" ProgID="Equation.DSMT4" ShapeID="_x0000_i1131" DrawAspect="Content" ObjectID="_1630759027" r:id="rId219"/>
+          <v:shape id="_x0000_i1131" type="#_x0000_t75" style="width:219.85pt;height:96.25pt" o:ole="">
+            <v:imagedata r:id="rId216" o:title=""/>
+          </v:shape>
+          <o:OLEObject Type="Embed" ProgID="Equation.DSMT4" ShapeID="_x0000_i1131" DrawAspect="Content" ObjectID="_1630788123" r:id="rId217"/>
         </w:object>
       </w:r>
       <w:r>
@@ -6534,28 +6411,28 @@
           <w:position w:val="-12"/>
         </w:rPr>
         <w:object w:dxaOrig="660" w:dyaOrig="360" w14:anchorId="0F934239">
-          <v:shape id="_x0000_i1132" type="#_x0000_t75" style="width:31.7pt;height:17.3pt" o:ole="">
+          <v:shape id="_x0000_i1132" type="#_x0000_t75" style="width:31.95pt;height:17.7pt" o:ole="">
+            <v:imagedata r:id="rId218" o:title=""/>
+          </v:shape>
+          <o:OLEObject Type="Embed" ProgID="Equation.DSMT4" ShapeID="_x0000_i1132" DrawAspect="Content" ObjectID="_1630788124" r:id="rId219"/>
+        </w:object>
+      </w:r>
+      <w:r>
+        <w:t xml:space="preserve"> and weights </w:t>
+      </w:r>
+      <w:bookmarkStart w:id="29" w:name="MTBlankEqn"/>
+      <w:r>
+        <w:rPr>
+          <w:position w:val="-12"/>
+        </w:rPr>
+        <w:object w:dxaOrig="279" w:dyaOrig="360" w14:anchorId="5B4B6358">
+          <v:shape id="_x0000_i1133" type="#_x0000_t75" style="width:13.85pt;height:17.7pt" o:ole="">
             <v:imagedata r:id="rId220" o:title=""/>
           </v:shape>
-          <o:OLEObject Type="Embed" ProgID="Equation.DSMT4" ShapeID="_x0000_i1132" DrawAspect="Content" ObjectID="_1630759028" r:id="rId221"/>
-        </w:object>
-      </w:r>
-      <w:r>
-        <w:t xml:space="preserve"> and weights </w:t>
-      </w:r>
-      <w:bookmarkStart w:id="28" w:name="MTBlankEqn"/>
-      <w:r>
-        <w:rPr>
-          <w:position w:val="-12"/>
-        </w:rPr>
-        <w:object w:dxaOrig="279" w:dyaOrig="360" w14:anchorId="5B4B6358">
-          <v:shape id="_x0000_i1133" type="#_x0000_t75" style="width:13.8pt;height:17.3pt" o:ole="">
-            <v:imagedata r:id="rId222" o:title=""/>
-          </v:shape>
-          <o:OLEObject Type="Embed" ProgID="Equation.DSMT4" ShapeID="_x0000_i1133" DrawAspect="Content" ObjectID="_1630759029" r:id="rId223"/>
-        </w:object>
-      </w:r>
-      <w:bookmarkEnd w:id="28"/>
+          <o:OLEObject Type="Embed" ProgID="Equation.DSMT4" ShapeID="_x0000_i1133" DrawAspect="Content" ObjectID="_1630788125" r:id="rId221"/>
+        </w:object>
+      </w:r>
+      <w:bookmarkEnd w:id="29"/>
       <w:r>
         <w:t xml:space="preserve">. The integral </w:t>
       </w:r>
@@ -6571,7 +6448,6 @@
         <w:pStyle w:val="MTDisplayEquation"/>
       </w:pPr>
       <w:r>
-        <w:lastRenderedPageBreak/>
         <w:tab/>
       </w:r>
       <w:r>
@@ -6579,10 +6455,10 @@
           <w:position w:val="-30"/>
         </w:rPr>
         <w:object w:dxaOrig="6640" w:dyaOrig="720" w14:anchorId="27B1AE90">
-          <v:shape id="_x0000_i1134" type="#_x0000_t75" style="width:331.8pt;height:36.3pt" o:ole="">
-            <v:imagedata r:id="rId224" o:title=""/>
-          </v:shape>
-          <o:OLEObject Type="Embed" ProgID="Equation.DSMT4" ShapeID="_x0000_i1134" DrawAspect="Content" ObjectID="_1630759030" r:id="rId225"/>
+          <v:shape id="_x0000_i1134" type="#_x0000_t75" style="width:331.9pt;height:36.2pt" o:ole="">
+            <v:imagedata r:id="rId222" o:title=""/>
+          </v:shape>
+          <o:OLEObject Type="Embed" ProgID="Equation.DSMT4" ShapeID="_x0000_i1134" DrawAspect="Content" ObjectID="_1630788126" r:id="rId223"/>
         </w:object>
       </w:r>
       <w:r>
@@ -6606,7 +6482,7 @@
       <w:r>
         <w:fldChar w:fldCharType="end"/>
       </w:r>
-      <w:bookmarkStart w:id="29" w:name="ZEqnNum517724"/>
+      <w:bookmarkStart w:id="30" w:name="ZEqnNum517724"/>
       <w:r>
         <w:instrText>(</w:instrText>
       </w:r>
@@ -6632,7 +6508,7 @@
       <w:r>
         <w:instrText>)</w:instrText>
       </w:r>
-      <w:bookmarkEnd w:id="29"/>
+      <w:bookmarkEnd w:id="30"/>
       <w:r>
         <w:fldChar w:fldCharType="end"/>
       </w:r>
@@ -6654,10 +6530,10 @@
           <w:position w:val="-10"/>
         </w:rPr>
         <w:object w:dxaOrig="2760" w:dyaOrig="320" w14:anchorId="79AE5A7A">
-          <v:shape id="_x0000_i1135" type="#_x0000_t75" style="width:138.25pt;height:16.15pt" o:ole="">
-            <v:imagedata r:id="rId226" o:title=""/>
-          </v:shape>
-          <o:OLEObject Type="Embed" ProgID="Equation.DSMT4" ShapeID="_x0000_i1135" DrawAspect="Content" ObjectID="_1630759031" r:id="rId227"/>
+          <v:shape id="_x0000_i1135" type="#_x0000_t75" style="width:138.2pt;height:16.15pt" o:ole="">
+            <v:imagedata r:id="rId224" o:title=""/>
+          </v:shape>
+          <o:OLEObject Type="Embed" ProgID="Equation.DSMT4" ShapeID="_x0000_i1135" DrawAspect="Content" ObjectID="_1630788127" r:id="rId225"/>
         </w:object>
       </w:r>
       <w:r>
@@ -6742,6 +6618,7 @@
         <w:rPr>
           <w:noProof/>
         </w:rPr>
+        <w:lastRenderedPageBreak/>
         <w:drawing>
           <wp:inline distT="0" distB="0" distL="0" distR="0" wp14:anchorId="2666D704" wp14:editId="52538B12">
             <wp:extent cx="4816475" cy="3103245"/>
@@ -6760,7 +6637,7 @@
                     </pic:cNvPicPr>
                   </pic:nvPicPr>
                   <pic:blipFill>
-                    <a:blip r:embed="rId228">
+                    <a:blip r:embed="rId226">
                       <a:extLst>
                         <a:ext uri="{28A0092B-C50C-407E-A947-70E740481C1C}">
                           <a14:useLocalDpi xmlns:a14="http://schemas.microsoft.com/office/drawing/2010/main" val="0"/>
@@ -6814,7 +6691,7 @@
       <w:r>
         <w:t xml:space="preserve">baqus C3D20 element taken from </w:t>
       </w:r>
-      <w:hyperlink r:id="rId229" w:history="1">
+      <w:hyperlink r:id="rId227" w:history="1">
         <w:r>
           <w:rPr>
             <w:rStyle w:val="Hyperlink"/>
@@ -6839,7 +6716,7 @@
       <w:r>
         <w:t xml:space="preserve"> and the derivation of the points can be found </w:t>
       </w:r>
-      <w:hyperlink r:id="rId230" w:history="1">
+      <w:hyperlink r:id="rId228" w:history="1">
         <w:r>
           <w:rPr>
             <w:rStyle w:val="Hyperlink"/>
@@ -6848,15 +6725,7 @@
         </w:r>
       </w:hyperlink>
       <w:r>
-        <w:t xml:space="preserve">. </w:t>
-      </w:r>
-      <w:proofErr w:type="spellStart"/>
-      <w:r>
-        <w:t>Matlab</w:t>
-      </w:r>
-      <w:proofErr w:type="spellEnd"/>
-      <w:r>
-        <w:t xml:space="preserve"> scripts for performing the </w:t>
+        <w:t xml:space="preserve">. Matlab scripts for performing the </w:t>
       </w:r>
       <w:r>
         <w:t>Gauss</w:t>
@@ -6867,7 +6736,7 @@
       <w:r>
         <w:t xml:space="preserve">integration can be found </w:t>
       </w:r>
-      <w:hyperlink r:id="rId231" w:history="1">
+      <w:hyperlink r:id="rId229" w:history="1">
         <w:r>
           <w:rPr>
             <w:rStyle w:val="Hyperlink"/>
@@ -7830,293 +7699,299 @@
         <w:rPr>
           <w:iCs/>
         </w:rPr>
+        <w:t xml:space="preserve">In the case that we wish to interpolate from Gauss points to nodes </w:t>
+      </w:r>
+      <w:r>
+        <w:rPr>
+          <w:iCs/>
+        </w:rPr>
+        <w:t xml:space="preserve">or to a surface </w:t>
+      </w:r>
+      <w:r>
+        <w:rPr>
+          <w:iCs/>
+        </w:rPr>
+        <w:t>we need to modify the basis</w:t>
+      </w:r>
+      <w:r>
+        <w:rPr>
+          <w:iCs/>
+        </w:rPr>
+        <w:t xml:space="preserve"> of natural coordinates</w:t>
+      </w:r>
+      <w:r>
+        <w:rPr>
+          <w:iCs/>
+        </w:rPr>
+        <w:t xml:space="preserve"> </w:t>
+      </w:r>
+      <w:r>
+        <w:rPr>
+          <w:iCs/>
+        </w:rPr>
+        <w:t xml:space="preserve">to the Gauss points. </w:t>
+      </w:r>
+      <w:r>
+        <w:rPr>
+          <w:iCs/>
+        </w:rPr>
+        <w:t xml:space="preserve">The problem is visualized in </w:t>
+      </w:r>
+      <w:r>
+        <w:rPr>
+          <w:iCs/>
+        </w:rPr>
+        <w:t xml:space="preserve">2D in </w:t>
+      </w:r>
+      <w:r>
+        <w:rPr>
+          <w:iCs/>
+        </w:rPr>
+        <w:t xml:space="preserve">Figure </w:t>
+      </w:r>
+      <w:r>
+        <w:rPr>
+          <w:iCs/>
+        </w:rPr>
+        <w:t>9</w:t>
+      </w:r>
+      <w:r>
+        <w:rPr>
+          <w:iCs/>
+        </w:rPr>
+        <w:t xml:space="preserve">. </w:t>
+      </w:r>
+      <w:r>
+        <w:rPr>
+          <w:iCs/>
+        </w:rPr>
+        <w:t>We observed based on Table 1 that</w:t>
+      </w:r>
+      <w:r>
+        <w:rPr>
+          <w:iCs/>
+        </w:rPr>
+        <w:t xml:space="preserve"> when</w:t>
+      </w:r>
+      <w:r>
+        <w:rPr>
+          <w:iCs/>
+        </w:rPr>
+        <w:t xml:space="preserve"> </w:t>
+      </w:r>
+      <w:r>
+        <w:rPr>
+          <w:position w:val="-14"/>
+        </w:rPr>
+        <w:object w:dxaOrig="1280" w:dyaOrig="400" w14:anchorId="054F0DC3">
+          <v:shape id="_x0000_i1136" type="#_x0000_t75" style="width:63.9pt;height:20pt" o:ole="">
+            <v:imagedata r:id="rId230" o:title=""/>
+          </v:shape>
+          <o:OLEObject Type="Embed" ProgID="Equation.DSMT4" ShapeID="_x0000_i1136" DrawAspect="Content" ObjectID="_1630788128" r:id="rId231"/>
+        </w:object>
+      </w:r>
+      <w:r>
+        <w:rPr>
+          <w:iCs/>
+        </w:rPr>
+        <w:t xml:space="preserve">, </w:t>
+      </w:r>
+      <w:r>
+        <w:rPr>
+          <w:position w:val="-34"/>
+        </w:rPr>
+        <w:object w:dxaOrig="1800" w:dyaOrig="800" w14:anchorId="16038A28">
+          <v:shape id="_x0000_i1137" type="#_x0000_t75" style="width:90.85pt;height:40.05pt" o:ole="">
+            <v:imagedata r:id="rId232" o:title=""/>
+          </v:shape>
+          <o:OLEObject Type="Embed" ProgID="Equation.DSMT4" ShapeID="_x0000_i1137" DrawAspect="Content" ObjectID="_1630788129" r:id="rId233"/>
+        </w:object>
+      </w:r>
+      <w:r>
+        <w:rPr>
+          <w:iCs/>
+        </w:rPr>
+        <w:t xml:space="preserve"> and there a proportionality constant of </w:t>
+      </w:r>
+      <w:r>
+        <w:rPr>
+          <w:position w:val="-26"/>
+        </w:rPr>
+        <w:object w:dxaOrig="400" w:dyaOrig="700" w14:anchorId="5D48793A">
+          <v:shape id="_x0000_i1138" type="#_x0000_t75" style="width:20pt;height:35.05pt" o:ole="">
+            <v:imagedata r:id="rId234" o:title=""/>
+          </v:shape>
+          <o:OLEObject Type="Embed" ProgID="Equation.DSMT4" ShapeID="_x0000_i1138" DrawAspect="Content" ObjectID="_1630788130" r:id="rId235"/>
+        </w:object>
+      </w:r>
+      <w:r>
+        <w:rPr>
+          <w:iCs/>
+        </w:rPr>
+        <w:t xml:space="preserve">. </w:t>
+      </w:r>
+      <w:r>
+        <w:rPr>
+          <w:iCs/>
+        </w:rPr>
+        <w:t xml:space="preserve">The variable </w:t>
+      </w:r>
+      <w:r>
+        <w:rPr>
+          <w:position w:val="-12"/>
+        </w:rPr>
+        <w:object w:dxaOrig="320" w:dyaOrig="380" w14:anchorId="2E0B3BDA">
+          <v:shape id="_x0000_i1139" type="#_x0000_t75" style="width:16.15pt;height:18.85pt" o:ole="">
+            <v:imagedata r:id="rId236" o:title=""/>
+          </v:shape>
+          <o:OLEObject Type="Embed" ProgID="Equation.DSMT4" ShapeID="_x0000_i1139" DrawAspect="Content" ObjectID="_1630788131" r:id="rId237"/>
+        </w:object>
+      </w:r>
+      <w:r>
+        <w:t xml:space="preserve">which denotes the location in natural coordinates of the value </w:t>
+      </w:r>
+      <w:r>
+        <w:t xml:space="preserve">being extrapolated </w:t>
+      </w:r>
+      <w:r>
+        <w:t xml:space="preserve">remains the same as before but </w:t>
+      </w:r>
+      <w:r>
+        <w:rPr>
+          <w:iCs/>
+        </w:rPr>
+        <w:t xml:space="preserve">the </w:t>
+      </w:r>
+      <w:r>
+        <w:rPr>
+          <w:iCs/>
+        </w:rPr>
+        <w:t xml:space="preserve">natural </w:t>
+      </w:r>
+      <w:r>
+        <w:rPr>
+          <w:iCs/>
+        </w:rPr>
+        <w:t xml:space="preserve">nodal </w:t>
+      </w:r>
+      <w:r>
+        <w:rPr>
+          <w:iCs/>
+        </w:rPr>
+        <w:t xml:space="preserve">coordinates which are usually less than </w:t>
+      </w:r>
+      <w:r>
+        <w:rPr>
+          <w:iCs/>
+        </w:rPr>
         <w:lastRenderedPageBreak/>
-        <w:t xml:space="preserve">In the case that we wish to interpolate from Gauss points to nodes </w:t>
-      </w:r>
-      <w:r>
-        <w:rPr>
-          <w:iCs/>
-        </w:rPr>
-        <w:t xml:space="preserve">or to a surface </w:t>
-      </w:r>
-      <w:r>
-        <w:rPr>
-          <w:iCs/>
-        </w:rPr>
-        <w:t>we need to modify the basis</w:t>
-      </w:r>
-      <w:r>
-        <w:rPr>
-          <w:iCs/>
-        </w:rPr>
-        <w:t xml:space="preserve"> of natural coordinates</w:t>
-      </w:r>
-      <w:r>
-        <w:rPr>
-          <w:iCs/>
-        </w:rPr>
-        <w:t xml:space="preserve"> </w:t>
-      </w:r>
-      <w:r>
-        <w:rPr>
-          <w:iCs/>
-        </w:rPr>
-        <w:t xml:space="preserve">to the Gauss points. </w:t>
-      </w:r>
-      <w:r>
-        <w:rPr>
-          <w:iCs/>
-        </w:rPr>
-        <w:t xml:space="preserve">The problem is visualized in </w:t>
-      </w:r>
-      <w:r>
-        <w:rPr>
-          <w:iCs/>
-        </w:rPr>
-        <w:t xml:space="preserve">2D in </w:t>
-      </w:r>
-      <w:r>
-        <w:rPr>
-          <w:iCs/>
-        </w:rPr>
-        <w:t xml:space="preserve">Figure </w:t>
-      </w:r>
-      <w:r>
-        <w:rPr>
-          <w:iCs/>
-        </w:rPr>
-        <w:t>9</w:t>
-      </w:r>
-      <w:r>
-        <w:rPr>
-          <w:iCs/>
-        </w:rPr>
-        <w:t xml:space="preserve">. </w:t>
-      </w:r>
-      <w:r>
-        <w:rPr>
-          <w:iCs/>
-        </w:rPr>
-        <w:t>We observed based on Table 1 that</w:t>
-      </w:r>
-      <w:r>
-        <w:rPr>
-          <w:iCs/>
-        </w:rPr>
-        <w:t xml:space="preserve"> when</w:t>
-      </w:r>
-      <w:r>
-        <w:rPr>
-          <w:iCs/>
-        </w:rPr>
-        <w:t xml:space="preserve"> </w:t>
+        <w:t xml:space="preserve">or equal to 1 become less than or equal to </w:t>
+      </w:r>
+      <w:r>
+        <w:rPr>
+          <w:position w:val="-26"/>
+        </w:rPr>
+        <w:object w:dxaOrig="400" w:dyaOrig="700" w14:anchorId="382955D8">
+          <v:shape id="_x0000_i1140" type="#_x0000_t75" style="width:20pt;height:35.05pt" o:ole="">
+            <v:imagedata r:id="rId238" o:title=""/>
+          </v:shape>
+          <o:OLEObject Type="Embed" ProgID="Equation.DSMT4" ShapeID="_x0000_i1140" DrawAspect="Content" ObjectID="_1630788132" r:id="rId239"/>
+        </w:object>
+      </w:r>
+      <w:r>
+        <w:t xml:space="preserve"> (i.e. for node 3 in Figure 5, the nature coordinates are </w:t>
+      </w:r>
+      <w:r>
+        <w:rPr>
+          <w:position w:val="-34"/>
+        </w:rPr>
+        <w:object w:dxaOrig="1860" w:dyaOrig="800" w14:anchorId="7DBF9007">
+          <v:shape id="_x0000_i1141" type="#_x0000_t75" style="width:92.8pt;height:40.05pt" o:ole="">
+            <v:imagedata r:id="rId240" o:title=""/>
+          </v:shape>
+          <o:OLEObject Type="Embed" ProgID="Equation.DSMT4" ShapeID="_x0000_i1141" DrawAspect="Content" ObjectID="_1630788133" r:id="rId241"/>
+        </w:object>
+      </w:r>
+      <w:r>
+        <w:t xml:space="preserve">and we replace </w:t>
       </w:r>
       <w:r>
         <w:rPr>
           <w:position w:val="-14"/>
         </w:rPr>
-        <w:object w:dxaOrig="1280" w:dyaOrig="400" w14:anchorId="054F0DC3">
-          <v:shape id="_x0000_i1136" type="#_x0000_t75" style="width:63.95pt;height:20.15pt" o:ole="">
-            <v:imagedata r:id="rId232" o:title=""/>
-          </v:shape>
-          <o:OLEObject Type="Embed" ProgID="Equation.DSMT4" ShapeID="_x0000_i1136" DrawAspect="Content" ObjectID="_1630759032" r:id="rId233"/>
-        </w:object>
-      </w:r>
-      <w:r>
-        <w:rPr>
-          <w:iCs/>
-        </w:rPr>
-        <w:t xml:space="preserve">, </w:t>
-      </w:r>
-      <w:r>
-        <w:rPr>
-          <w:position w:val="-34"/>
-        </w:rPr>
-        <w:object w:dxaOrig="1800" w:dyaOrig="800" w14:anchorId="16038A28">
-          <v:shape id="_x0000_i1137" type="#_x0000_t75" style="width:91pt;height:40.3pt" o:ole="">
-            <v:imagedata r:id="rId234" o:title=""/>
-          </v:shape>
-          <o:OLEObject Type="Embed" ProgID="Equation.DSMT4" ShapeID="_x0000_i1137" DrawAspect="Content" ObjectID="_1630759033" r:id="rId235"/>
-        </w:object>
-      </w:r>
-      <w:r>
-        <w:rPr>
-          <w:iCs/>
-        </w:rPr>
-        <w:t xml:space="preserve"> and there a proportionality constant of </w:t>
-      </w:r>
-      <w:r>
-        <w:rPr>
-          <w:position w:val="-26"/>
-        </w:rPr>
-        <w:object w:dxaOrig="400" w:dyaOrig="700" w14:anchorId="5D48793A">
-          <v:shape id="_x0000_i1138" type="#_x0000_t75" style="width:20.15pt;height:35.15pt" o:ole="">
-            <v:imagedata r:id="rId236" o:title=""/>
-          </v:shape>
-          <o:OLEObject Type="Embed" ProgID="Equation.DSMT4" ShapeID="_x0000_i1138" DrawAspect="Content" ObjectID="_1630759034" r:id="rId237"/>
-        </w:object>
-      </w:r>
-      <w:r>
-        <w:rPr>
-          <w:iCs/>
-        </w:rPr>
-        <w:t xml:space="preserve">. </w:t>
-      </w:r>
-      <w:r>
-        <w:rPr>
-          <w:iCs/>
-        </w:rPr>
-        <w:t xml:space="preserve">The variable </w:t>
-      </w:r>
-      <w:r>
-        <w:rPr>
-          <w:position w:val="-12"/>
-        </w:rPr>
-        <w:object w:dxaOrig="320" w:dyaOrig="380" w14:anchorId="2E0B3BDA">
-          <v:shape id="_x0000_i1139" type="#_x0000_t75" style="width:16.15pt;height:19pt" o:ole="">
-            <v:imagedata r:id="rId238" o:title=""/>
-          </v:shape>
-          <o:OLEObject Type="Embed" ProgID="Equation.DSMT4" ShapeID="_x0000_i1139" DrawAspect="Content" ObjectID="_1630759035" r:id="rId239"/>
-        </w:object>
-      </w:r>
-      <w:r>
-        <w:t xml:space="preserve">which denotes the location in natural coordinates of the value </w:t>
-      </w:r>
-      <w:r>
-        <w:t xml:space="preserve">being extrapolated </w:t>
-      </w:r>
-      <w:r>
-        <w:t xml:space="preserve">remains the same as before but </w:t>
-      </w:r>
-      <w:r>
-        <w:rPr>
-          <w:iCs/>
-        </w:rPr>
-        <w:t xml:space="preserve">the </w:t>
-      </w:r>
-      <w:r>
-        <w:rPr>
-          <w:iCs/>
-        </w:rPr>
-        <w:t xml:space="preserve">natural </w:t>
-      </w:r>
-      <w:r>
-        <w:rPr>
-          <w:iCs/>
-        </w:rPr>
-        <w:t xml:space="preserve">nodal </w:t>
-      </w:r>
-      <w:r>
-        <w:rPr>
-          <w:iCs/>
-        </w:rPr>
-        <w:t xml:space="preserve">coordinates which are usually less than or equal to 1 become less than or equal to </w:t>
-      </w:r>
-      <w:r>
-        <w:rPr>
-          <w:position w:val="-26"/>
-        </w:rPr>
-        <w:object w:dxaOrig="400" w:dyaOrig="700" w14:anchorId="382955D8">
-          <v:shape id="_x0000_i1140" type="#_x0000_t75" style="width:20.15pt;height:35.15pt" o:ole="">
-            <v:imagedata r:id="rId240" o:title=""/>
-          </v:shape>
-          <o:OLEObject Type="Embed" ProgID="Equation.DSMT4" ShapeID="_x0000_i1140" DrawAspect="Content" ObjectID="_1630759036" r:id="rId241"/>
-        </w:object>
-      </w:r>
-      <w:r>
-        <w:t xml:space="preserve"> (i.e. for node 3 in Figure 5, the nature coordinates are </w:t>
-      </w:r>
-      <w:r>
-        <w:rPr>
-          <w:position w:val="-34"/>
-        </w:rPr>
-        <w:object w:dxaOrig="1860" w:dyaOrig="800" w14:anchorId="7DBF9007">
-          <v:shape id="_x0000_i1141" type="#_x0000_t75" style="width:92.75pt;height:40.3pt" o:ole="">
+        <w:object w:dxaOrig="720" w:dyaOrig="400" w14:anchorId="32AEF3A9">
+          <v:shape id="_x0000_i1142" type="#_x0000_t75" style="width:36.2pt;height:20pt" o:ole="">
             <v:imagedata r:id="rId242" o:title=""/>
           </v:shape>
-          <o:OLEObject Type="Embed" ProgID="Equation.DSMT4" ShapeID="_x0000_i1141" DrawAspect="Content" ObjectID="_1630759037" r:id="rId243"/>
-        </w:object>
-      </w:r>
-      <w:r>
-        <w:t xml:space="preserve">and we replace </w:t>
+          <o:OLEObject Type="Embed" ProgID="Equation.DSMT4" ShapeID="_x0000_i1142" DrawAspect="Content" ObjectID="_1630788134" r:id="rId243"/>
+        </w:object>
+      </w:r>
+      <w:r>
+        <w:t xml:space="preserve">  in </w:t>
+      </w:r>
+      <w:r>
+        <w:rPr>
+          <w:iCs/>
+        </w:rPr>
+        <w:fldChar w:fldCharType="begin"/>
+      </w:r>
+      <w:r>
+        <w:rPr>
+          <w:iCs/>
+        </w:rPr>
+        <w:instrText xml:space="preserve"> GOTOBUTTON ZEqnNum823756  \* MERGEFORMAT </w:instrText>
+      </w:r>
+      <w:r>
+        <w:rPr>
+          <w:iCs/>
+        </w:rPr>
+        <w:fldChar w:fldCharType="begin"/>
+      </w:r>
+      <w:r>
+        <w:rPr>
+          <w:iCs/>
+        </w:rPr>
+        <w:instrText xml:space="preserve"> REF ZEqnNum823756 \* Charformat \! \* MERGEFORMAT </w:instrText>
+      </w:r>
+      <w:r>
+        <w:rPr>
+          <w:iCs/>
+        </w:rPr>
+        <w:fldChar w:fldCharType="separate"/>
+      </w:r>
+      <w:r>
+        <w:rPr>
+          <w:iCs/>
+        </w:rPr>
+        <w:instrText>(1.29)</w:instrText>
+      </w:r>
+      <w:r>
+        <w:rPr>
+          <w:iCs/>
+        </w:rPr>
+        <w:fldChar w:fldCharType="end"/>
+      </w:r>
+      <w:r>
+        <w:rPr>
+          <w:iCs/>
+        </w:rPr>
+        <w:fldChar w:fldCharType="end"/>
+      </w:r>
+      <w:r>
+        <w:rPr>
+          <w:iCs/>
+        </w:rPr>
+        <w:t xml:space="preserve"> with</w:t>
       </w:r>
       <w:r>
         <w:rPr>
           <w:position w:val="-14"/>
         </w:rPr>
-        <w:object w:dxaOrig="720" w:dyaOrig="400" w14:anchorId="32AEF3A9">
-          <v:shape id="_x0000_i1142" type="#_x0000_t75" style="width:36.3pt;height:20.15pt" o:ole="">
+        <w:object w:dxaOrig="859" w:dyaOrig="400" w14:anchorId="3C1FD280">
+          <v:shape id="_x0000_i1143" type="#_x0000_t75" style="width:43.1pt;height:20pt" o:ole="">
             <v:imagedata r:id="rId244" o:title=""/>
           </v:shape>
-          <o:OLEObject Type="Embed" ProgID="Equation.DSMT4" ShapeID="_x0000_i1142" DrawAspect="Content" ObjectID="_1630759038" r:id="rId245"/>
-        </w:object>
-      </w:r>
-      <w:r>
-        <w:t xml:space="preserve">  in </w:t>
-      </w:r>
-      <w:r>
-        <w:rPr>
-          <w:iCs/>
-        </w:rPr>
-        <w:fldChar w:fldCharType="begin"/>
-      </w:r>
-      <w:r>
-        <w:rPr>
-          <w:iCs/>
-        </w:rPr>
-        <w:instrText xml:space="preserve"> GOTOBUTTON ZEqnNum823756  \* MERGEFORMAT </w:instrText>
-      </w:r>
-      <w:r>
-        <w:rPr>
-          <w:iCs/>
-        </w:rPr>
-        <w:fldChar w:fldCharType="begin"/>
-      </w:r>
-      <w:r>
-        <w:rPr>
-          <w:iCs/>
-        </w:rPr>
-        <w:instrText xml:space="preserve"> REF ZEqnNum823756 \* Charformat \! \* MERGEFORMAT </w:instrText>
-      </w:r>
-      <w:r>
-        <w:rPr>
-          <w:iCs/>
-        </w:rPr>
-        <w:fldChar w:fldCharType="separate"/>
-      </w:r>
-      <w:r>
-        <w:rPr>
-          <w:iCs/>
-        </w:rPr>
-        <w:instrText>(1.29)</w:instrText>
-      </w:r>
-      <w:r>
-        <w:rPr>
-          <w:iCs/>
-        </w:rPr>
-        <w:fldChar w:fldCharType="end"/>
-      </w:r>
-      <w:r>
-        <w:rPr>
-          <w:iCs/>
-        </w:rPr>
-        <w:fldChar w:fldCharType="end"/>
-      </w:r>
-      <w:r>
-        <w:rPr>
-          <w:iCs/>
-        </w:rPr>
-        <w:t xml:space="preserve"> with</w:t>
-      </w:r>
-      <w:r>
-        <w:rPr>
-          <w:position w:val="-14"/>
-        </w:rPr>
-        <w:object w:dxaOrig="859" w:dyaOrig="400" w14:anchorId="3C1FD280">
-          <v:shape id="_x0000_i1143" type="#_x0000_t75" style="width:43.2pt;height:20.15pt" o:ole="">
-            <v:imagedata r:id="rId246" o:title=""/>
-          </v:shape>
-          <o:OLEObject Type="Embed" ProgID="Equation.DSMT4" ShapeID="_x0000_i1143" DrawAspect="Content" ObjectID="_1630759039" r:id="rId247"/>
+          <o:OLEObject Type="Embed" ProgID="Equation.DSMT4" ShapeID="_x0000_i1143" DrawAspect="Content" ObjectID="_1630788135" r:id="rId245"/>
         </w:object>
       </w:r>
       <w:r>
@@ -8154,7 +8029,7 @@
                     </pic:cNvPicPr>
                   </pic:nvPicPr>
                   <pic:blipFill>
-                    <a:blip r:embed="rId248">
+                    <a:blip r:embed="rId246">
                       <a:extLst>
                         <a:ext uri="{28A0092B-C50C-407E-A947-70E740481C1C}">
                           <a14:useLocalDpi xmlns:a14="http://schemas.microsoft.com/office/drawing/2010/main" val="0"/>
@@ -9206,11 +9081,7 @@
         <w:t xml:space="preserve">Realizing </w:t>
       </w:r>
       <w:r>
-        <w:t xml:space="preserve">that the order of the polynomial is simply taken as the product of variables, the degree of the polynomials in the </w:t>
-      </w:r>
-      <w:r>
-        <w:lastRenderedPageBreak/>
-        <w:t>shape function is 3</w:t>
+        <w:t>that the order of the polynomial is simply taken as the product of variables, the degree of the polynomials in the shape function is 3</w:t>
       </w:r>
       <w:r>
         <w:t xml:space="preserve"> in the 2D case</w:t>
@@ -9356,6 +9227,7 @@
         <w:pStyle w:val="MTDisplayEquation"/>
       </w:pPr>
       <w:r>
+        <w:lastRenderedPageBreak/>
         <w:tab/>
       </w:r>
       <w:r>
@@ -9363,10 +9235,10 @@
           <w:position w:val="-92"/>
         </w:rPr>
         <w:object w:dxaOrig="6140" w:dyaOrig="1960" w14:anchorId="2D03D4A3">
-          <v:shape id="_x0000_i1144" type="#_x0000_t75" style="width:306.45pt;height:98.5pt" o:ole="">
-            <v:imagedata r:id="rId249" o:title=""/>
-          </v:shape>
-          <o:OLEObject Type="Embed" ProgID="Equation.DSMT4" ShapeID="_x0000_i1144" DrawAspect="Content" ObjectID="_1630759040" r:id="rId250"/>
+          <v:shape id="_x0000_i1144" type="#_x0000_t75" style="width:306.85pt;height:98.2pt" o:ole="">
+            <v:imagedata r:id="rId247" o:title=""/>
+          </v:shape>
+          <o:OLEObject Type="Embed" ProgID="Equation.DSMT4" ShapeID="_x0000_i1144" DrawAspect="Content" ObjectID="_1630788136" r:id="rId248"/>
         </w:object>
       </w:r>
       <w:r>
@@ -9390,7 +9262,7 @@
       <w:r>
         <w:fldChar w:fldCharType="end"/>
       </w:r>
-      <w:bookmarkStart w:id="30" w:name="ZEqnNum958931"/>
+      <w:bookmarkStart w:id="31" w:name="ZEqnNum958931"/>
       <w:r>
         <w:instrText>(</w:instrText>
       </w:r>
@@ -9416,23 +9288,18 @@
       <w:r>
         <w:instrText>)</w:instrText>
       </w:r>
-      <w:bookmarkEnd w:id="30"/>
-      <w:r>
-        <w:fldChar w:fldCharType="end"/>
-      </w:r>
-    </w:p>
-    <w:p>
-      <w:r>
-        <w:t xml:space="preserve">and for a line assuming </w:t>
-      </w:r>
-      <w:proofErr w:type="spellStart"/>
-      <w:r>
-        <w:t>d</w:t>
+      <w:bookmarkEnd w:id="31"/>
+      <w:r>
+        <w:fldChar w:fldCharType="end"/>
+      </w:r>
+    </w:p>
+    <w:p>
+      <w:r>
+        <w:t>and for a line assuming d</w:t>
       </w:r>
       <w:r>
         <w:t>r</w:t>
       </w:r>
-      <w:proofErr w:type="spellEnd"/>
       <w:r>
         <w:t xml:space="preserve">=ds=0 as </w:t>
       </w:r>
@@ -9449,10 +9316,10 @@
           <w:position w:val="-92"/>
         </w:rPr>
         <w:object w:dxaOrig="5340" w:dyaOrig="1960" w14:anchorId="047E73C5">
-          <v:shape id="_x0000_i1145" type="#_x0000_t75" style="width:267.25pt;height:98.5pt" o:ole="">
-            <v:imagedata r:id="rId251" o:title=""/>
-          </v:shape>
-          <o:OLEObject Type="Embed" ProgID="Equation.DSMT4" ShapeID="_x0000_i1145" DrawAspect="Content" ObjectID="_1630759041" r:id="rId252"/>
+          <v:shape id="_x0000_i1145" type="#_x0000_t75" style="width:267.2pt;height:98.2pt" o:ole="">
+            <v:imagedata r:id="rId249" o:title=""/>
+          </v:shape>
+          <o:OLEObject Type="Embed" ProgID="Equation.DSMT4" ShapeID="_x0000_i1145" DrawAspect="Content" ObjectID="_1630788137" r:id="rId250"/>
         </w:object>
       </w:r>
       <w:r>
@@ -9564,7 +9431,6 @@
         <w:rPr>
           <w:noProof/>
         </w:rPr>
-        <w:lastRenderedPageBreak/>
         <w:drawing>
           <wp:inline distT="0" distB="0" distL="0" distR="0" wp14:anchorId="3B85B01E" wp14:editId="26802245">
             <wp:extent cx="3108960" cy="3237230"/>
@@ -9583,7 +9449,7 @@
                     </pic:cNvPicPr>
                   </pic:nvPicPr>
                   <pic:blipFill>
-                    <a:blip r:embed="rId253">
+                    <a:blip r:embed="rId251">
                       <a:extLst>
                         <a:ext uri="{28A0092B-C50C-407E-A947-70E740481C1C}">
                           <a14:useLocalDpi xmlns:a14="http://schemas.microsoft.com/office/drawing/2010/main" val="0"/>
@@ -9634,6 +9500,7 @@
     </w:p>
     <w:p>
       <w:r>
+        <w:lastRenderedPageBreak/>
         <w:t xml:space="preserve">The analytical solution for the problem for </w:t>
       </w:r>
       <w:r>
@@ -9641,10 +9508,10 @@
           <w:position w:val="-12"/>
         </w:rPr>
         <w:object w:dxaOrig="320" w:dyaOrig="360" w14:anchorId="5585290F">
-          <v:shape id="_x0000_i1146" type="#_x0000_t75" style="width:16.15pt;height:17.85pt" o:ole="">
-            <v:imagedata r:id="rId254" o:title=""/>
-          </v:shape>
-          <o:OLEObject Type="Embed" ProgID="Equation.DSMT4" ShapeID="_x0000_i1146" DrawAspect="Content" ObjectID="_1630759042" r:id="rId255"/>
+          <v:shape id="_x0000_i1146" type="#_x0000_t75" style="width:16.15pt;height:18.1pt" o:ole="">
+            <v:imagedata r:id="rId252" o:title=""/>
+          </v:shape>
+          <o:OLEObject Type="Embed" ProgID="Equation.DSMT4" ShapeID="_x0000_i1146" DrawAspect="Content" ObjectID="_1630788138" r:id="rId253"/>
         </w:object>
       </w:r>
       <w:r>
@@ -9663,10 +9530,10 @@
           <w:position w:val="-12"/>
         </w:rPr>
         <w:object w:dxaOrig="1219" w:dyaOrig="400" w14:anchorId="5C088DE7">
-          <v:shape id="_x0000_i1147" type="#_x0000_t75" style="width:60.5pt;height:20.15pt" o:ole="">
-            <v:imagedata r:id="rId256" o:title=""/>
-          </v:shape>
-          <o:OLEObject Type="Embed" ProgID="Equation.DSMT4" ShapeID="_x0000_i1147" DrawAspect="Content" ObjectID="_1630759043" r:id="rId257"/>
+          <v:shape id="_x0000_i1147" type="#_x0000_t75" style="width:60.85pt;height:20pt" o:ole="">
+            <v:imagedata r:id="rId254" o:title=""/>
+          </v:shape>
+          <o:OLEObject Type="Embed" ProgID="Equation.DSMT4" ShapeID="_x0000_i1147" DrawAspect="Content" ObjectID="_1630788139" r:id="rId255"/>
         </w:object>
       </w:r>
       <w:r>
@@ -9924,15 +9791,7 @@
     <w:p/>
     <w:p>
       <w:r>
-        <w:t xml:space="preserve">Model parameters are </w:t>
-      </w:r>
-      <w:proofErr w:type="spellStart"/>
-      <w:r>
-        <w:t>summized</w:t>
-      </w:r>
-      <w:proofErr w:type="spellEnd"/>
-      <w:r>
-        <w:t xml:space="preserve"> in Table 1. Symmetry is utilized to create a 1/8</w:t>
+        <w:t>Model parameters are summized in Table 1. Symmetry is utilized to create a 1/8</w:t>
       </w:r>
       <w:r>
         <w:rPr>
@@ -9970,10 +9829,10 @@
           <w:position w:val="-12"/>
         </w:rPr>
         <w:object w:dxaOrig="320" w:dyaOrig="360" w14:anchorId="4F38B5ED">
-          <v:shape id="_x0000_i1148" type="#_x0000_t75" style="width:16.15pt;height:17.3pt" o:ole="">
-            <v:imagedata r:id="rId258" o:title=""/>
-          </v:shape>
-          <o:OLEObject Type="Embed" ProgID="Equation.DSMT4" ShapeID="_x0000_i1148" DrawAspect="Content" ObjectID="_1630759044" r:id="rId259"/>
+          <v:shape id="_x0000_i1148" type="#_x0000_t75" style="width:16.15pt;height:17.7pt" o:ole="">
+            <v:imagedata r:id="rId256" o:title=""/>
+          </v:shape>
+          <o:OLEObject Type="Embed" ProgID="Equation.DSMT4" ShapeID="_x0000_i1148" DrawAspect="Content" ObjectID="_1630788140" r:id="rId257"/>
         </w:object>
       </w:r>
       <w:r>
@@ -10022,7 +9881,6 @@
         <w:rPr>
           <w:noProof/>
         </w:rPr>
-        <w:lastRenderedPageBreak/>
         <w:drawing>
           <wp:inline distT="0" distB="0" distL="0" distR="0" wp14:anchorId="7F363F44" wp14:editId="0C03BD60">
             <wp:extent cx="2977286" cy="2560087"/>
@@ -10039,7 +9897,7 @@
                     <pic:cNvPicPr/>
                   </pic:nvPicPr>
                   <pic:blipFill>
-                    <a:blip r:embed="rId260"/>
+                    <a:blip r:embed="rId258"/>
                     <a:stretch>
                       <a:fillRect/>
                     </a:stretch>
@@ -10095,44 +9953,44 @@
           <w:position w:val="-12"/>
         </w:rPr>
         <w:object w:dxaOrig="320" w:dyaOrig="360" w14:anchorId="478F19A6">
-          <v:shape id="_x0000_i1149" type="#_x0000_t75" style="width:16.15pt;height:17.3pt" o:ole="">
+          <v:shape id="_x0000_i1149" type="#_x0000_t75" style="width:16.15pt;height:17.7pt" o:ole="">
+            <v:imagedata r:id="rId259" o:title=""/>
+          </v:shape>
+          <o:OLEObject Type="Embed" ProgID="Equation.DSMT4" ShapeID="_x0000_i1149" DrawAspect="Content" ObjectID="_1630788141" r:id="rId260"/>
+        </w:object>
+      </w:r>
+      <w:r>
+        <w:t xml:space="preserve">and </w:t>
+      </w:r>
+      <w:r>
+        <w:rPr>
+          <w:position w:val="-6"/>
+        </w:rPr>
+        <w:object w:dxaOrig="220" w:dyaOrig="279" w14:anchorId="57D7DD61">
+          <v:shape id="_x0000_i1150" type="#_x0000_t75" style="width:11.15pt;height:13.85pt" o:ole="">
             <v:imagedata r:id="rId261" o:title=""/>
           </v:shape>
-          <o:OLEObject Type="Embed" ProgID="Equation.DSMT4" ShapeID="_x0000_i1149" DrawAspect="Content" ObjectID="_1630759045" r:id="rId262"/>
-        </w:object>
-      </w:r>
-      <w:r>
-        <w:t xml:space="preserve">and </w:t>
-      </w:r>
-      <w:r>
-        <w:rPr>
-          <w:position w:val="-6"/>
-        </w:rPr>
-        <w:object w:dxaOrig="220" w:dyaOrig="279" w14:anchorId="57D7DD61">
-          <v:shape id="_x0000_i1150" type="#_x0000_t75" style="width:11.5pt;height:13.8pt" o:ole="">
+          <o:OLEObject Type="Embed" ProgID="Equation.DSMT4" ShapeID="_x0000_i1150" DrawAspect="Content" ObjectID="_1630788142" r:id="rId262"/>
+        </w:object>
+      </w:r>
+      <w:r>
+        <w:t xml:space="preserve">for </w:t>
+      </w:r>
+      <w:r>
+        <w:t>through crack in infinite plate.</w:t>
+      </w:r>
+      <w:r>
+        <w:t xml:space="preserve"> The analytical solution</w:t>
+      </w:r>
+      <w:r>
+        <w:rPr>
+          <w:position w:val="-14"/>
+        </w:rPr>
+        <w:object w:dxaOrig="960" w:dyaOrig="380" w14:anchorId="26FEE6DB">
+          <v:shape id="_x0000_i1151" type="#_x0000_t75" style="width:48.9pt;height:18.85pt" o:ole="">
             <v:imagedata r:id="rId263" o:title=""/>
           </v:shape>
-          <o:OLEObject Type="Embed" ProgID="Equation.DSMT4" ShapeID="_x0000_i1150" DrawAspect="Content" ObjectID="_1630759046" r:id="rId264"/>
-        </w:object>
-      </w:r>
-      <w:r>
-        <w:t xml:space="preserve">for </w:t>
-      </w:r>
-      <w:r>
-        <w:t>through crack in infinite plate.</w:t>
-      </w:r>
-      <w:r>
-        <w:t xml:space="preserve"> The analytical solution</w:t>
-      </w:r>
-      <w:r>
-        <w:rPr>
-          <w:position w:val="-14"/>
-        </w:rPr>
-        <w:object w:dxaOrig="960" w:dyaOrig="380" w14:anchorId="26FEE6DB">
-          <v:shape id="_x0000_i1151" type="#_x0000_t75" style="width:48.95pt;height:19pt" o:ole="">
-            <v:imagedata r:id="rId265" o:title=""/>
-          </v:shape>
-          <o:OLEObject Type="Embed" ProgID="Equation.DSMT4" ShapeID="_x0000_i1151" DrawAspect="Content" ObjectID="_1630759047" r:id="rId266"/>
+          <o:OLEObject Type="Embed" ProgID="Equation.DSMT4" ShapeID="_x0000_i1151" DrawAspect="Content" ObjectID="_1630788143" r:id="rId264"/>
         </w:object>
       </w:r>
       <w:r>
@@ -10743,10 +10601,10 @@
           <w:position w:val="-12"/>
         </w:rPr>
         <w:object w:dxaOrig="320" w:dyaOrig="360" w14:anchorId="0F54B78B">
-          <v:shape id="_x0000_i1152" type="#_x0000_t75" style="width:16.15pt;height:17.3pt" o:ole="">
-            <v:imagedata r:id="rId261" o:title=""/>
-          </v:shape>
-          <o:OLEObject Type="Embed" ProgID="Equation.DSMT4" ShapeID="_x0000_i1152" DrawAspect="Content" ObjectID="_1630759048" r:id="rId267"/>
+          <v:shape id="_x0000_i1152" type="#_x0000_t75" style="width:16.15pt;height:17.7pt" o:ole="">
+            <v:imagedata r:id="rId259" o:title=""/>
+          </v:shape>
+          <o:OLEObject Type="Embed" ProgID="Equation.DSMT4" ShapeID="_x0000_i1152" DrawAspect="Content" ObjectID="_1630788144" r:id="rId265"/>
         </w:object>
       </w:r>
       <w:r>
@@ -10790,10 +10648,10 @@
           <w:position w:val="-12"/>
         </w:rPr>
         <w:object w:dxaOrig="320" w:dyaOrig="360" w14:anchorId="37989F64">
-          <v:shape id="_x0000_i1153" type="#_x0000_t75" style="width:16.15pt;height:17.3pt" o:ole="">
-            <v:imagedata r:id="rId261" o:title=""/>
-          </v:shape>
-          <o:OLEObject Type="Embed" ProgID="Equation.DSMT4" ShapeID="_x0000_i1153" DrawAspect="Content" ObjectID="_1630759049" r:id="rId268"/>
+          <v:shape id="_x0000_i1153" type="#_x0000_t75" style="width:16.15pt;height:17.7pt" o:ole="">
+            <v:imagedata r:id="rId259" o:title=""/>
+          </v:shape>
+          <o:OLEObject Type="Embed" ProgID="Equation.DSMT4" ShapeID="_x0000_i1153" DrawAspect="Content" ObjectID="_1630788145" r:id="rId266"/>
         </w:object>
       </w:r>
       <w:r>
@@ -10947,7 +10805,6 @@
         <w:rPr>
           <w:noProof/>
         </w:rPr>
-        <w:lastRenderedPageBreak/>
         <w:drawing>
           <wp:inline distT="0" distB="0" distL="0" distR="0" wp14:anchorId="7E732ABD" wp14:editId="49B0C272">
             <wp:extent cx="3332924" cy="2385391"/>
@@ -10964,7 +10821,7 @@
                     <pic:cNvPicPr/>
                   </pic:nvPicPr>
                   <pic:blipFill>
-                    <a:blip r:embed="rId269"/>
+                    <a:blip r:embed="rId267"/>
                     <a:stretch>
                       <a:fillRect/>
                     </a:stretch>
@@ -11429,6 +11286,7 @@
         <w:rPr>
           <w:noProof/>
         </w:rPr>
+        <w:lastRenderedPageBreak/>
         <w:drawing>
           <wp:inline distT="0" distB="0" distL="0" distR="0" wp14:anchorId="52721BA5" wp14:editId="05F2364E">
             <wp:extent cx="3864334" cy="2188138"/>
@@ -11445,7 +11303,7 @@
                     <pic:cNvPicPr/>
                   </pic:nvPicPr>
                   <pic:blipFill>
-                    <a:blip r:embed="rId270"/>
+                    <a:blip r:embed="rId268"/>
                     <a:stretch>
                       <a:fillRect/>
                     </a:stretch>
@@ -11519,10 +11377,10 @@
           <w:position w:val="-14"/>
         </w:rPr>
         <w:object w:dxaOrig="1560" w:dyaOrig="380" w14:anchorId="3E6C9A11">
-          <v:shape id="_x0000_i1154" type="#_x0000_t75" style="width:78.35pt;height:19pt" o:ole="">
-            <v:imagedata r:id="rId271" o:title=""/>
-          </v:shape>
-          <o:OLEObject Type="Embed" ProgID="Equation.DSMT4" ShapeID="_x0000_i1154" DrawAspect="Content" ObjectID="_1630759050" r:id="rId272"/>
+          <v:shape id="_x0000_i1154" type="#_x0000_t75" style="width:78.15pt;height:18.85pt" o:ole="">
+            <v:imagedata r:id="rId269" o:title=""/>
+          </v:shape>
+          <o:OLEObject Type="Embed" ProgID="Equation.DSMT4" ShapeID="_x0000_i1154" DrawAspect="Content" ObjectID="_1630788146" r:id="rId270"/>
         </w:object>
       </w:r>
       <w:r>
@@ -11546,7 +11404,7 @@
       <w:r>
         <w:fldChar w:fldCharType="end"/>
       </w:r>
-      <w:bookmarkStart w:id="31" w:name="ZEqnNum677901"/>
+      <w:bookmarkStart w:id="32" w:name="ZEqnNum677901"/>
       <w:r>
         <w:instrText>(</w:instrText>
       </w:r>
@@ -11572,14 +11430,13 @@
       <w:r>
         <w:instrText>)</w:instrText>
       </w:r>
-      <w:bookmarkEnd w:id="31"/>
-      <w:r>
-        <w:fldChar w:fldCharType="end"/>
-      </w:r>
-    </w:p>
-    <w:p>
-      <w:r>
-        <w:lastRenderedPageBreak/>
+      <w:bookmarkEnd w:id="32"/>
+      <w:r>
+        <w:fldChar w:fldCharType="end"/>
+      </w:r>
+    </w:p>
+    <w:p>
+      <w:r>
         <w:t xml:space="preserve">For the geometry and material properties </w:t>
       </w:r>
       <w:r>
@@ -11608,283 +11465,273 @@
           <w:position w:val="-14"/>
         </w:rPr>
         <w:object w:dxaOrig="1380" w:dyaOrig="380" w14:anchorId="0C15479C">
-          <v:shape id="_x0000_i1155" type="#_x0000_t75" style="width:69.1pt;height:19pt" o:ole="">
+          <v:shape id="_x0000_i1155" type="#_x0000_t75" style="width:68.9pt;height:18.85pt" o:ole="">
+            <v:imagedata r:id="rId271" o:title=""/>
+          </v:shape>
+          <o:OLEObject Type="Embed" ProgID="Equation.DSMT4" ShapeID="_x0000_i1155" DrawAspect="Content" ObjectID="_1630788147" r:id="rId272"/>
+        </w:object>
+      </w:r>
+      <w:r>
+        <w:t xml:space="preserve"> and for our 3D model we similarly get  </w:t>
+      </w:r>
+      <w:r>
+        <w:rPr>
+          <w:position w:val="-14"/>
+        </w:rPr>
+        <w:object w:dxaOrig="1500" w:dyaOrig="380" w14:anchorId="1C4038CC">
+          <v:shape id="_x0000_i1179" type="#_x0000_t75" style="width:75.1pt;height:18.85pt" o:ole="">
             <v:imagedata r:id="rId273" o:title=""/>
           </v:shape>
-          <o:OLEObject Type="Embed" ProgID="Equation.DSMT4" ShapeID="_x0000_i1155" DrawAspect="Content" ObjectID="_1630759051" r:id="rId274"/>
-        </w:object>
-      </w:r>
-      <w:r>
-        <w:t xml:space="preserve"> and for our 3D model we similarly get  </w:t>
+          <o:OLEObject Type="Embed" ProgID="Equation.DSMT4" ShapeID="_x0000_i1179" DrawAspect="Content" ObjectID="_1630788148" r:id="rId274"/>
+        </w:object>
+      </w:r>
+      <w:r>
+        <w:t xml:space="preserve"> after an arbitrary 45 contour levels</w:t>
+      </w:r>
+      <w:r>
+        <w:t>.</w:t>
+      </w:r>
+      <w:r>
+        <w:t xml:space="preserve"> </w:t>
+      </w:r>
+      <w:r>
+        <w:t>Given the unstructured mesh</w:t>
+      </w:r>
+      <w:r>
+        <w:t>,</w:t>
+      </w:r>
+      <w:r>
+        <w:t xml:space="preserve"> the 3D effects, </w:t>
+      </w:r>
+      <w:r>
+        <w:t xml:space="preserve">and lack of saturation in </w:t>
       </w:r>
       <w:r>
         <w:rPr>
           <w:position w:val="-14"/>
         </w:rPr>
-        <w:object w:dxaOrig="1500" w:dyaOrig="380" w14:anchorId="1C4038CC">
-          <v:shape id="_x0000_i1179" type="#_x0000_t75" style="width:74.9pt;height:19pt" o:ole="">
+        <w:object w:dxaOrig="420" w:dyaOrig="380" w14:anchorId="4E70DB65">
+          <v:shape id="_x0000_i1181" type="#_x0000_t75" style="width:21.2pt;height:18.85pt" o:ole="">
             <v:imagedata r:id="rId275" o:title=""/>
           </v:shape>
-          <o:OLEObject Type="Embed" ProgID="Equation.DSMT4" ShapeID="_x0000_i1179" DrawAspect="Content" ObjectID="_1630759052" r:id="rId276"/>
-        </w:object>
-      </w:r>
-      <w:r>
-        <w:t xml:space="preserve"> after an arbitrary 45 contour levels</w:t>
-      </w:r>
-      <w:r>
-        <w:t>.</w:t>
+          <o:OLEObject Type="Embed" ProgID="Equation.DSMT4" ShapeID="_x0000_i1181" DrawAspect="Content" ObjectID="_1630788149" r:id="rId276"/>
+        </w:object>
+      </w:r>
+      <w:r>
+        <w:t>this is an excellent result.</w:t>
       </w:r>
       <w:r>
         <w:t xml:space="preserve"> </w:t>
       </w:r>
-      <w:r>
-        <w:t>Given the unstructured mesh</w:t>
-      </w:r>
-      <w:r>
-        <w:t>,</w:t>
-      </w:r>
-      <w:r>
-        <w:t xml:space="preserve"> the 3D effects, </w:t>
-      </w:r>
-      <w:r>
-        <w:t xml:space="preserve">and lack of saturation in </w:t>
+    </w:p>
+    <w:p>
+      <w:r>
+        <w:t>To demonstrate the interface contribution to J integral is appropriately calculated we plot</w:t>
+      </w:r>
+      <w:r>
+        <w:t xml:space="preserve"> in Figure 14</w:t>
+      </w:r>
+      <w:r>
+        <w:t xml:space="preserve"> </w:t>
       </w:r>
       <w:r>
         <w:rPr>
           <w:position w:val="-14"/>
         </w:rPr>
-        <w:object w:dxaOrig="420" w:dyaOrig="380" w14:anchorId="4E70DB65">
-          <v:shape id="_x0000_i1181" type="#_x0000_t75" style="width:21.3pt;height:19pt" o:ole="">
+        <w:object w:dxaOrig="360" w:dyaOrig="380" w14:anchorId="14A45898">
+          <v:shape id="_x0000_i1157" type="#_x0000_t75" style="width:18.1pt;height:18.85pt" o:ole="">
             <v:imagedata r:id="rId277" o:title=""/>
           </v:shape>
-          <o:OLEObject Type="Embed" ProgID="Equation.DSMT4" ShapeID="_x0000_i1181" DrawAspect="Content" ObjectID="_1630759053" r:id="rId278"/>
-        </w:object>
-      </w:r>
-      <w:r>
-        <w:t>this is an excellent resul</w:t>
-      </w:r>
-      <w:bookmarkStart w:id="32" w:name="_GoBack"/>
-      <w:bookmarkEnd w:id="32"/>
-      <w:r>
-        <w:t>t.</w:t>
+          <o:OLEObject Type="Embed" ProgID="Equation.DSMT4" ShapeID="_x0000_i1157" DrawAspect="Content" ObjectID="_1630788150" r:id="rId278"/>
+        </w:object>
+      </w:r>
+      <w:r>
+        <w:t>calculated using</w:t>
       </w:r>
       <w:r>
         <w:t xml:space="preserve"> </w:t>
       </w:r>
-    </w:p>
-    <w:p>
-      <w:r>
-        <w:t>To demonstrate the interface contribution to J integral is appropriately calculated we plot</w:t>
-      </w:r>
-      <w:r>
-        <w:t xml:space="preserve"> in Figure 14</w:t>
-      </w:r>
-      <w:r>
+      <w:r>
+        <w:rPr>
+          <w:iCs/>
+        </w:rPr>
+        <w:fldChar w:fldCharType="begin"/>
+      </w:r>
+      <w:r>
+        <w:rPr>
+          <w:iCs/>
+        </w:rPr>
+        <w:instrText xml:space="preserve"> GOTOBUTTON ZEqnNum677901  \* MERGEFORMAT </w:instrText>
+      </w:r>
+      <w:r>
+        <w:rPr>
+          <w:iCs/>
+        </w:rPr>
+        <w:fldChar w:fldCharType="begin"/>
+      </w:r>
+      <w:r>
+        <w:rPr>
+          <w:iCs/>
+        </w:rPr>
+        <w:instrText xml:space="preserve"> REF ZEqnNum677901 \* Charformat \! \* MERGEFORMAT </w:instrText>
+      </w:r>
+      <w:r>
+        <w:rPr>
+          <w:iCs/>
+        </w:rPr>
+        <w:fldChar w:fldCharType="separate"/>
+      </w:r>
+      <w:r>
+        <w:rPr>
+          <w:iCs/>
+        </w:rPr>
+        <w:instrText>(1.40)</w:instrText>
+      </w:r>
+      <w:r>
+        <w:rPr>
+          <w:iCs/>
+        </w:rPr>
+        <w:fldChar w:fldCharType="end"/>
+      </w:r>
+      <w:r>
+        <w:rPr>
+          <w:iCs/>
+        </w:rPr>
+        <w:fldChar w:fldCharType="end"/>
+      </w:r>
+      <w:r>
+        <w:rPr>
+          <w:iCs/>
+        </w:rPr>
         <w:t xml:space="preserve"> </w:t>
       </w:r>
       <w:r>
         <w:rPr>
+          <w:iCs/>
+        </w:rPr>
+        <w:t>and</w:t>
+      </w:r>
+      <w:r>
+        <w:rPr>
           <w:position w:val="-14"/>
         </w:rPr>
-        <w:object w:dxaOrig="360" w:dyaOrig="380" w14:anchorId="14A45898">
-          <v:shape id="_x0000_i1157" type="#_x0000_t75" style="width:17.85pt;height:19pt" o:ole="">
-            <v:imagedata r:id="rId279" o:title=""/>
-          </v:shape>
-          <o:OLEObject Type="Embed" ProgID="Equation.DSMT4" ShapeID="_x0000_i1157" DrawAspect="Content" ObjectID="_1630759054" r:id="rId280"/>
-        </w:object>
-      </w:r>
-      <w:r>
-        <w:t>calculated using</w:t>
+        <w:object w:dxaOrig="420" w:dyaOrig="380" w14:anchorId="3C994B34">
+          <v:shape id="_x0000_i1158" type="#_x0000_t75" style="width:21.2pt;height:18.85pt" o:ole="">
+            <v:imagedata r:id="rId275" o:title=""/>
+          </v:shape>
+          <o:OLEObject Type="Embed" ProgID="Equation.DSMT4" ShapeID="_x0000_i1158" DrawAspect="Content" ObjectID="_1630788151" r:id="rId279"/>
+        </w:object>
+      </w:r>
+      <w:r>
+        <w:t>vs the contour</w:t>
+      </w:r>
+      <w:r>
+        <w:t>s where each contour adds a layer of elements, thereby interacting with more of the interface</w:t>
+      </w:r>
+      <w:r>
+        <w:t xml:space="preserve">. </w:t>
+      </w:r>
+      <w:r>
+        <w:t xml:space="preserve">The maximum error which occurs where the gradient of the inhomogeneity is the largest and the mesh is not </w:t>
+      </w:r>
+      <w:r>
+        <w:t>highly structured</w:t>
+      </w:r>
+      <w:r>
+        <w:t xml:space="preserve"> results in a percent error in </w:t>
+      </w:r>
+      <w:r>
+        <w:rPr>
+          <w:position w:val="-12"/>
+        </w:rPr>
+        <w:object w:dxaOrig="320" w:dyaOrig="360" w14:anchorId="56E2D25A">
+          <v:shape id="_x0000_i1159" type="#_x0000_t75" style="width:16.15pt;height:18.1pt" o:ole="">
+            <v:imagedata r:id="rId280" o:title=""/>
+          </v:shape>
+          <o:OLEObject Type="Embed" ProgID="Equation.DSMT4" ShapeID="_x0000_i1159" DrawAspect="Content" ObjectID="_1630788152" r:id="rId281"/>
+        </w:object>
       </w:r>
       <w:r>
         <w:t xml:space="preserve"> </w:t>
       </w:r>
       <w:r>
-        <w:rPr>
-          <w:iCs/>
-        </w:rPr>
-        <w:fldChar w:fldCharType="begin"/>
-      </w:r>
-      <w:r>
-        <w:rPr>
-          <w:iCs/>
-        </w:rPr>
-        <w:instrText xml:space="preserve"> GOTOBUTTON ZEqnNum677901  \* MERGEFORMAT </w:instrText>
-      </w:r>
-      <w:r>
-        <w:rPr>
-          <w:iCs/>
-        </w:rPr>
-        <w:fldChar w:fldCharType="begin"/>
-      </w:r>
-      <w:r>
-        <w:rPr>
-          <w:iCs/>
-        </w:rPr>
-        <w:instrText xml:space="preserve"> REF ZEqnNum677901 \* Charformat \! \* MERGEFORMAT </w:instrText>
-      </w:r>
-      <w:r>
-        <w:rPr>
-          <w:iCs/>
-        </w:rPr>
-        <w:fldChar w:fldCharType="separate"/>
-      </w:r>
-      <w:r>
-        <w:rPr>
-          <w:iCs/>
-        </w:rPr>
-        <w:instrText>(1.40)</w:instrText>
-      </w:r>
-      <w:r>
-        <w:rPr>
-          <w:iCs/>
-        </w:rPr>
-        <w:fldChar w:fldCharType="end"/>
-      </w:r>
-      <w:r>
-        <w:rPr>
-          <w:iCs/>
-        </w:rPr>
-        <w:fldChar w:fldCharType="end"/>
-      </w:r>
-      <w:r>
-        <w:rPr>
-          <w:iCs/>
-        </w:rPr>
+        <w:t xml:space="preserve">of 0.44%. At larger number of contours the error is on the order of 0.02% from the </w:t>
+      </w:r>
+      <w:r>
+        <w:rPr>
+          <w:position w:val="-14"/>
+        </w:rPr>
+        <w:object w:dxaOrig="360" w:dyaOrig="380" w14:anchorId="58B20102">
+          <v:shape id="_x0000_i1160" type="#_x0000_t75" style="width:18.1pt;height:18.85pt" o:ole="">
+            <v:imagedata r:id="rId277" o:title=""/>
+          </v:shape>
+          <o:OLEObject Type="Embed" ProgID="Equation.DSMT4" ShapeID="_x0000_i1160" DrawAspect="Content" ObjectID="_1630788153" r:id="rId282"/>
+        </w:object>
+      </w:r>
+      <w:r>
+        <w:t xml:space="preserve"> solution close to the crack tip.</w:t>
+      </w:r>
+      <w:r>
         <w:t xml:space="preserve"> </w:t>
       </w:r>
       <w:r>
-        <w:rPr>
-          <w:iCs/>
-        </w:rPr>
-        <w:t>and</w:t>
+        <w:t>It looks like th</w:t>
+      </w:r>
+      <w:r>
+        <w:t>e</w:t>
+      </w:r>
+      <w:r>
+        <w:t xml:space="preserve"> ratio of </w:t>
       </w:r>
       <w:r>
         <w:rPr>
           <w:position w:val="-14"/>
         </w:rPr>
-        <w:object w:dxaOrig="420" w:dyaOrig="380" w14:anchorId="3C994B34">
-          <v:shape id="_x0000_i1158" type="#_x0000_t75" style="width:21.3pt;height:19pt" o:ole="">
+        <w:object w:dxaOrig="360" w:dyaOrig="380" w14:anchorId="666FD843">
+          <v:shape id="_x0000_i1161" type="#_x0000_t75" style="width:18.1pt;height:18.85pt" o:ole="">
             <v:imagedata r:id="rId277" o:title=""/>
           </v:shape>
-          <o:OLEObject Type="Embed" ProgID="Equation.DSMT4" ShapeID="_x0000_i1158" DrawAspect="Content" ObjectID="_1630759055" r:id="rId281"/>
-        </w:object>
-      </w:r>
-      <w:r>
-        <w:t>vs the contour</w:t>
-      </w:r>
-      <w:r>
-        <w:t>s where each contour adds a layer of elements, thereby interacting with more of the interface</w:t>
-      </w:r>
-      <w:r>
-        <w:t xml:space="preserve">. </w:t>
-      </w:r>
-      <w:r>
-        <w:t xml:space="preserve">The maximum error which occurs where the gradient of the inhomogeneity is the largest and the mesh is not </w:t>
-      </w:r>
-      <w:r>
-        <w:t>highly structured</w:t>
-      </w:r>
-      <w:r>
-        <w:t xml:space="preserve"> results in a percent error in </w:t>
-      </w:r>
-      <w:r>
-        <w:rPr>
-          <w:position w:val="-12"/>
-        </w:rPr>
-        <w:object w:dxaOrig="320" w:dyaOrig="360" w14:anchorId="56E2D25A">
-          <v:shape id="_x0000_i1159" type="#_x0000_t75" style="width:16.15pt;height:17.85pt" o:ole="">
-            <v:imagedata r:id="rId282" o:title=""/>
-          </v:shape>
-          <o:OLEObject Type="Embed" ProgID="Equation.DSMT4" ShapeID="_x0000_i1159" DrawAspect="Content" ObjectID="_1630759056" r:id="rId283"/>
+          <o:OLEObject Type="Embed" ProgID="Equation.DSMT4" ShapeID="_x0000_i1161" DrawAspect="Content" ObjectID="_1630788154" r:id="rId283"/>
+        </w:object>
+      </w:r>
+      <w:r>
+        <w:t xml:space="preserve">to </w:t>
+      </w:r>
+      <w:r>
+        <w:rPr>
+          <w:position w:val="-14"/>
+        </w:rPr>
+        <w:object w:dxaOrig="420" w:dyaOrig="380" w14:anchorId="375860FD">
+          <v:shape id="_x0000_i1162" type="#_x0000_t75" style="width:21.2pt;height:18.85pt" o:ole="">
+            <v:imagedata r:id="rId275" o:title=""/>
+          </v:shape>
+          <o:OLEObject Type="Embed" ProgID="Equation.DSMT4" ShapeID="_x0000_i1162" DrawAspect="Content" ObjectID="_1630788155" r:id="rId284"/>
         </w:object>
       </w:r>
       <w:r>
         <w:t xml:space="preserve"> </w:t>
       </w:r>
       <w:r>
-        <w:t xml:space="preserve">of 0.44%. At larger number of contours the error is on the order of 0.02% from the </w:t>
+        <w:t xml:space="preserve">may </w:t>
+      </w:r>
+      <w:r>
+        <w:t xml:space="preserve">rise </w:t>
+      </w:r>
+      <w:r>
+        <w:t xml:space="preserve">with more contours </w:t>
+      </w:r>
+      <w:r>
+        <w:t xml:space="preserve">since </w:t>
       </w:r>
       <w:r>
         <w:rPr>
           <w:position w:val="-14"/>
         </w:rPr>
-        <w:object w:dxaOrig="360" w:dyaOrig="380" w14:anchorId="58B20102">
-          <v:shape id="_x0000_i1160" type="#_x0000_t75" style="width:17.85pt;height:19pt" o:ole="">
-            <v:imagedata r:id="rId279" o:title=""/>
-          </v:shape>
-          <o:OLEObject Type="Embed" ProgID="Equation.DSMT4" ShapeID="_x0000_i1160" DrawAspect="Content" ObjectID="_1630759057" r:id="rId284"/>
-        </w:object>
-      </w:r>
-      <w:r>
-        <w:t xml:space="preserve"> solution close to the crack tip.</w:t>
-      </w:r>
-      <w:r>
-        <w:t xml:space="preserve"> </w:t>
-      </w:r>
-      <w:r>
-        <w:t>It looks like th</w:t>
-      </w:r>
-      <w:r>
-        <w:t>e</w:t>
-      </w:r>
-      <w:r>
-        <w:t xml:space="preserve"> ratio of </w:t>
-      </w:r>
-      <w:r>
-        <w:rPr>
-          <w:position w:val="-14"/>
-        </w:rPr>
-        <w:object w:dxaOrig="360" w:dyaOrig="380" w14:anchorId="666FD843">
-          <v:shape id="_x0000_i1161" type="#_x0000_t75" style="width:17.85pt;height:19pt" o:ole="">
-            <v:imagedata r:id="rId279" o:title=""/>
-          </v:shape>
-          <o:OLEObject Type="Embed" ProgID="Equation.DSMT4" ShapeID="_x0000_i1161" DrawAspect="Content" ObjectID="_1630759058" r:id="rId285"/>
-        </w:object>
-      </w:r>
-      <w:proofErr w:type="spellStart"/>
-      <w:r>
-        <w:t>to</w:t>
-      </w:r>
-      <w:proofErr w:type="spellEnd"/>
-      <w:r>
-        <w:t xml:space="preserve"> </w:t>
-      </w:r>
-      <w:r>
-        <w:rPr>
-          <w:position w:val="-14"/>
-        </w:rPr>
-        <w:object w:dxaOrig="420" w:dyaOrig="380" w14:anchorId="375860FD">
-          <v:shape id="_x0000_i1162" type="#_x0000_t75" style="width:21.3pt;height:19pt" o:ole="">
-            <v:imagedata r:id="rId277" o:title=""/>
-          </v:shape>
-          <o:OLEObject Type="Embed" ProgID="Equation.DSMT4" ShapeID="_x0000_i1162" DrawAspect="Content" ObjectID="_1630759059" r:id="rId286"/>
-        </w:object>
-      </w:r>
-      <w:r>
-        <w:t xml:space="preserve"> </w:t>
-      </w:r>
-      <w:r>
-        <w:t xml:space="preserve">may </w:t>
-      </w:r>
-      <w:r>
-        <w:t xml:space="preserve">rise </w:t>
-      </w:r>
-      <w:r>
-        <w:t xml:space="preserve">with more contours </w:t>
-      </w:r>
-      <w:r>
-        <w:t xml:space="preserve">since </w:t>
-      </w:r>
-      <w:r>
-        <w:rPr>
-          <w:position w:val="-14"/>
-        </w:rPr>
         <w:object w:dxaOrig="420" w:dyaOrig="380" w14:anchorId="336F5D35">
-          <v:shape id="_x0000_i1163" type="#_x0000_t75" style="width:21.3pt;height:19pt" o:ole="">
-            <v:imagedata r:id="rId277" o:title=""/>
-          </v:shape>
-          <o:OLEObject Type="Embed" ProgID="Equation.DSMT4" ShapeID="_x0000_i1163" DrawAspect="Content" ObjectID="_1630759060" r:id="rId287"/>
+          <v:shape id="_x0000_i1163" type="#_x0000_t75" style="width:21.2pt;height:18.85pt" o:ole="">
+            <v:imagedata r:id="rId275" o:title=""/>
+          </v:shape>
+          <o:OLEObject Type="Embed" ProgID="Equation.DSMT4" ShapeID="_x0000_i1163" DrawAspect="Content" ObjectID="_1630788156" r:id="rId285"/>
         </w:object>
       </w:r>
       <w:r>
@@ -11908,6 +11755,7 @@
         <w:jc w:val="center"/>
       </w:pPr>
       <w:r>
+        <w:lastRenderedPageBreak/>
         <w:drawing>
           <wp:inline distT="0" distB="0" distL="0" distR="0" wp14:anchorId="3462B64B" wp14:editId="7B96FBF7">
             <wp:extent cx="3306471" cy="2479755"/>
@@ -11926,7 +11774,7 @@
                     </pic:cNvPicPr>
                   </pic:nvPicPr>
                   <pic:blipFill>
-                    <a:blip r:embed="rId288">
+                    <a:blip r:embed="rId286">
                       <a:extLst>
                         <a:ext uri="{28A0092B-C50C-407E-A947-70E740481C1C}">
                           <a14:useLocalDpi xmlns:a14="http://schemas.microsoft.com/office/drawing/2010/main" val="0"/>
@@ -11993,7 +11841,186 @@
     </w:p>
     <w:p>
       <w:r>
-        <w:t>Do section after normalization is fixed.</w:t>
+        <w:t>The third and final example is of the spherical indentation of a three-point bend specimen</w:t>
+      </w:r>
+      <w:r>
+        <w:t xml:space="preserve"> pictured in Figure 15</w:t>
+      </w:r>
+      <w:r>
+        <w:t>.</w:t>
+      </w:r>
+    </w:p>
+    <w:p>
+      <w:pPr>
+        <w:keepNext/>
+      </w:pPr>
+      <w:r>
+        <w:drawing>
+          <wp:inline distT="0" distB="0" distL="0" distR="0" wp14:anchorId="18681CEC" wp14:editId="250EE123">
+            <wp:extent cx="4144139" cy="2690591"/>
+            <wp:effectExtent l="0" t="0" r="8890" b="0"/>
+            <wp:docPr id="14" name="Picture 14"/>
+            <wp:cNvGraphicFramePr>
+              <a:graphicFrameLocks xmlns:a="http://schemas.openxmlformats.org/drawingml/2006/main" noChangeAspect="1"/>
+            </wp:cNvGraphicFramePr>
+            <a:graphic xmlns:a="http://schemas.openxmlformats.org/drawingml/2006/main">
+              <a:graphicData uri="http://schemas.openxmlformats.org/drawingml/2006/picture">
+                <pic:pic xmlns:pic="http://schemas.openxmlformats.org/drawingml/2006/picture">
+                  <pic:nvPicPr>
+                    <pic:cNvPr id="1" name=""/>
+                    <pic:cNvPicPr/>
+                  </pic:nvPicPr>
+                  <pic:blipFill>
+                    <a:blip r:embed="rId287"/>
+                    <a:stretch>
+                      <a:fillRect/>
+                    </a:stretch>
+                  </pic:blipFill>
+                  <pic:spPr>
+                    <a:xfrm>
+                      <a:off x="0" y="0"/>
+                      <a:ext cx="4162593" cy="2702572"/>
+                    </a:xfrm>
+                    <a:prstGeom prst="rect">
+                      <a:avLst/>
+                    </a:prstGeom>
+                  </pic:spPr>
+                </pic:pic>
+              </a:graphicData>
+            </a:graphic>
+          </wp:inline>
+        </w:drawing>
+      </w:r>
+    </w:p>
+    <w:p>
+      <w:pPr>
+        <w:pStyle w:val="Caption"/>
+      </w:pPr>
+      <w:r>
+        <w:t xml:space="preserve">Figure </w:t>
+      </w:r>
+      <w:fldSimple w:instr=" SEQ Figure \* ARABIC ">
+        <w:r>
+          <w:rPr>
+            <w:noProof/>
+          </w:rPr>
+          <w:t>15</w:t>
+        </w:r>
+      </w:fldSimple>
+      <w:r>
+        <w:t>. Spherical indentation of quarter model with crack.</w:t>
+      </w:r>
+    </w:p>
+    <w:p>
+      <w:r>
+        <w:t>In Figure 1</w:t>
+      </w:r>
+      <w:r>
+        <w:t>6</w:t>
+      </w:r>
+      <w:r>
+        <w:t>, the solution</w:t>
+      </w:r>
+      <w:r>
+        <w:t>s</w:t>
+      </w:r>
+      <w:r>
+        <w:t xml:space="preserve"> at the tip and far away from the tip are compared. Noticeably, path independence is achieved up to 21 contours; after which </w:t>
+      </w:r>
+      <w:r>
+        <w:t xml:space="preserve">the </w:t>
+      </w:r>
+      <w:r>
+        <w:t>integral far from the tip begins to diverge from the near tip solution.</w:t>
+      </w:r>
+      <w:r>
+        <w:t xml:space="preserve"> </w:t>
+      </w:r>
+      <w:r>
+        <w:t>We can apply the code in a similar manner to</w:t>
+      </w:r>
+      <w:r>
+        <w:t xml:space="preserve"> our model cases and see if for large crack lengths and relevant displacement whether path independence holds.</w:t>
+      </w:r>
+    </w:p>
+    <w:p>
+      <w:pPr>
+        <w:keepNext/>
+        <w:jc w:val="center"/>
+      </w:pPr>
+      <w:r>
+        <w:lastRenderedPageBreak/>
+        <w:drawing>
+          <wp:inline distT="0" distB="0" distL="0" distR="0" wp14:anchorId="045C1422" wp14:editId="2CFE8038">
+            <wp:extent cx="3275432" cy="2561608"/>
+            <wp:effectExtent l="0" t="0" r="0" b="0"/>
+            <wp:docPr id="13" name="Picture 13"/>
+            <wp:cNvGraphicFramePr>
+              <a:graphicFrameLocks xmlns:a="http://schemas.openxmlformats.org/drawingml/2006/main" noChangeAspect="1"/>
+            </wp:cNvGraphicFramePr>
+            <a:graphic xmlns:a="http://schemas.openxmlformats.org/drawingml/2006/main">
+              <a:graphicData uri="http://schemas.openxmlformats.org/drawingml/2006/picture">
+                <pic:pic xmlns:pic="http://schemas.openxmlformats.org/drawingml/2006/picture">
+                  <pic:nvPicPr>
+                    <pic:cNvPr id="0" name="Picture 161"/>
+                    <pic:cNvPicPr>
+                      <a:picLocks noChangeAspect="1" noChangeArrowheads="1"/>
+                    </pic:cNvPicPr>
+                  </pic:nvPicPr>
+                  <pic:blipFill rotWithShape="1">
+                    <a:blip r:embed="rId288">
+                      <a:extLst>
+                        <a:ext uri="{28A0092B-C50C-407E-A947-70E740481C1C}">
+                          <a14:useLocalDpi xmlns:a14="http://schemas.microsoft.com/office/drawing/2010/main" val="0"/>
+                        </a:ext>
+                      </a:extLst>
+                    </a:blip>
+                    <a:srcRect r="33937" b="31053"/>
+                    <a:stretch/>
+                  </pic:blipFill>
+                  <pic:spPr bwMode="auto">
+                    <a:xfrm>
+                      <a:off x="0" y="0"/>
+                      <a:ext cx="3288030" cy="2571461"/>
+                    </a:xfrm>
+                    <a:prstGeom prst="rect">
+                      <a:avLst/>
+                    </a:prstGeom>
+                    <a:noFill/>
+                    <a:ln>
+                      <a:noFill/>
+                    </a:ln>
+                    <a:extLst>
+                      <a:ext uri="{53640926-AAD7-44D8-BBD7-CCE9431645EC}">
+                        <a14:shadowObscured xmlns:a14="http://schemas.microsoft.com/office/drawing/2010/main"/>
+                      </a:ext>
+                    </a:extLst>
+                  </pic:spPr>
+                </pic:pic>
+              </a:graphicData>
+            </a:graphic>
+          </wp:inline>
+        </w:drawing>
+      </w:r>
+    </w:p>
+    <w:p>
+      <w:pPr>
+        <w:pStyle w:val="Caption"/>
+        <w:jc w:val="center"/>
+      </w:pPr>
+      <w:r>
+        <w:t xml:space="preserve">Figure </w:t>
+      </w:r>
+      <w:fldSimple w:instr=" SEQ Figure \* ARABIC ">
+        <w:r>
+          <w:rPr>
+            <w:noProof/>
+          </w:rPr>
+          <w:t>16</w:t>
+        </w:r>
+      </w:fldSimple>
+      <w:r>
+        <w:t>. Path independence by considering the inhomogeneity of the interfaces</w:t>
       </w:r>
     </w:p>
     <w:p>
@@ -13322,7 +13349,7 @@
 </file>
 
 <file path=customXml/itemProps1.xml><?xml version="1.0" encoding="utf-8"?>
-<ds:datastoreItem xmlns:ds="http://schemas.openxmlformats.org/officeDocument/2006/customXml" ds:itemID="{A77C3213-829F-4DD0-81F1-8255CA8439EE}">
+<ds:datastoreItem xmlns:ds="http://schemas.openxmlformats.org/officeDocument/2006/customXml" ds:itemID="{D3F9C927-3F47-4E69-8C22-F70F08BF6305}">
   <ds:schemaRefs>
     <ds:schemaRef ds:uri="http://schemas.openxmlformats.org/officeDocument/2006/bibliography"/>
   </ds:schemaRefs>

</xml_diff>